<commit_message>
Addition of 17 March Doc
</commit_message>
<xml_diff>
--- a/17th March/21BBS0162 17 march.docx
+++ b/17th March/21BBS0162 17 march.docx
@@ -1,6 +1,6 @@
 
 <file path=word/document.xml><?xml version="1.0" encoding="utf-8"?>
-<w:document xmlns:wpc="http://schemas.microsoft.com/office/word/2010/wordprocessingCanvas" xmlns:cx="http://schemas.microsoft.com/office/drawing/2014/chartex" xmlns:cx1="http://schemas.microsoft.com/office/drawing/2015/9/8/chartex" xmlns:cx2="http://schemas.microsoft.com/office/drawing/2015/10/21/chartex" xmlns:cx3="http://schemas.microsoft.com/office/drawing/2016/5/9/chartex" xmlns:cx4="http://schemas.microsoft.com/office/drawing/2016/5/10/chartex" xmlns:cx5="http://schemas.microsoft.com/office/drawing/2016/5/11/chartex" xmlns:cx6="http://schemas.microsoft.com/office/drawing/2016/5/12/chartex" xmlns:cx7="http://schemas.microsoft.com/office/drawing/2016/5/13/chartex" xmlns:cx8="http://schemas.microsoft.com/office/drawing/2016/5/14/chartex" xmlns:mc="http://schemas.openxmlformats.org/markup-compatibility/2006" xmlns:aink="http://schemas.microsoft.com/office/drawing/2016/ink" xmlns:am3d="http://schemas.microsoft.com/office/drawing/2017/model3d" xmlns:o="urn:schemas-microsoft-com:office:office" xmlns:r="http://schemas.openxmlformats.org/officeDocument/2006/relationships" xmlns:m="http://schemas.openxmlformats.org/officeDocument/2006/math" xmlns:v="urn:schemas-microsoft-com:vml" xmlns:wp14="http://schemas.microsoft.com/office/word/2010/wordprocessingDrawing" xmlns:wp="http://schemas.openxmlformats.org/drawingml/2006/wordprocessingDrawing" xmlns:w10="urn:schemas-microsoft-com:office:word" xmlns:w="http://schemas.openxmlformats.org/wordprocessingml/2006/main" xmlns:w14="http://schemas.microsoft.com/office/word/2010/wordml" xmlns:w15="http://schemas.microsoft.com/office/word/2012/wordml" xmlns:w16cex="http://schemas.microsoft.com/office/word/2018/wordml/cex" xmlns:w16cid="http://schemas.microsoft.com/office/word/2016/wordml/cid" xmlns:w16="http://schemas.microsoft.com/office/word/2018/wordml" xmlns:w16sdtdh="http://schemas.microsoft.com/office/word/2020/wordml/sdtdatahash" xmlns:w16se="http://schemas.microsoft.com/office/word/2015/wordml/symex" xmlns:wpg="http://schemas.microsoft.com/office/word/2010/wordprocessingGroup" xmlns:wpi="http://schemas.microsoft.com/office/word/2010/wordprocessingInk" xmlns:wne="http://schemas.microsoft.com/office/word/2006/wordml" xmlns:wps="http://schemas.microsoft.com/office/word/2010/wordprocessingShape" mc:Ignorable="w14 w15 w16se w16cid w16 w16cex w16sdtdh wp14">
+<w:document xmlns:wpc="http://schemas.microsoft.com/office/word/2010/wordprocessingCanvas" xmlns:cx="http://schemas.microsoft.com/office/drawing/2014/chartex" xmlns:cx1="http://schemas.microsoft.com/office/drawing/2015/9/8/chartex" xmlns:cx2="http://schemas.microsoft.com/office/drawing/2015/10/21/chartex" xmlns:cx3="http://schemas.microsoft.com/office/drawing/2016/5/9/chartex" xmlns:cx4="http://schemas.microsoft.com/office/drawing/2016/5/10/chartex" xmlns:cx5="http://schemas.microsoft.com/office/drawing/2016/5/11/chartex" xmlns:cx6="http://schemas.microsoft.com/office/drawing/2016/5/12/chartex" xmlns:cx7="http://schemas.microsoft.com/office/drawing/2016/5/13/chartex" xmlns:cx8="http://schemas.microsoft.com/office/drawing/2016/5/14/chartex" xmlns:mc="http://schemas.openxmlformats.org/markup-compatibility/2006" xmlns:aink="http://schemas.microsoft.com/office/drawing/2016/ink" xmlns:am3d="http://schemas.microsoft.com/office/drawing/2017/model3d" xmlns:o="urn:schemas-microsoft-com:office:office" xmlns:r="http://schemas.openxmlformats.org/officeDocument/2006/relationships" xmlns:m="http://schemas.openxmlformats.org/officeDocument/2006/math" xmlns:v="urn:schemas-microsoft-com:vml" xmlns:wp14="http://schemas.microsoft.com/office/word/2010/wordprocessingDrawing" xmlns:wp="http://schemas.openxmlformats.org/drawingml/2006/wordprocessingDrawing" xmlns:w10="urn:schemas-microsoft-com:office:word" xmlns:w="http://schemas.openxmlformats.org/wordprocessingml/2006/main" xmlns:w14="http://schemas.microsoft.com/office/word/2010/wordml" xmlns:w15="http://schemas.microsoft.com/office/word/2012/wordml" xmlns:w16cex="http://schemas.microsoft.com/office/word/2018/wordml/cex" xmlns:w16cid="http://schemas.microsoft.com/office/word/2016/wordml/cid" xmlns:w16="http://schemas.microsoft.com/office/word/2018/wordml" xmlns:w16sdtdh="http://schemas.microsoft.com/office/word/2020/wordml/sdtdatahash" xmlns:w16se="http://schemas.microsoft.com/office/word/2015/wordml/symex" xmlns:wpg="http://schemas.microsoft.com/office/word/2010/wordprocessingGroup" xmlns:wpi="http://schemas.microsoft.com/office/word/2010/wordprocessingInk" xmlns:wne="http://schemas.microsoft.com/office/word/2006/wordml" xmlns:wps="http://schemas.microsoft.com/office/word/2010/wordprocessingShape" xmlns:a="http://schemas.openxmlformats.org/drawingml/2006/main" xmlns:pic="http://schemas.openxmlformats.org/drawingml/2006/picture" xmlns:a14="http://schemas.microsoft.com/office/drawing/2010/main" mc:Ignorable="w14 w15 w16se w16cid w16 w16cex w16sdtdh wp14">
   <w:body>
     <w:p>
       <w:r>
@@ -8,10 +8,14 @@
       </w:r>
       <w:r>
         <w:br/>
+      </w:r>
+      <w:r>
         <w:t>Reg No: 21BBS0162</w:t>
       </w:r>
       <w:r>
         <w:br/>
+      </w:r>
+      <w:r>
         <w:t xml:space="preserve">Course: </w:t>
       </w:r>
       <w:r>
@@ -65,16 +69,16 @@
         <w:shd w:val="clear" w:color="auto" w:fill="1E1E1E"/>
         <w:spacing w:after="0" w:line="285" w:lineRule="atLeast"/>
         <w:rPr>
-          <w:rFonts w:ascii="Consolas" w:eastAsia="Times New Roman" w:hAnsi="Consolas" w:cs="Times New Roman"/>
-          <w:color w:val="D4D4D4"/>
-          <w:sz w:val="21"/>
-          <w:szCs w:val="21"/>
-          <w:lang w:eastAsia="en-IN"/>
-        </w:rPr>
-      </w:pPr>
-      <w:r>
-        <w:rPr>
-          <w:rFonts w:ascii="Consolas" w:eastAsia="Times New Roman" w:hAnsi="Consolas" w:cs="Times New Roman"/>
+          <w:rFonts w:ascii="Consolas" w:hAnsi="Consolas" w:eastAsia="Times New Roman" w:cs="Times New Roman"/>
+          <w:color w:val="D4D4D4"/>
+          <w:sz w:val="21"/>
+          <w:szCs w:val="21"/>
+          <w:lang w:eastAsia="en-IN"/>
+        </w:rPr>
+      </w:pPr>
+      <w:r>
+        <w:rPr>
+          <w:rFonts w:ascii="Consolas" w:hAnsi="Consolas" w:eastAsia="Times New Roman" w:cs="Times New Roman"/>
           <w:color w:val="6A9955"/>
           <w:sz w:val="21"/>
           <w:szCs w:val="21"/>
@@ -88,16 +92,16 @@
         <w:shd w:val="clear" w:color="auto" w:fill="1E1E1E"/>
         <w:spacing w:after="0" w:line="285" w:lineRule="atLeast"/>
         <w:rPr>
-          <w:rFonts w:ascii="Consolas" w:eastAsia="Times New Roman" w:hAnsi="Consolas" w:cs="Times New Roman"/>
-          <w:color w:val="D4D4D4"/>
-          <w:sz w:val="21"/>
-          <w:szCs w:val="21"/>
-          <w:lang w:eastAsia="en-IN"/>
-        </w:rPr>
-      </w:pPr>
-      <w:r>
-        <w:rPr>
-          <w:rFonts w:ascii="Consolas" w:eastAsia="Times New Roman" w:hAnsi="Consolas" w:cs="Times New Roman"/>
+          <w:rFonts w:ascii="Consolas" w:hAnsi="Consolas" w:eastAsia="Times New Roman" w:cs="Times New Roman"/>
+          <w:color w:val="D4D4D4"/>
+          <w:sz w:val="21"/>
+          <w:szCs w:val="21"/>
+          <w:lang w:eastAsia="en-IN"/>
+        </w:rPr>
+      </w:pPr>
+      <w:r>
+        <w:rPr>
+          <w:rFonts w:ascii="Consolas" w:hAnsi="Consolas" w:eastAsia="Times New Roman" w:cs="Times New Roman"/>
           <w:color w:val="6A9955"/>
           <w:sz w:val="21"/>
           <w:szCs w:val="21"/>
@@ -108,7 +112,7 @@
       <w:proofErr w:type="spellStart"/>
       <w:r>
         <w:rPr>
-          <w:rFonts w:ascii="Consolas" w:eastAsia="Times New Roman" w:hAnsi="Consolas" w:cs="Times New Roman"/>
+          <w:rFonts w:ascii="Consolas" w:hAnsi="Consolas" w:eastAsia="Times New Roman" w:cs="Times New Roman"/>
           <w:color w:val="6A9955"/>
           <w:sz w:val="21"/>
           <w:szCs w:val="21"/>
@@ -119,7 +123,7 @@
       <w:proofErr w:type="spellEnd"/>
       <w:r>
         <w:rPr>
-          <w:rFonts w:ascii="Consolas" w:eastAsia="Times New Roman" w:hAnsi="Consolas" w:cs="Times New Roman"/>
+          <w:rFonts w:ascii="Consolas" w:hAnsi="Consolas" w:eastAsia="Times New Roman" w:cs="Times New Roman"/>
           <w:color w:val="6A9955"/>
           <w:sz w:val="21"/>
           <w:szCs w:val="21"/>
@@ -133,16 +137,16 @@
         <w:shd w:val="clear" w:color="auto" w:fill="1E1E1E"/>
         <w:spacing w:after="0" w:line="285" w:lineRule="atLeast"/>
         <w:rPr>
-          <w:rFonts w:ascii="Consolas" w:eastAsia="Times New Roman" w:hAnsi="Consolas" w:cs="Times New Roman"/>
-          <w:color w:val="D4D4D4"/>
-          <w:sz w:val="21"/>
-          <w:szCs w:val="21"/>
-          <w:lang w:eastAsia="en-IN"/>
-        </w:rPr>
-      </w:pPr>
-      <w:r>
-        <w:rPr>
-          <w:rFonts w:ascii="Consolas" w:eastAsia="Times New Roman" w:hAnsi="Consolas" w:cs="Times New Roman"/>
+          <w:rFonts w:ascii="Consolas" w:hAnsi="Consolas" w:eastAsia="Times New Roman" w:cs="Times New Roman"/>
+          <w:color w:val="D4D4D4"/>
+          <w:sz w:val="21"/>
+          <w:szCs w:val="21"/>
+          <w:lang w:eastAsia="en-IN"/>
+        </w:rPr>
+      </w:pPr>
+      <w:r>
+        <w:rPr>
+          <w:rFonts w:ascii="Consolas" w:hAnsi="Consolas" w:eastAsia="Times New Roman" w:cs="Times New Roman"/>
           <w:color w:val="D4D4D4"/>
           <w:sz w:val="21"/>
           <w:szCs w:val="21"/>
@@ -152,7 +156,7 @@
       </w:r>
       <w:r>
         <w:rPr>
-          <w:rFonts w:ascii="Consolas" w:eastAsia="Times New Roman" w:hAnsi="Consolas" w:cs="Times New Roman"/>
+          <w:rFonts w:ascii="Consolas" w:hAnsi="Consolas" w:eastAsia="Times New Roman" w:cs="Times New Roman"/>
           <w:color w:val="4EC9B0"/>
           <w:sz w:val="21"/>
           <w:szCs w:val="21"/>
@@ -162,7 +166,7 @@
       </w:r>
       <w:r>
         <w:rPr>
-          <w:rFonts w:ascii="Consolas" w:eastAsia="Times New Roman" w:hAnsi="Consolas" w:cs="Times New Roman"/>
+          <w:rFonts w:ascii="Consolas" w:hAnsi="Consolas" w:eastAsia="Times New Roman" w:cs="Times New Roman"/>
           <w:color w:val="D4D4D4"/>
           <w:sz w:val="21"/>
           <w:szCs w:val="21"/>
@@ -172,7 +176,7 @@
       </w:r>
       <w:r>
         <w:rPr>
-          <w:rFonts w:ascii="Consolas" w:eastAsia="Times New Roman" w:hAnsi="Consolas" w:cs="Times New Roman"/>
+          <w:rFonts w:ascii="Consolas" w:hAnsi="Consolas" w:eastAsia="Times New Roman" w:cs="Times New Roman"/>
           <w:color w:val="DCDCAA"/>
           <w:sz w:val="21"/>
           <w:szCs w:val="21"/>
@@ -182,7 +186,7 @@
       </w:r>
       <w:r>
         <w:rPr>
-          <w:rFonts w:ascii="Consolas" w:eastAsia="Times New Roman" w:hAnsi="Consolas" w:cs="Times New Roman"/>
+          <w:rFonts w:ascii="Consolas" w:hAnsi="Consolas" w:eastAsia="Times New Roman" w:cs="Times New Roman"/>
           <w:color w:val="D4D4D4"/>
           <w:sz w:val="21"/>
           <w:szCs w:val="21"/>
@@ -192,7 +196,7 @@
       </w:r>
       <w:r>
         <w:rPr>
-          <w:rFonts w:ascii="Consolas" w:eastAsia="Times New Roman" w:hAnsi="Consolas" w:cs="Times New Roman"/>
+          <w:rFonts w:ascii="Consolas" w:hAnsi="Consolas" w:eastAsia="Times New Roman" w:cs="Times New Roman"/>
           <w:color w:val="CE9178"/>
           <w:sz w:val="21"/>
           <w:szCs w:val="21"/>
@@ -202,7 +206,7 @@
       </w:r>
       <w:r>
         <w:rPr>
-          <w:rFonts w:ascii="Consolas" w:eastAsia="Times New Roman" w:hAnsi="Consolas" w:cs="Times New Roman"/>
+          <w:rFonts w:ascii="Consolas" w:hAnsi="Consolas" w:eastAsia="Times New Roman" w:cs="Times New Roman"/>
           <w:color w:val="D4D4D4"/>
           <w:sz w:val="21"/>
           <w:szCs w:val="21"/>
@@ -216,7 +220,7 @@
         <w:shd w:val="clear" w:color="auto" w:fill="1E1E1E"/>
         <w:spacing w:after="0" w:line="285" w:lineRule="atLeast"/>
         <w:rPr>
-          <w:rFonts w:ascii="Consolas" w:eastAsia="Times New Roman" w:hAnsi="Consolas" w:cs="Times New Roman"/>
+          <w:rFonts w:ascii="Consolas" w:hAnsi="Consolas" w:eastAsia="Times New Roman" w:cs="Times New Roman"/>
           <w:color w:val="D4D4D4"/>
           <w:sz w:val="21"/>
           <w:szCs w:val="21"/>
@@ -229,16 +233,16 @@
         <w:shd w:val="clear" w:color="auto" w:fill="1E1E1E"/>
         <w:spacing w:after="0" w:line="285" w:lineRule="atLeast"/>
         <w:rPr>
-          <w:rFonts w:ascii="Consolas" w:eastAsia="Times New Roman" w:hAnsi="Consolas" w:cs="Times New Roman"/>
-          <w:color w:val="D4D4D4"/>
-          <w:sz w:val="21"/>
-          <w:szCs w:val="21"/>
-          <w:lang w:eastAsia="en-IN"/>
-        </w:rPr>
-      </w:pPr>
-      <w:r>
-        <w:rPr>
-          <w:rFonts w:ascii="Consolas" w:eastAsia="Times New Roman" w:hAnsi="Consolas" w:cs="Times New Roman"/>
+          <w:rFonts w:ascii="Consolas" w:hAnsi="Consolas" w:eastAsia="Times New Roman" w:cs="Times New Roman"/>
+          <w:color w:val="D4D4D4"/>
+          <w:sz w:val="21"/>
+          <w:szCs w:val="21"/>
+          <w:lang w:eastAsia="en-IN"/>
+        </w:rPr>
+      </w:pPr>
+      <w:r>
+        <w:rPr>
+          <w:rFonts w:ascii="Consolas" w:hAnsi="Consolas" w:eastAsia="Times New Roman" w:cs="Times New Roman"/>
           <w:color w:val="6A9955"/>
           <w:sz w:val="21"/>
           <w:szCs w:val="21"/>
@@ -249,7 +253,7 @@
       <w:proofErr w:type="spellStart"/>
       <w:r>
         <w:rPr>
-          <w:rFonts w:ascii="Consolas" w:eastAsia="Times New Roman" w:hAnsi="Consolas" w:cs="Times New Roman"/>
+          <w:rFonts w:ascii="Consolas" w:hAnsi="Consolas" w:eastAsia="Times New Roman" w:cs="Times New Roman"/>
           <w:color w:val="6A9955"/>
           <w:sz w:val="21"/>
           <w:szCs w:val="21"/>
@@ -260,7 +264,7 @@
       <w:proofErr w:type="spellEnd"/>
       <w:r>
         <w:rPr>
-          <w:rFonts w:ascii="Consolas" w:eastAsia="Times New Roman" w:hAnsi="Consolas" w:cs="Times New Roman"/>
+          <w:rFonts w:ascii="Consolas" w:hAnsi="Consolas" w:eastAsia="Times New Roman" w:cs="Times New Roman"/>
           <w:color w:val="6A9955"/>
           <w:sz w:val="21"/>
           <w:szCs w:val="21"/>
@@ -271,7 +275,7 @@
       <w:proofErr w:type="spellStart"/>
       <w:r>
         <w:rPr>
-          <w:rFonts w:ascii="Consolas" w:eastAsia="Times New Roman" w:hAnsi="Consolas" w:cs="Times New Roman"/>
+          <w:rFonts w:ascii="Consolas" w:hAnsi="Consolas" w:eastAsia="Times New Roman" w:cs="Times New Roman"/>
           <w:color w:val="6A9955"/>
           <w:sz w:val="21"/>
           <w:szCs w:val="21"/>
@@ -282,7 +286,7 @@
       <w:proofErr w:type="spellEnd"/>
       <w:r>
         <w:rPr>
-          <w:rFonts w:ascii="Consolas" w:eastAsia="Times New Roman" w:hAnsi="Consolas" w:cs="Times New Roman"/>
+          <w:rFonts w:ascii="Consolas" w:hAnsi="Consolas" w:eastAsia="Times New Roman" w:cs="Times New Roman"/>
           <w:color w:val="6A9955"/>
           <w:sz w:val="21"/>
           <w:szCs w:val="21"/>
@@ -296,16 +300,16 @@
         <w:shd w:val="clear" w:color="auto" w:fill="1E1E1E"/>
         <w:spacing w:after="0" w:line="285" w:lineRule="atLeast"/>
         <w:rPr>
-          <w:rFonts w:ascii="Consolas" w:eastAsia="Times New Roman" w:hAnsi="Consolas" w:cs="Times New Roman"/>
-          <w:color w:val="D4D4D4"/>
-          <w:sz w:val="21"/>
-          <w:szCs w:val="21"/>
-          <w:lang w:eastAsia="en-IN"/>
-        </w:rPr>
-      </w:pPr>
-      <w:r>
-        <w:rPr>
-          <w:rFonts w:ascii="Consolas" w:eastAsia="Times New Roman" w:hAnsi="Consolas" w:cs="Times New Roman"/>
+          <w:rFonts w:ascii="Consolas" w:hAnsi="Consolas" w:eastAsia="Times New Roman" w:cs="Times New Roman"/>
+          <w:color w:val="D4D4D4"/>
+          <w:sz w:val="21"/>
+          <w:szCs w:val="21"/>
+          <w:lang w:eastAsia="en-IN"/>
+        </w:rPr>
+      </w:pPr>
+      <w:r>
+        <w:rPr>
+          <w:rFonts w:ascii="Consolas" w:hAnsi="Consolas" w:eastAsia="Times New Roman" w:cs="Times New Roman"/>
           <w:color w:val="6A9955"/>
           <w:sz w:val="21"/>
           <w:szCs w:val="21"/>
@@ -319,16 +323,16 @@
         <w:shd w:val="clear" w:color="auto" w:fill="1E1E1E"/>
         <w:spacing w:after="0" w:line="285" w:lineRule="atLeast"/>
         <w:rPr>
-          <w:rFonts w:ascii="Consolas" w:eastAsia="Times New Roman" w:hAnsi="Consolas" w:cs="Times New Roman"/>
-          <w:color w:val="D4D4D4"/>
-          <w:sz w:val="21"/>
-          <w:szCs w:val="21"/>
-          <w:lang w:eastAsia="en-IN"/>
-        </w:rPr>
-      </w:pPr>
-      <w:r>
-        <w:rPr>
-          <w:rFonts w:ascii="Consolas" w:eastAsia="Times New Roman" w:hAnsi="Consolas" w:cs="Times New Roman"/>
+          <w:rFonts w:ascii="Consolas" w:hAnsi="Consolas" w:eastAsia="Times New Roman" w:cs="Times New Roman"/>
+          <w:color w:val="D4D4D4"/>
+          <w:sz w:val="21"/>
+          <w:szCs w:val="21"/>
+          <w:lang w:eastAsia="en-IN"/>
+        </w:rPr>
+      </w:pPr>
+      <w:r>
+        <w:rPr>
+          <w:rFonts w:ascii="Consolas" w:hAnsi="Consolas" w:eastAsia="Times New Roman" w:cs="Times New Roman"/>
           <w:color w:val="6A9955"/>
           <w:sz w:val="21"/>
           <w:szCs w:val="21"/>
@@ -342,16 +346,16 @@
         <w:shd w:val="clear" w:color="auto" w:fill="1E1E1E"/>
         <w:spacing w:after="0" w:line="285" w:lineRule="atLeast"/>
         <w:rPr>
-          <w:rFonts w:ascii="Consolas" w:eastAsia="Times New Roman" w:hAnsi="Consolas" w:cs="Times New Roman"/>
-          <w:color w:val="D4D4D4"/>
-          <w:sz w:val="21"/>
-          <w:szCs w:val="21"/>
-          <w:lang w:eastAsia="en-IN"/>
-        </w:rPr>
-      </w:pPr>
-      <w:r>
-        <w:rPr>
-          <w:rFonts w:ascii="Consolas" w:eastAsia="Times New Roman" w:hAnsi="Consolas" w:cs="Times New Roman"/>
+          <w:rFonts w:ascii="Consolas" w:hAnsi="Consolas" w:eastAsia="Times New Roman" w:cs="Times New Roman"/>
+          <w:color w:val="D4D4D4"/>
+          <w:sz w:val="21"/>
+          <w:szCs w:val="21"/>
+          <w:lang w:eastAsia="en-IN"/>
+        </w:rPr>
+      </w:pPr>
+      <w:r>
+        <w:rPr>
+          <w:rFonts w:ascii="Consolas" w:hAnsi="Consolas" w:eastAsia="Times New Roman" w:cs="Times New Roman"/>
           <w:color w:val="4EC9B0"/>
           <w:sz w:val="21"/>
           <w:szCs w:val="21"/>
@@ -361,7 +365,7 @@
       </w:r>
       <w:r>
         <w:rPr>
-          <w:rFonts w:ascii="Consolas" w:eastAsia="Times New Roman" w:hAnsi="Consolas" w:cs="Times New Roman"/>
+          <w:rFonts w:ascii="Consolas" w:hAnsi="Consolas" w:eastAsia="Times New Roman" w:cs="Times New Roman"/>
           <w:color w:val="D4D4D4"/>
           <w:sz w:val="21"/>
           <w:szCs w:val="21"/>
@@ -375,16 +379,16 @@
         <w:shd w:val="clear" w:color="auto" w:fill="1E1E1E"/>
         <w:spacing w:after="0" w:line="285" w:lineRule="atLeast"/>
         <w:rPr>
-          <w:rFonts w:ascii="Consolas" w:eastAsia="Times New Roman" w:hAnsi="Consolas" w:cs="Times New Roman"/>
-          <w:color w:val="D4D4D4"/>
-          <w:sz w:val="21"/>
-          <w:szCs w:val="21"/>
-          <w:lang w:eastAsia="en-IN"/>
-        </w:rPr>
-      </w:pPr>
-      <w:r>
-        <w:rPr>
-          <w:rFonts w:ascii="Consolas" w:eastAsia="Times New Roman" w:hAnsi="Consolas" w:cs="Times New Roman"/>
+          <w:rFonts w:ascii="Consolas" w:hAnsi="Consolas" w:eastAsia="Times New Roman" w:cs="Times New Roman"/>
+          <w:color w:val="D4D4D4"/>
+          <w:sz w:val="21"/>
+          <w:szCs w:val="21"/>
+          <w:lang w:eastAsia="en-IN"/>
+        </w:rPr>
+      </w:pPr>
+      <w:r>
+        <w:rPr>
+          <w:rFonts w:ascii="Consolas" w:hAnsi="Consolas" w:eastAsia="Times New Roman" w:cs="Times New Roman"/>
           <w:color w:val="C586C0"/>
           <w:sz w:val="21"/>
           <w:szCs w:val="21"/>
@@ -394,7 +398,7 @@
       </w:r>
       <w:r>
         <w:rPr>
-          <w:rFonts w:ascii="Consolas" w:eastAsia="Times New Roman" w:hAnsi="Consolas" w:cs="Times New Roman"/>
+          <w:rFonts w:ascii="Consolas" w:hAnsi="Consolas" w:eastAsia="Times New Roman" w:cs="Times New Roman"/>
           <w:color w:val="D4D4D4"/>
           <w:sz w:val="21"/>
           <w:szCs w:val="21"/>
@@ -405,7 +409,7 @@
       <w:proofErr w:type="spellStart"/>
       <w:r>
         <w:rPr>
-          <w:rFonts w:ascii="Consolas" w:eastAsia="Times New Roman" w:hAnsi="Consolas" w:cs="Times New Roman"/>
+          <w:rFonts w:ascii="Consolas" w:hAnsi="Consolas" w:eastAsia="Times New Roman" w:cs="Times New Roman"/>
           <w:color w:val="D4D4D4"/>
           <w:sz w:val="21"/>
           <w:szCs w:val="21"/>
@@ -416,7 +420,7 @@
       <w:proofErr w:type="spellEnd"/>
       <w:r>
         <w:rPr>
-          <w:rFonts w:ascii="Consolas" w:eastAsia="Times New Roman" w:hAnsi="Consolas" w:cs="Times New Roman"/>
+          <w:rFonts w:ascii="Consolas" w:hAnsi="Consolas" w:eastAsia="Times New Roman" w:cs="Times New Roman"/>
           <w:color w:val="D4D4D4"/>
           <w:sz w:val="21"/>
           <w:szCs w:val="21"/>
@@ -426,7 +430,7 @@
       </w:r>
       <w:r>
         <w:rPr>
-          <w:rFonts w:ascii="Consolas" w:eastAsia="Times New Roman" w:hAnsi="Consolas" w:cs="Times New Roman"/>
+          <w:rFonts w:ascii="Consolas" w:hAnsi="Consolas" w:eastAsia="Times New Roman" w:cs="Times New Roman"/>
           <w:color w:val="C586C0"/>
           <w:sz w:val="21"/>
           <w:szCs w:val="21"/>
@@ -436,7 +440,7 @@
       </w:r>
       <w:r>
         <w:rPr>
-          <w:rFonts w:ascii="Consolas" w:eastAsia="Times New Roman" w:hAnsi="Consolas" w:cs="Times New Roman"/>
+          <w:rFonts w:ascii="Consolas" w:hAnsi="Consolas" w:eastAsia="Times New Roman" w:cs="Times New Roman"/>
           <w:color w:val="D4D4D4"/>
           <w:sz w:val="21"/>
           <w:szCs w:val="21"/>
@@ -446,7 +450,7 @@
       </w:r>
       <w:r>
         <w:rPr>
-          <w:rFonts w:ascii="Consolas" w:eastAsia="Times New Roman" w:hAnsi="Consolas" w:cs="Times New Roman"/>
+          <w:rFonts w:ascii="Consolas" w:hAnsi="Consolas" w:eastAsia="Times New Roman" w:cs="Times New Roman"/>
           <w:color w:val="DCDCAA"/>
           <w:sz w:val="21"/>
           <w:szCs w:val="21"/>
@@ -456,7 +460,7 @@
       </w:r>
       <w:r>
         <w:rPr>
-          <w:rFonts w:ascii="Consolas" w:eastAsia="Times New Roman" w:hAnsi="Consolas" w:cs="Times New Roman"/>
+          <w:rFonts w:ascii="Consolas" w:hAnsi="Consolas" w:eastAsia="Times New Roman" w:cs="Times New Roman"/>
           <w:color w:val="D4D4D4"/>
           <w:sz w:val="21"/>
           <w:szCs w:val="21"/>
@@ -466,7 +470,7 @@
       </w:r>
       <w:r>
         <w:rPr>
-          <w:rFonts w:ascii="Consolas" w:eastAsia="Times New Roman" w:hAnsi="Consolas" w:cs="Times New Roman"/>
+          <w:rFonts w:ascii="Consolas" w:hAnsi="Consolas" w:eastAsia="Times New Roman" w:cs="Times New Roman"/>
           <w:color w:val="B5CEA8"/>
           <w:sz w:val="21"/>
           <w:szCs w:val="21"/>
@@ -476,7 +480,7 @@
       </w:r>
       <w:r>
         <w:rPr>
-          <w:rFonts w:ascii="Consolas" w:eastAsia="Times New Roman" w:hAnsi="Consolas" w:cs="Times New Roman"/>
+          <w:rFonts w:ascii="Consolas" w:hAnsi="Consolas" w:eastAsia="Times New Roman" w:cs="Times New Roman"/>
           <w:color w:val="D4D4D4"/>
           <w:sz w:val="21"/>
           <w:szCs w:val="21"/>
@@ -486,7 +490,7 @@
       </w:r>
       <w:r>
         <w:rPr>
-          <w:rFonts w:ascii="Consolas" w:eastAsia="Times New Roman" w:hAnsi="Consolas" w:cs="Times New Roman"/>
+          <w:rFonts w:ascii="Consolas" w:hAnsi="Consolas" w:eastAsia="Times New Roman" w:cs="Times New Roman"/>
           <w:color w:val="B5CEA8"/>
           <w:sz w:val="21"/>
           <w:szCs w:val="21"/>
@@ -496,7 +500,7 @@
       </w:r>
       <w:r>
         <w:rPr>
-          <w:rFonts w:ascii="Consolas" w:eastAsia="Times New Roman" w:hAnsi="Consolas" w:cs="Times New Roman"/>
+          <w:rFonts w:ascii="Consolas" w:hAnsi="Consolas" w:eastAsia="Times New Roman" w:cs="Times New Roman"/>
           <w:color w:val="D4D4D4"/>
           <w:sz w:val="21"/>
           <w:szCs w:val="21"/>
@@ -510,16 +514,16 @@
         <w:shd w:val="clear" w:color="auto" w:fill="1E1E1E"/>
         <w:spacing w:after="0" w:line="285" w:lineRule="atLeast"/>
         <w:rPr>
-          <w:rFonts w:ascii="Consolas" w:eastAsia="Times New Roman" w:hAnsi="Consolas" w:cs="Times New Roman"/>
-          <w:color w:val="D4D4D4"/>
-          <w:sz w:val="21"/>
-          <w:szCs w:val="21"/>
-          <w:lang w:eastAsia="en-IN"/>
-        </w:rPr>
-      </w:pPr>
-      <w:r>
-        <w:rPr>
-          <w:rFonts w:ascii="Consolas" w:eastAsia="Times New Roman" w:hAnsi="Consolas" w:cs="Times New Roman"/>
+          <w:rFonts w:ascii="Consolas" w:hAnsi="Consolas" w:eastAsia="Times New Roman" w:cs="Times New Roman"/>
+          <w:color w:val="D4D4D4"/>
+          <w:sz w:val="21"/>
+          <w:szCs w:val="21"/>
+          <w:lang w:eastAsia="en-IN"/>
+        </w:rPr>
+      </w:pPr>
+      <w:r>
+        <w:rPr>
+          <w:rFonts w:ascii="Consolas" w:hAnsi="Consolas" w:eastAsia="Times New Roman" w:cs="Times New Roman"/>
           <w:color w:val="D4D4D4"/>
           <w:sz w:val="21"/>
           <w:szCs w:val="21"/>
@@ -530,7 +534,7 @@
       <w:proofErr w:type="spellStart"/>
       <w:r>
         <w:rPr>
-          <w:rFonts w:ascii="Consolas" w:eastAsia="Times New Roman" w:hAnsi="Consolas" w:cs="Times New Roman"/>
+          <w:rFonts w:ascii="Consolas" w:hAnsi="Consolas" w:eastAsia="Times New Roman" w:cs="Times New Roman"/>
           <w:color w:val="4EC9B0"/>
           <w:sz w:val="21"/>
           <w:szCs w:val="21"/>
@@ -540,7 +544,7 @@
       </w:r>
       <w:r>
         <w:rPr>
-          <w:rFonts w:ascii="Consolas" w:eastAsia="Times New Roman" w:hAnsi="Consolas" w:cs="Times New Roman"/>
+          <w:rFonts w:ascii="Consolas" w:hAnsi="Consolas" w:eastAsia="Times New Roman" w:cs="Times New Roman"/>
           <w:color w:val="D4D4D4"/>
           <w:sz w:val="21"/>
           <w:szCs w:val="21"/>
@@ -551,7 +555,7 @@
       <w:proofErr w:type="spellEnd"/>
       <w:r>
         <w:rPr>
-          <w:rFonts w:ascii="Consolas" w:eastAsia="Times New Roman" w:hAnsi="Consolas" w:cs="Times New Roman"/>
+          <w:rFonts w:ascii="Consolas" w:hAnsi="Consolas" w:eastAsia="Times New Roman" w:cs="Times New Roman"/>
           <w:color w:val="D4D4D4"/>
           <w:sz w:val="21"/>
           <w:szCs w:val="21"/>
@@ -562,7 +566,7 @@
       <w:proofErr w:type="spellStart"/>
       <w:r>
         <w:rPr>
-          <w:rFonts w:ascii="Consolas" w:eastAsia="Times New Roman" w:hAnsi="Consolas" w:cs="Times New Roman"/>
+          <w:rFonts w:ascii="Consolas" w:hAnsi="Consolas" w:eastAsia="Times New Roman" w:cs="Times New Roman"/>
           <w:color w:val="D4D4D4"/>
           <w:sz w:val="21"/>
           <w:szCs w:val="21"/>
@@ -573,7 +577,7 @@
       <w:proofErr w:type="spellEnd"/>
       <w:r>
         <w:rPr>
-          <w:rFonts w:ascii="Consolas" w:eastAsia="Times New Roman" w:hAnsi="Consolas" w:cs="Times New Roman"/>
+          <w:rFonts w:ascii="Consolas" w:hAnsi="Consolas" w:eastAsia="Times New Roman" w:cs="Times New Roman"/>
           <w:color w:val="D4D4D4"/>
           <w:sz w:val="21"/>
           <w:szCs w:val="21"/>
@@ -587,7 +591,7 @@
         <w:shd w:val="clear" w:color="auto" w:fill="1E1E1E"/>
         <w:spacing w:after="0" w:line="285" w:lineRule="atLeast"/>
         <w:rPr>
-          <w:rFonts w:ascii="Consolas" w:eastAsia="Times New Roman" w:hAnsi="Consolas" w:cs="Times New Roman"/>
+          <w:rFonts w:ascii="Consolas" w:hAnsi="Consolas" w:eastAsia="Times New Roman" w:cs="Times New Roman"/>
           <w:color w:val="D4D4D4"/>
           <w:sz w:val="21"/>
           <w:szCs w:val="21"/>
@@ -600,16 +604,16 @@
         <w:shd w:val="clear" w:color="auto" w:fill="1E1E1E"/>
         <w:spacing w:after="0" w:line="285" w:lineRule="atLeast"/>
         <w:rPr>
-          <w:rFonts w:ascii="Consolas" w:eastAsia="Times New Roman" w:hAnsi="Consolas" w:cs="Times New Roman"/>
-          <w:color w:val="D4D4D4"/>
-          <w:sz w:val="21"/>
-          <w:szCs w:val="21"/>
-          <w:lang w:eastAsia="en-IN"/>
-        </w:rPr>
-      </w:pPr>
-      <w:r>
-        <w:rPr>
-          <w:rFonts w:ascii="Consolas" w:eastAsia="Times New Roman" w:hAnsi="Consolas" w:cs="Times New Roman"/>
+          <w:rFonts w:ascii="Consolas" w:hAnsi="Consolas" w:eastAsia="Times New Roman" w:cs="Times New Roman"/>
+          <w:color w:val="D4D4D4"/>
+          <w:sz w:val="21"/>
+          <w:szCs w:val="21"/>
+          <w:lang w:eastAsia="en-IN"/>
+        </w:rPr>
+      </w:pPr>
+      <w:r>
+        <w:rPr>
+          <w:rFonts w:ascii="Consolas" w:hAnsi="Consolas" w:eastAsia="Times New Roman" w:cs="Times New Roman"/>
           <w:color w:val="DCDCAA"/>
           <w:sz w:val="21"/>
           <w:szCs w:val="21"/>
@@ -619,7 +623,7 @@
       </w:r>
       <w:r>
         <w:rPr>
-          <w:rFonts w:ascii="Consolas" w:eastAsia="Times New Roman" w:hAnsi="Consolas" w:cs="Times New Roman"/>
+          <w:rFonts w:ascii="Consolas" w:hAnsi="Consolas" w:eastAsia="Times New Roman" w:cs="Times New Roman"/>
           <w:color w:val="D4D4D4"/>
           <w:sz w:val="21"/>
           <w:szCs w:val="21"/>
@@ -629,7 +633,7 @@
       </w:r>
       <w:r>
         <w:rPr>
-          <w:rFonts w:ascii="Consolas" w:eastAsia="Times New Roman" w:hAnsi="Consolas" w:cs="Times New Roman"/>
+          <w:rFonts w:ascii="Consolas" w:hAnsi="Consolas" w:eastAsia="Times New Roman" w:cs="Times New Roman"/>
           <w:color w:val="4EC9B0"/>
           <w:sz w:val="21"/>
           <w:szCs w:val="21"/>
@@ -639,7 +643,7 @@
       </w:r>
       <w:r>
         <w:rPr>
-          <w:rFonts w:ascii="Consolas" w:eastAsia="Times New Roman" w:hAnsi="Consolas" w:cs="Times New Roman"/>
+          <w:rFonts w:ascii="Consolas" w:hAnsi="Consolas" w:eastAsia="Times New Roman" w:cs="Times New Roman"/>
           <w:color w:val="D4D4D4"/>
           <w:sz w:val="21"/>
           <w:szCs w:val="21"/>
@@ -648,35 +652,43 @@
         <w:t>)</w:t>
       </w:r>
     </w:p>
-    <w:p/>
-    <w:p>
-      <w:r>
-        <w:br/>
+    <w:p>
+      <w:pPr>
+        <w:pStyle w:val="Normal"/>
+      </w:pPr>
+      <w:r>
+        <w:rPr/>
         <w:t xml:space="preserve">Output: </w:t>
       </w:r>
     </w:p>
     <w:p>
-      <w:r>
-        <w:rPr>
-          <w:noProof/>
-        </w:rPr>
+      <w:pPr>
+        <w:pStyle w:val="Normal"/>
+      </w:pPr>
+      <w:r>
         <w:drawing>
-          <wp:inline distT="0" distB="0" distL="0" distR="0" wp14:anchorId="0CDCEB8D" wp14:editId="62038FA5">
-            <wp:extent cx="5731510" cy="3279775"/>
-            <wp:effectExtent l="0" t="0" r="2540" b="0"/>
-            <wp:docPr id="1" name="Picture 1"/>
+          <wp:inline wp14:editId="6C632A2E" wp14:anchorId="784473C3">
+            <wp:extent cx="4572000" cy="476250"/>
+            <wp:effectExtent l="0" t="0" r="0" b="0"/>
+            <wp:docPr id="1756820413" name="" title=""/>
             <wp:cNvGraphicFramePr>
-              <a:graphicFrameLocks xmlns:a="http://schemas.openxmlformats.org/drawingml/2006/main" noChangeAspect="1"/>
+              <a:graphicFrameLocks noChangeAspect="1"/>
             </wp:cNvGraphicFramePr>
-            <a:graphic xmlns:a="http://schemas.openxmlformats.org/drawingml/2006/main">
+            <a:graphic>
               <a:graphicData uri="http://schemas.openxmlformats.org/drawingml/2006/picture">
-                <pic:pic xmlns:pic="http://schemas.openxmlformats.org/drawingml/2006/picture">
+                <pic:pic>
                   <pic:nvPicPr>
-                    <pic:cNvPr id="1" name=""/>
+                    <pic:cNvPr id="0" name=""/>
                     <pic:cNvPicPr/>
                   </pic:nvPicPr>
                   <pic:blipFill>
-                    <a:blip r:embed="rId4"/>
+                    <a:blip r:embed="Rd19e4d786fa84f43">
+                      <a:extLst>
+                        <a:ext xmlns:a="http://schemas.openxmlformats.org/drawingml/2006/main" uri="{28A0092B-C50C-407E-A947-70E740481C1C}">
+                          <a14:useLocalDpi val="0"/>
+                        </a:ext>
+                      </a:extLst>
+                    </a:blip>
                     <a:stretch>
                       <a:fillRect/>
                     </a:stretch>
@@ -684,7 +696,7 @@
                   <pic:spPr>
                     <a:xfrm>
                       <a:off x="0" y="0"/>
-                      <a:ext cx="5731510" cy="3279775"/>
+                      <a:ext cx="4572000" cy="476250"/>
                     </a:xfrm>
                     <a:prstGeom prst="rect">
                       <a:avLst/>
@@ -697,34 +709,40 @@
         </w:drawing>
       </w:r>
     </w:p>
-    <w:p/>
-    <w:p/>
-    <w:p/>
-    <w:p/>
-    <w:p>
-      <w:r>
-        <w:lastRenderedPageBreak/>
+    <w:p>
+      <w:pPr>
+        <w:pStyle w:val="Normal"/>
+      </w:pPr>
+      <w:r>
+        <w:rPr/>
         <w:t xml:space="preserve">Q2. </w:t>
       </w:r>
       <w:r>
+        <w:rPr/>
         <w:t>Write a program to modify all</w:t>
       </w:r>
       <w:r>
+        <w:rPr/>
         <w:t xml:space="preserve"> </w:t>
       </w:r>
       <w:r>
+        <w:rPr/>
         <w:t>elements in a list</w:t>
       </w:r>
       <w:r>
+        <w:rPr/>
         <w:t xml:space="preserve"> </w:t>
       </w:r>
       <w:r>
+        <w:rPr/>
         <w:t>using list comprehension</w:t>
       </w:r>
       <w:r>
+        <w:rPr/>
         <w:t xml:space="preserve"> </w:t>
       </w:r>
       <w:r>
+        <w:rPr/>
         <w:t>[Note: If the number is odd then compute Cube else compute square</w:t>
       </w:r>
     </w:p>
@@ -738,16 +756,16 @@
         <w:shd w:val="clear" w:color="auto" w:fill="1E1E1E"/>
         <w:spacing w:after="0" w:line="285" w:lineRule="atLeast"/>
         <w:rPr>
-          <w:rFonts w:ascii="Consolas" w:eastAsia="Times New Roman" w:hAnsi="Consolas" w:cs="Times New Roman"/>
-          <w:color w:val="D4D4D4"/>
-          <w:sz w:val="21"/>
-          <w:szCs w:val="21"/>
-          <w:lang w:eastAsia="en-IN"/>
-        </w:rPr>
-      </w:pPr>
-      <w:r>
-        <w:rPr>
-          <w:rFonts w:ascii="Consolas" w:eastAsia="Times New Roman" w:hAnsi="Consolas" w:cs="Times New Roman"/>
+          <w:rFonts w:ascii="Consolas" w:hAnsi="Consolas" w:eastAsia="Times New Roman" w:cs="Times New Roman"/>
+          <w:color w:val="D4D4D4"/>
+          <w:sz w:val="21"/>
+          <w:szCs w:val="21"/>
+          <w:lang w:eastAsia="en-IN"/>
+        </w:rPr>
+      </w:pPr>
+      <w:r>
+        <w:rPr>
+          <w:rFonts w:ascii="Consolas" w:hAnsi="Consolas" w:eastAsia="Times New Roman" w:cs="Times New Roman"/>
           <w:color w:val="6A9955"/>
           <w:sz w:val="21"/>
           <w:szCs w:val="21"/>
@@ -761,16 +779,16 @@
         <w:shd w:val="clear" w:color="auto" w:fill="1E1E1E"/>
         <w:spacing w:after="0" w:line="285" w:lineRule="atLeast"/>
         <w:rPr>
-          <w:rFonts w:ascii="Consolas" w:eastAsia="Times New Roman" w:hAnsi="Consolas" w:cs="Times New Roman"/>
-          <w:color w:val="D4D4D4"/>
-          <w:sz w:val="21"/>
-          <w:szCs w:val="21"/>
-          <w:lang w:eastAsia="en-IN"/>
-        </w:rPr>
-      </w:pPr>
-      <w:r>
-        <w:rPr>
-          <w:rFonts w:ascii="Consolas" w:eastAsia="Times New Roman" w:hAnsi="Consolas" w:cs="Times New Roman"/>
+          <w:rFonts w:ascii="Consolas" w:hAnsi="Consolas" w:eastAsia="Times New Roman" w:cs="Times New Roman"/>
+          <w:color w:val="D4D4D4"/>
+          <w:sz w:val="21"/>
+          <w:szCs w:val="21"/>
+          <w:lang w:eastAsia="en-IN"/>
+        </w:rPr>
+      </w:pPr>
+      <w:r>
+        <w:rPr>
+          <w:rFonts w:ascii="Consolas" w:hAnsi="Consolas" w:eastAsia="Times New Roman" w:cs="Times New Roman"/>
           <w:color w:val="6A9955"/>
           <w:sz w:val="21"/>
           <w:szCs w:val="21"/>
@@ -781,7 +799,7 @@
       <w:proofErr w:type="spellStart"/>
       <w:r>
         <w:rPr>
-          <w:rFonts w:ascii="Consolas" w:eastAsia="Times New Roman" w:hAnsi="Consolas" w:cs="Times New Roman"/>
+          <w:rFonts w:ascii="Consolas" w:hAnsi="Consolas" w:eastAsia="Times New Roman" w:cs="Times New Roman"/>
           <w:color w:val="6A9955"/>
           <w:sz w:val="21"/>
           <w:szCs w:val="21"/>
@@ -792,7 +810,7 @@
       <w:proofErr w:type="spellEnd"/>
       <w:r>
         <w:rPr>
-          <w:rFonts w:ascii="Consolas" w:eastAsia="Times New Roman" w:hAnsi="Consolas" w:cs="Times New Roman"/>
+          <w:rFonts w:ascii="Consolas" w:hAnsi="Consolas" w:eastAsia="Times New Roman" w:cs="Times New Roman"/>
           <w:color w:val="6A9955"/>
           <w:sz w:val="21"/>
           <w:szCs w:val="21"/>
@@ -806,16 +824,16 @@
         <w:shd w:val="clear" w:color="auto" w:fill="1E1E1E"/>
         <w:spacing w:after="0" w:line="285" w:lineRule="atLeast"/>
         <w:rPr>
-          <w:rFonts w:ascii="Consolas" w:eastAsia="Times New Roman" w:hAnsi="Consolas" w:cs="Times New Roman"/>
-          <w:color w:val="D4D4D4"/>
-          <w:sz w:val="21"/>
-          <w:szCs w:val="21"/>
-          <w:lang w:eastAsia="en-IN"/>
-        </w:rPr>
-      </w:pPr>
-      <w:r>
-        <w:rPr>
-          <w:rFonts w:ascii="Consolas" w:eastAsia="Times New Roman" w:hAnsi="Consolas" w:cs="Times New Roman"/>
+          <w:rFonts w:ascii="Consolas" w:hAnsi="Consolas" w:eastAsia="Times New Roman" w:cs="Times New Roman"/>
+          <w:color w:val="D4D4D4"/>
+          <w:sz w:val="21"/>
+          <w:szCs w:val="21"/>
+          <w:lang w:eastAsia="en-IN"/>
+        </w:rPr>
+      </w:pPr>
+      <w:r>
+        <w:rPr>
+          <w:rFonts w:ascii="Consolas" w:hAnsi="Consolas" w:eastAsia="Times New Roman" w:cs="Times New Roman"/>
           <w:color w:val="4EC9B0"/>
           <w:sz w:val="21"/>
           <w:szCs w:val="21"/>
@@ -825,7 +843,7 @@
       </w:r>
       <w:r>
         <w:rPr>
-          <w:rFonts w:ascii="Consolas" w:eastAsia="Times New Roman" w:hAnsi="Consolas" w:cs="Times New Roman"/>
+          <w:rFonts w:ascii="Consolas" w:hAnsi="Consolas" w:eastAsia="Times New Roman" w:cs="Times New Roman"/>
           <w:color w:val="D4D4D4"/>
           <w:sz w:val="21"/>
           <w:szCs w:val="21"/>
@@ -835,7 +853,7 @@
       </w:r>
       <w:r>
         <w:rPr>
-          <w:rFonts w:ascii="Consolas" w:eastAsia="Times New Roman" w:hAnsi="Consolas" w:cs="Times New Roman"/>
+          <w:rFonts w:ascii="Consolas" w:hAnsi="Consolas" w:eastAsia="Times New Roman" w:cs="Times New Roman"/>
           <w:color w:val="B5CEA8"/>
           <w:sz w:val="21"/>
           <w:szCs w:val="21"/>
@@ -845,7 +863,7 @@
       </w:r>
       <w:r>
         <w:rPr>
-          <w:rFonts w:ascii="Consolas" w:eastAsia="Times New Roman" w:hAnsi="Consolas" w:cs="Times New Roman"/>
+          <w:rFonts w:ascii="Consolas" w:hAnsi="Consolas" w:eastAsia="Times New Roman" w:cs="Times New Roman"/>
           <w:color w:val="D4D4D4"/>
           <w:sz w:val="21"/>
           <w:szCs w:val="21"/>
@@ -855,7 +873,7 @@
       </w:r>
       <w:r>
         <w:rPr>
-          <w:rFonts w:ascii="Consolas" w:eastAsia="Times New Roman" w:hAnsi="Consolas" w:cs="Times New Roman"/>
+          <w:rFonts w:ascii="Consolas" w:hAnsi="Consolas" w:eastAsia="Times New Roman" w:cs="Times New Roman"/>
           <w:color w:val="B5CEA8"/>
           <w:sz w:val="21"/>
           <w:szCs w:val="21"/>
@@ -865,7 +883,7 @@
       </w:r>
       <w:r>
         <w:rPr>
-          <w:rFonts w:ascii="Consolas" w:eastAsia="Times New Roman" w:hAnsi="Consolas" w:cs="Times New Roman"/>
+          <w:rFonts w:ascii="Consolas" w:hAnsi="Consolas" w:eastAsia="Times New Roman" w:cs="Times New Roman"/>
           <w:color w:val="D4D4D4"/>
           <w:sz w:val="21"/>
           <w:szCs w:val="21"/>
@@ -875,7 +893,7 @@
       </w:r>
       <w:r>
         <w:rPr>
-          <w:rFonts w:ascii="Consolas" w:eastAsia="Times New Roman" w:hAnsi="Consolas" w:cs="Times New Roman"/>
+          <w:rFonts w:ascii="Consolas" w:hAnsi="Consolas" w:eastAsia="Times New Roman" w:cs="Times New Roman"/>
           <w:color w:val="B5CEA8"/>
           <w:sz w:val="21"/>
           <w:szCs w:val="21"/>
@@ -885,7 +903,7 @@
       </w:r>
       <w:r>
         <w:rPr>
-          <w:rFonts w:ascii="Consolas" w:eastAsia="Times New Roman" w:hAnsi="Consolas" w:cs="Times New Roman"/>
+          <w:rFonts w:ascii="Consolas" w:hAnsi="Consolas" w:eastAsia="Times New Roman" w:cs="Times New Roman"/>
           <w:color w:val="D4D4D4"/>
           <w:sz w:val="21"/>
           <w:szCs w:val="21"/>
@@ -895,7 +913,7 @@
       </w:r>
       <w:r>
         <w:rPr>
-          <w:rFonts w:ascii="Consolas" w:eastAsia="Times New Roman" w:hAnsi="Consolas" w:cs="Times New Roman"/>
+          <w:rFonts w:ascii="Consolas" w:hAnsi="Consolas" w:eastAsia="Times New Roman" w:cs="Times New Roman"/>
           <w:color w:val="B5CEA8"/>
           <w:sz w:val="21"/>
           <w:szCs w:val="21"/>
@@ -905,7 +923,7 @@
       </w:r>
       <w:r>
         <w:rPr>
-          <w:rFonts w:ascii="Consolas" w:eastAsia="Times New Roman" w:hAnsi="Consolas" w:cs="Times New Roman"/>
+          <w:rFonts w:ascii="Consolas" w:hAnsi="Consolas" w:eastAsia="Times New Roman" w:cs="Times New Roman"/>
           <w:color w:val="D4D4D4"/>
           <w:sz w:val="21"/>
           <w:szCs w:val="21"/>
@@ -915,7 +933,7 @@
       </w:r>
       <w:r>
         <w:rPr>
-          <w:rFonts w:ascii="Consolas" w:eastAsia="Times New Roman" w:hAnsi="Consolas" w:cs="Times New Roman"/>
+          <w:rFonts w:ascii="Consolas" w:hAnsi="Consolas" w:eastAsia="Times New Roman" w:cs="Times New Roman"/>
           <w:color w:val="B5CEA8"/>
           <w:sz w:val="21"/>
           <w:szCs w:val="21"/>
@@ -925,7 +943,7 @@
       </w:r>
       <w:r>
         <w:rPr>
-          <w:rFonts w:ascii="Consolas" w:eastAsia="Times New Roman" w:hAnsi="Consolas" w:cs="Times New Roman"/>
+          <w:rFonts w:ascii="Consolas" w:hAnsi="Consolas" w:eastAsia="Times New Roman" w:cs="Times New Roman"/>
           <w:color w:val="D4D4D4"/>
           <w:sz w:val="21"/>
           <w:szCs w:val="21"/>
@@ -935,7 +953,7 @@
       </w:r>
       <w:r>
         <w:rPr>
-          <w:rFonts w:ascii="Consolas" w:eastAsia="Times New Roman" w:hAnsi="Consolas" w:cs="Times New Roman"/>
+          <w:rFonts w:ascii="Consolas" w:hAnsi="Consolas" w:eastAsia="Times New Roman" w:cs="Times New Roman"/>
           <w:color w:val="B5CEA8"/>
           <w:sz w:val="21"/>
           <w:szCs w:val="21"/>
@@ -945,7 +963,7 @@
       </w:r>
       <w:r>
         <w:rPr>
-          <w:rFonts w:ascii="Consolas" w:eastAsia="Times New Roman" w:hAnsi="Consolas" w:cs="Times New Roman"/>
+          <w:rFonts w:ascii="Consolas" w:hAnsi="Consolas" w:eastAsia="Times New Roman" w:cs="Times New Roman"/>
           <w:color w:val="D4D4D4"/>
           <w:sz w:val="21"/>
           <w:szCs w:val="21"/>
@@ -955,7 +973,7 @@
       </w:r>
       <w:r>
         <w:rPr>
-          <w:rFonts w:ascii="Consolas" w:eastAsia="Times New Roman" w:hAnsi="Consolas" w:cs="Times New Roman"/>
+          <w:rFonts w:ascii="Consolas" w:hAnsi="Consolas" w:eastAsia="Times New Roman" w:cs="Times New Roman"/>
           <w:color w:val="B5CEA8"/>
           <w:sz w:val="21"/>
           <w:szCs w:val="21"/>
@@ -965,7 +983,7 @@
       </w:r>
       <w:r>
         <w:rPr>
-          <w:rFonts w:ascii="Consolas" w:eastAsia="Times New Roman" w:hAnsi="Consolas" w:cs="Times New Roman"/>
+          <w:rFonts w:ascii="Consolas" w:hAnsi="Consolas" w:eastAsia="Times New Roman" w:cs="Times New Roman"/>
           <w:color w:val="D4D4D4"/>
           <w:sz w:val="21"/>
           <w:szCs w:val="21"/>
@@ -975,7 +993,7 @@
       </w:r>
       <w:r>
         <w:rPr>
-          <w:rFonts w:ascii="Consolas" w:eastAsia="Times New Roman" w:hAnsi="Consolas" w:cs="Times New Roman"/>
+          <w:rFonts w:ascii="Consolas" w:hAnsi="Consolas" w:eastAsia="Times New Roman" w:cs="Times New Roman"/>
           <w:color w:val="B5CEA8"/>
           <w:sz w:val="21"/>
           <w:szCs w:val="21"/>
@@ -985,7 +1003,7 @@
       </w:r>
       <w:r>
         <w:rPr>
-          <w:rFonts w:ascii="Consolas" w:eastAsia="Times New Roman" w:hAnsi="Consolas" w:cs="Times New Roman"/>
+          <w:rFonts w:ascii="Consolas" w:hAnsi="Consolas" w:eastAsia="Times New Roman" w:cs="Times New Roman"/>
           <w:color w:val="D4D4D4"/>
           <w:sz w:val="21"/>
           <w:szCs w:val="21"/>
@@ -995,7 +1013,7 @@
       </w:r>
       <w:r>
         <w:rPr>
-          <w:rFonts w:ascii="Consolas" w:eastAsia="Times New Roman" w:hAnsi="Consolas" w:cs="Times New Roman"/>
+          <w:rFonts w:ascii="Consolas" w:hAnsi="Consolas" w:eastAsia="Times New Roman" w:cs="Times New Roman"/>
           <w:color w:val="B5CEA8"/>
           <w:sz w:val="21"/>
           <w:szCs w:val="21"/>
@@ -1005,7 +1023,7 @@
       </w:r>
       <w:r>
         <w:rPr>
-          <w:rFonts w:ascii="Consolas" w:eastAsia="Times New Roman" w:hAnsi="Consolas" w:cs="Times New Roman"/>
+          <w:rFonts w:ascii="Consolas" w:hAnsi="Consolas" w:eastAsia="Times New Roman" w:cs="Times New Roman"/>
           <w:color w:val="D4D4D4"/>
           <w:sz w:val="21"/>
           <w:szCs w:val="21"/>
@@ -1015,7 +1033,7 @@
       </w:r>
       <w:r>
         <w:rPr>
-          <w:rFonts w:ascii="Consolas" w:eastAsia="Times New Roman" w:hAnsi="Consolas" w:cs="Times New Roman"/>
+          <w:rFonts w:ascii="Consolas" w:hAnsi="Consolas" w:eastAsia="Times New Roman" w:cs="Times New Roman"/>
           <w:color w:val="B5CEA8"/>
           <w:sz w:val="21"/>
           <w:szCs w:val="21"/>
@@ -1025,7 +1043,7 @@
       </w:r>
       <w:r>
         <w:rPr>
-          <w:rFonts w:ascii="Consolas" w:eastAsia="Times New Roman" w:hAnsi="Consolas" w:cs="Times New Roman"/>
+          <w:rFonts w:ascii="Consolas" w:hAnsi="Consolas" w:eastAsia="Times New Roman" w:cs="Times New Roman"/>
           <w:color w:val="D4D4D4"/>
           <w:sz w:val="21"/>
           <w:szCs w:val="21"/>
@@ -1039,16 +1057,16 @@
         <w:shd w:val="clear" w:color="auto" w:fill="1E1E1E"/>
         <w:spacing w:after="0" w:line="285" w:lineRule="atLeast"/>
         <w:rPr>
-          <w:rFonts w:ascii="Consolas" w:eastAsia="Times New Roman" w:hAnsi="Consolas" w:cs="Times New Roman"/>
-          <w:color w:val="D4D4D4"/>
-          <w:sz w:val="21"/>
-          <w:szCs w:val="21"/>
-          <w:lang w:eastAsia="en-IN"/>
-        </w:rPr>
-      </w:pPr>
-      <w:r>
-        <w:rPr>
-          <w:rFonts w:ascii="Consolas" w:eastAsia="Times New Roman" w:hAnsi="Consolas" w:cs="Times New Roman"/>
+          <w:rFonts w:ascii="Consolas" w:hAnsi="Consolas" w:eastAsia="Times New Roman" w:cs="Times New Roman"/>
+          <w:color w:val="D4D4D4"/>
+          <w:sz w:val="21"/>
+          <w:szCs w:val="21"/>
+          <w:lang w:eastAsia="en-IN"/>
+        </w:rPr>
+      </w:pPr>
+      <w:r>
+        <w:rPr>
+          <w:rFonts w:ascii="Consolas" w:hAnsi="Consolas" w:eastAsia="Times New Roman" w:cs="Times New Roman"/>
           <w:color w:val="4EC9B0"/>
           <w:sz w:val="21"/>
           <w:szCs w:val="21"/>
@@ -1058,7 +1076,7 @@
       </w:r>
       <w:r>
         <w:rPr>
-          <w:rFonts w:ascii="Consolas" w:eastAsia="Times New Roman" w:hAnsi="Consolas" w:cs="Times New Roman"/>
+          <w:rFonts w:ascii="Consolas" w:hAnsi="Consolas" w:eastAsia="Times New Roman" w:cs="Times New Roman"/>
           <w:color w:val="D4D4D4"/>
           <w:sz w:val="21"/>
           <w:szCs w:val="21"/>
@@ -1069,7 +1087,7 @@
       <w:proofErr w:type="spellStart"/>
       <w:r>
         <w:rPr>
-          <w:rFonts w:ascii="Consolas" w:eastAsia="Times New Roman" w:hAnsi="Consolas" w:cs="Times New Roman"/>
+          <w:rFonts w:ascii="Consolas" w:hAnsi="Consolas" w:eastAsia="Times New Roman" w:cs="Times New Roman"/>
           <w:color w:val="D4D4D4"/>
           <w:sz w:val="21"/>
           <w:szCs w:val="21"/>
@@ -1080,7 +1098,7 @@
       <w:proofErr w:type="spellEnd"/>
       <w:r>
         <w:rPr>
-          <w:rFonts w:ascii="Consolas" w:eastAsia="Times New Roman" w:hAnsi="Consolas" w:cs="Times New Roman"/>
+          <w:rFonts w:ascii="Consolas" w:hAnsi="Consolas" w:eastAsia="Times New Roman" w:cs="Times New Roman"/>
           <w:color w:val="D4D4D4"/>
           <w:sz w:val="21"/>
           <w:szCs w:val="21"/>
@@ -1090,7 +1108,7 @@
       </w:r>
       <w:r>
         <w:rPr>
-          <w:rFonts w:ascii="Consolas" w:eastAsia="Times New Roman" w:hAnsi="Consolas" w:cs="Times New Roman"/>
+          <w:rFonts w:ascii="Consolas" w:hAnsi="Consolas" w:eastAsia="Times New Roman" w:cs="Times New Roman"/>
           <w:color w:val="B5CEA8"/>
           <w:sz w:val="21"/>
           <w:szCs w:val="21"/>
@@ -1100,7 +1118,7 @@
       </w:r>
       <w:r>
         <w:rPr>
-          <w:rFonts w:ascii="Consolas" w:eastAsia="Times New Roman" w:hAnsi="Consolas" w:cs="Times New Roman"/>
+          <w:rFonts w:ascii="Consolas" w:hAnsi="Consolas" w:eastAsia="Times New Roman" w:cs="Times New Roman"/>
           <w:color w:val="D4D4D4"/>
           <w:sz w:val="21"/>
           <w:szCs w:val="21"/>
@@ -1110,7 +1128,7 @@
       </w:r>
       <w:r>
         <w:rPr>
-          <w:rFonts w:ascii="Consolas" w:eastAsia="Times New Roman" w:hAnsi="Consolas" w:cs="Times New Roman"/>
+          <w:rFonts w:ascii="Consolas" w:hAnsi="Consolas" w:eastAsia="Times New Roman" w:cs="Times New Roman"/>
           <w:color w:val="C586C0"/>
           <w:sz w:val="21"/>
           <w:szCs w:val="21"/>
@@ -1120,7 +1138,7 @@
       </w:r>
       <w:r>
         <w:rPr>
-          <w:rFonts w:ascii="Consolas" w:eastAsia="Times New Roman" w:hAnsi="Consolas" w:cs="Times New Roman"/>
+          <w:rFonts w:ascii="Consolas" w:hAnsi="Consolas" w:eastAsia="Times New Roman" w:cs="Times New Roman"/>
           <w:color w:val="D4D4D4"/>
           <w:sz w:val="21"/>
           <w:szCs w:val="21"/>
@@ -1130,7 +1148,7 @@
       </w:r>
       <w:r>
         <w:rPr>
-          <w:rFonts w:ascii="Consolas" w:eastAsia="Times New Roman" w:hAnsi="Consolas" w:cs="Times New Roman"/>
+          <w:rFonts w:ascii="Consolas" w:hAnsi="Consolas" w:eastAsia="Times New Roman" w:cs="Times New Roman"/>
           <w:color w:val="B5CEA8"/>
           <w:sz w:val="21"/>
           <w:szCs w:val="21"/>
@@ -1140,7 +1158,7 @@
       </w:r>
       <w:r>
         <w:rPr>
-          <w:rFonts w:ascii="Consolas" w:eastAsia="Times New Roman" w:hAnsi="Consolas" w:cs="Times New Roman"/>
+          <w:rFonts w:ascii="Consolas" w:hAnsi="Consolas" w:eastAsia="Times New Roman" w:cs="Times New Roman"/>
           <w:color w:val="D4D4D4"/>
           <w:sz w:val="21"/>
           <w:szCs w:val="21"/>
@@ -1150,7 +1168,7 @@
       </w:r>
       <w:r>
         <w:rPr>
-          <w:rFonts w:ascii="Consolas" w:eastAsia="Times New Roman" w:hAnsi="Consolas" w:cs="Times New Roman"/>
+          <w:rFonts w:ascii="Consolas" w:hAnsi="Consolas" w:eastAsia="Times New Roman" w:cs="Times New Roman"/>
           <w:color w:val="C586C0"/>
           <w:sz w:val="21"/>
           <w:szCs w:val="21"/>
@@ -1160,7 +1178,7 @@
       </w:r>
       <w:r>
         <w:rPr>
-          <w:rFonts w:ascii="Consolas" w:eastAsia="Times New Roman" w:hAnsi="Consolas" w:cs="Times New Roman"/>
+          <w:rFonts w:ascii="Consolas" w:hAnsi="Consolas" w:eastAsia="Times New Roman" w:cs="Times New Roman"/>
           <w:color w:val="D4D4D4"/>
           <w:sz w:val="21"/>
           <w:szCs w:val="21"/>
@@ -1171,7 +1189,7 @@
       <w:proofErr w:type="spellStart"/>
       <w:r>
         <w:rPr>
-          <w:rFonts w:ascii="Consolas" w:eastAsia="Times New Roman" w:hAnsi="Consolas" w:cs="Times New Roman"/>
+          <w:rFonts w:ascii="Consolas" w:hAnsi="Consolas" w:eastAsia="Times New Roman" w:cs="Times New Roman"/>
           <w:color w:val="D4D4D4"/>
           <w:sz w:val="21"/>
           <w:szCs w:val="21"/>
@@ -1182,7 +1200,7 @@
       <w:proofErr w:type="spellEnd"/>
       <w:r>
         <w:rPr>
-          <w:rFonts w:ascii="Consolas" w:eastAsia="Times New Roman" w:hAnsi="Consolas" w:cs="Times New Roman"/>
+          <w:rFonts w:ascii="Consolas" w:hAnsi="Consolas" w:eastAsia="Times New Roman" w:cs="Times New Roman"/>
           <w:color w:val="D4D4D4"/>
           <w:sz w:val="21"/>
           <w:szCs w:val="21"/>
@@ -1192,7 +1210,7 @@
       </w:r>
       <w:r>
         <w:rPr>
-          <w:rFonts w:ascii="Consolas" w:eastAsia="Times New Roman" w:hAnsi="Consolas" w:cs="Times New Roman"/>
+          <w:rFonts w:ascii="Consolas" w:hAnsi="Consolas" w:eastAsia="Times New Roman" w:cs="Times New Roman"/>
           <w:color w:val="B5CEA8"/>
           <w:sz w:val="21"/>
           <w:szCs w:val="21"/>
@@ -1202,7 +1220,7 @@
       </w:r>
       <w:r>
         <w:rPr>
-          <w:rFonts w:ascii="Consolas" w:eastAsia="Times New Roman" w:hAnsi="Consolas" w:cs="Times New Roman"/>
+          <w:rFonts w:ascii="Consolas" w:hAnsi="Consolas" w:eastAsia="Times New Roman" w:cs="Times New Roman"/>
           <w:color w:val="D4D4D4"/>
           <w:sz w:val="21"/>
           <w:szCs w:val="21"/>
@@ -1212,7 +1230,7 @@
       </w:r>
       <w:r>
         <w:rPr>
-          <w:rFonts w:ascii="Consolas" w:eastAsia="Times New Roman" w:hAnsi="Consolas" w:cs="Times New Roman"/>
+          <w:rFonts w:ascii="Consolas" w:hAnsi="Consolas" w:eastAsia="Times New Roman" w:cs="Times New Roman"/>
           <w:color w:val="C586C0"/>
           <w:sz w:val="21"/>
           <w:szCs w:val="21"/>
@@ -1222,7 +1240,7 @@
       </w:r>
       <w:r>
         <w:rPr>
-          <w:rFonts w:ascii="Consolas" w:eastAsia="Times New Roman" w:hAnsi="Consolas" w:cs="Times New Roman"/>
+          <w:rFonts w:ascii="Consolas" w:hAnsi="Consolas" w:eastAsia="Times New Roman" w:cs="Times New Roman"/>
           <w:color w:val="D4D4D4"/>
           <w:sz w:val="21"/>
           <w:szCs w:val="21"/>
@@ -1233,7 +1251,7 @@
       <w:proofErr w:type="spellStart"/>
       <w:r>
         <w:rPr>
-          <w:rFonts w:ascii="Consolas" w:eastAsia="Times New Roman" w:hAnsi="Consolas" w:cs="Times New Roman"/>
+          <w:rFonts w:ascii="Consolas" w:hAnsi="Consolas" w:eastAsia="Times New Roman" w:cs="Times New Roman"/>
           <w:color w:val="D4D4D4"/>
           <w:sz w:val="21"/>
           <w:szCs w:val="21"/>
@@ -1244,7 +1262,7 @@
       <w:proofErr w:type="spellEnd"/>
       <w:r>
         <w:rPr>
-          <w:rFonts w:ascii="Consolas" w:eastAsia="Times New Roman" w:hAnsi="Consolas" w:cs="Times New Roman"/>
+          <w:rFonts w:ascii="Consolas" w:hAnsi="Consolas" w:eastAsia="Times New Roman" w:cs="Times New Roman"/>
           <w:color w:val="D4D4D4"/>
           <w:sz w:val="21"/>
           <w:szCs w:val="21"/>
@@ -1254,7 +1272,7 @@
       </w:r>
       <w:r>
         <w:rPr>
-          <w:rFonts w:ascii="Consolas" w:eastAsia="Times New Roman" w:hAnsi="Consolas" w:cs="Times New Roman"/>
+          <w:rFonts w:ascii="Consolas" w:hAnsi="Consolas" w:eastAsia="Times New Roman" w:cs="Times New Roman"/>
           <w:color w:val="C586C0"/>
           <w:sz w:val="21"/>
           <w:szCs w:val="21"/>
@@ -1264,7 +1282,7 @@
       </w:r>
       <w:r>
         <w:rPr>
-          <w:rFonts w:ascii="Consolas" w:eastAsia="Times New Roman" w:hAnsi="Consolas" w:cs="Times New Roman"/>
+          <w:rFonts w:ascii="Consolas" w:hAnsi="Consolas" w:eastAsia="Times New Roman" w:cs="Times New Roman"/>
           <w:color w:val="D4D4D4"/>
           <w:sz w:val="21"/>
           <w:szCs w:val="21"/>
@@ -1274,7 +1292,7 @@
       </w:r>
       <w:r>
         <w:rPr>
-          <w:rFonts w:ascii="Consolas" w:eastAsia="Times New Roman" w:hAnsi="Consolas" w:cs="Times New Roman"/>
+          <w:rFonts w:ascii="Consolas" w:hAnsi="Consolas" w:eastAsia="Times New Roman" w:cs="Times New Roman"/>
           <w:color w:val="4EC9B0"/>
           <w:sz w:val="21"/>
           <w:szCs w:val="21"/>
@@ -1284,7 +1302,7 @@
       </w:r>
       <w:r>
         <w:rPr>
-          <w:rFonts w:ascii="Consolas" w:eastAsia="Times New Roman" w:hAnsi="Consolas" w:cs="Times New Roman"/>
+          <w:rFonts w:ascii="Consolas" w:hAnsi="Consolas" w:eastAsia="Times New Roman" w:cs="Times New Roman"/>
           <w:color w:val="D4D4D4"/>
           <w:sz w:val="21"/>
           <w:szCs w:val="21"/>
@@ -1298,16 +1316,16 @@
         <w:shd w:val="clear" w:color="auto" w:fill="1E1E1E"/>
         <w:spacing w:after="0" w:line="285" w:lineRule="atLeast"/>
         <w:rPr>
-          <w:rFonts w:ascii="Consolas" w:eastAsia="Times New Roman" w:hAnsi="Consolas" w:cs="Times New Roman"/>
-          <w:color w:val="D4D4D4"/>
-          <w:sz w:val="21"/>
-          <w:szCs w:val="21"/>
-          <w:lang w:eastAsia="en-IN"/>
-        </w:rPr>
-      </w:pPr>
-      <w:r>
-        <w:rPr>
-          <w:rFonts w:ascii="Consolas" w:eastAsia="Times New Roman" w:hAnsi="Consolas" w:cs="Times New Roman"/>
+          <w:rFonts w:ascii="Consolas" w:hAnsi="Consolas" w:eastAsia="Times New Roman" w:cs="Times New Roman"/>
+          <w:color w:val="D4D4D4"/>
+          <w:sz w:val="21"/>
+          <w:szCs w:val="21"/>
+          <w:lang w:eastAsia="en-IN"/>
+        </w:rPr>
+      </w:pPr>
+      <w:r>
+        <w:rPr>
+          <w:rFonts w:ascii="Consolas" w:hAnsi="Consolas" w:eastAsia="Times New Roman" w:cs="Times New Roman"/>
           <w:color w:val="DCDCAA"/>
           <w:sz w:val="21"/>
           <w:szCs w:val="21"/>
@@ -1317,7 +1335,7 @@
       </w:r>
       <w:r>
         <w:rPr>
-          <w:rFonts w:ascii="Consolas" w:eastAsia="Times New Roman" w:hAnsi="Consolas" w:cs="Times New Roman"/>
+          <w:rFonts w:ascii="Consolas" w:hAnsi="Consolas" w:eastAsia="Times New Roman" w:cs="Times New Roman"/>
           <w:color w:val="D4D4D4"/>
           <w:sz w:val="21"/>
           <w:szCs w:val="21"/>
@@ -1327,7 +1345,7 @@
       </w:r>
       <w:r>
         <w:rPr>
-          <w:rFonts w:ascii="Consolas" w:eastAsia="Times New Roman" w:hAnsi="Consolas" w:cs="Times New Roman"/>
+          <w:rFonts w:ascii="Consolas" w:hAnsi="Consolas" w:eastAsia="Times New Roman" w:cs="Times New Roman"/>
           <w:color w:val="4EC9B0"/>
           <w:sz w:val="21"/>
           <w:szCs w:val="21"/>
@@ -1337,7 +1355,7 @@
       </w:r>
       <w:r>
         <w:rPr>
-          <w:rFonts w:ascii="Consolas" w:eastAsia="Times New Roman" w:hAnsi="Consolas" w:cs="Times New Roman"/>
+          <w:rFonts w:ascii="Consolas" w:hAnsi="Consolas" w:eastAsia="Times New Roman" w:cs="Times New Roman"/>
           <w:color w:val="D4D4D4"/>
           <w:sz w:val="21"/>
           <w:szCs w:val="21"/>
@@ -1349,31 +1367,38 @@
     <w:p/>
     <w:p>
       <w:r>
+        <w:rPr/>
         <w:t>Output:</w:t>
       </w:r>
     </w:p>
     <w:p>
-      <w:r>
-        <w:rPr>
-          <w:noProof/>
-        </w:rPr>
+      <w:pPr>
+        <w:pStyle w:val="Normal"/>
+      </w:pPr>
+      <w:r>
         <w:drawing>
-          <wp:inline distT="0" distB="0" distL="0" distR="0" wp14:anchorId="0A01E097" wp14:editId="37F046FA">
-            <wp:extent cx="5076825" cy="818515"/>
-            <wp:effectExtent l="0" t="0" r="9525" b="635"/>
-            <wp:docPr id="2" name="Picture 2"/>
+          <wp:inline wp14:editId="2A260BF9" wp14:anchorId="4EFC1D1C">
+            <wp:extent cx="4572000" cy="276225"/>
+            <wp:effectExtent l="0" t="0" r="0" b="0"/>
+            <wp:docPr id="1517054287" name="" title=""/>
             <wp:cNvGraphicFramePr>
-              <a:graphicFrameLocks xmlns:a="http://schemas.openxmlformats.org/drawingml/2006/main" noChangeAspect="1"/>
+              <a:graphicFrameLocks noChangeAspect="1"/>
             </wp:cNvGraphicFramePr>
-            <a:graphic xmlns:a="http://schemas.openxmlformats.org/drawingml/2006/main">
+            <a:graphic>
               <a:graphicData uri="http://schemas.openxmlformats.org/drawingml/2006/picture">
-                <pic:pic xmlns:pic="http://schemas.openxmlformats.org/drawingml/2006/picture">
+                <pic:pic>
                   <pic:nvPicPr>
-                    <pic:cNvPr id="1" name=""/>
+                    <pic:cNvPr id="0" name=""/>
                     <pic:cNvPicPr/>
                   </pic:nvPicPr>
                   <pic:blipFill>
-                    <a:blip r:embed="rId5"/>
+                    <a:blip r:embed="R23dbab292a094bcf">
+                      <a:extLst>
+                        <a:ext xmlns:a="http://schemas.openxmlformats.org/drawingml/2006/main" uri="{28A0092B-C50C-407E-A947-70E740481C1C}">
+                          <a14:useLocalDpi val="0"/>
+                        </a:ext>
+                      </a:extLst>
+                    </a:blip>
                     <a:stretch>
                       <a:fillRect/>
                     </a:stretch>
@@ -1381,7 +1406,7 @@
                   <pic:spPr>
                     <a:xfrm>
                       <a:off x="0" y="0"/>
-                      <a:ext cx="5076825" cy="818515"/>
+                      <a:ext cx="4572000" cy="276225"/>
                     </a:xfrm>
                     <a:prstGeom prst="rect">
                       <a:avLst/>
@@ -1394,21 +1419,58 @@
         </w:drawing>
       </w:r>
     </w:p>
-    <w:p/>
-    <w:p>
-      <w:r>
+    <w:p>
+      <w:pPr>
+        <w:pStyle w:val="Normal"/>
+      </w:pPr>
+    </w:p>
+    <w:p>
+      <w:pPr>
+        <w:pStyle w:val="Normal"/>
+      </w:pPr>
+    </w:p>
+    <w:p>
+      <w:pPr>
+        <w:pStyle w:val="Normal"/>
+      </w:pPr>
+    </w:p>
+    <w:p>
+      <w:pPr>
+        <w:pStyle w:val="Normal"/>
+      </w:pPr>
+    </w:p>
+    <w:p>
+      <w:pPr>
+        <w:pStyle w:val="Normal"/>
+      </w:pPr>
+    </w:p>
+    <w:p>
+      <w:pPr>
+        <w:pStyle w:val="Normal"/>
+      </w:pPr>
+    </w:p>
+    <w:p>
+      <w:pPr>
+        <w:pStyle w:val="Normal"/>
+      </w:pPr>
+      <w:r>
+        <w:rPr/>
         <w:t>Q3</w:t>
       </w:r>
       <w:r>
+        <w:rPr/>
         <w:t xml:space="preserve"> </w:t>
       </w:r>
       <w:r>
+        <w:rPr/>
         <w:t>Write a program to print</w:t>
       </w:r>
       <w:r>
+        <w:rPr/>
         <w:t xml:space="preserve"> </w:t>
       </w:r>
       <w:r>
+        <w:rPr/>
         <w:t>the sum of all elements in a list</w:t>
       </w:r>
     </w:p>
@@ -1422,16 +1484,16 @@
         <w:shd w:val="clear" w:color="auto" w:fill="1E1E1E"/>
         <w:spacing w:after="0" w:line="285" w:lineRule="atLeast"/>
         <w:rPr>
-          <w:rFonts w:ascii="Consolas" w:eastAsia="Times New Roman" w:hAnsi="Consolas" w:cs="Times New Roman"/>
-          <w:color w:val="D4D4D4"/>
-          <w:sz w:val="21"/>
-          <w:szCs w:val="21"/>
-          <w:lang w:eastAsia="en-IN"/>
-        </w:rPr>
-      </w:pPr>
-      <w:r>
-        <w:rPr>
-          <w:rFonts w:ascii="Consolas" w:eastAsia="Times New Roman" w:hAnsi="Consolas" w:cs="Times New Roman"/>
+          <w:rFonts w:ascii="Consolas" w:hAnsi="Consolas" w:eastAsia="Times New Roman" w:cs="Times New Roman"/>
+          <w:color w:val="D4D4D4"/>
+          <w:sz w:val="21"/>
+          <w:szCs w:val="21"/>
+          <w:lang w:eastAsia="en-IN"/>
+        </w:rPr>
+      </w:pPr>
+      <w:r>
+        <w:rPr>
+          <w:rFonts w:ascii="Consolas" w:hAnsi="Consolas" w:eastAsia="Times New Roman" w:cs="Times New Roman"/>
           <w:color w:val="6A9955"/>
           <w:sz w:val="21"/>
           <w:szCs w:val="21"/>
@@ -1445,16 +1507,16 @@
         <w:shd w:val="clear" w:color="auto" w:fill="1E1E1E"/>
         <w:spacing w:after="0" w:line="285" w:lineRule="atLeast"/>
         <w:rPr>
-          <w:rFonts w:ascii="Consolas" w:eastAsia="Times New Roman" w:hAnsi="Consolas" w:cs="Times New Roman"/>
-          <w:color w:val="D4D4D4"/>
-          <w:sz w:val="21"/>
-          <w:szCs w:val="21"/>
-          <w:lang w:eastAsia="en-IN"/>
-        </w:rPr>
-      </w:pPr>
-      <w:r>
-        <w:rPr>
-          <w:rFonts w:ascii="Consolas" w:eastAsia="Times New Roman" w:hAnsi="Consolas" w:cs="Times New Roman"/>
+          <w:rFonts w:ascii="Consolas" w:hAnsi="Consolas" w:eastAsia="Times New Roman" w:cs="Times New Roman"/>
+          <w:color w:val="D4D4D4"/>
+          <w:sz w:val="21"/>
+          <w:szCs w:val="21"/>
+          <w:lang w:eastAsia="en-IN"/>
+        </w:rPr>
+      </w:pPr>
+      <w:r>
+        <w:rPr>
+          <w:rFonts w:ascii="Consolas" w:hAnsi="Consolas" w:eastAsia="Times New Roman" w:cs="Times New Roman"/>
           <w:color w:val="6A9955"/>
           <w:sz w:val="21"/>
           <w:szCs w:val="21"/>
@@ -1465,7 +1527,7 @@
       <w:proofErr w:type="spellStart"/>
       <w:r>
         <w:rPr>
-          <w:rFonts w:ascii="Consolas" w:eastAsia="Times New Roman" w:hAnsi="Consolas" w:cs="Times New Roman"/>
+          <w:rFonts w:ascii="Consolas" w:hAnsi="Consolas" w:eastAsia="Times New Roman" w:cs="Times New Roman"/>
           <w:color w:val="6A9955"/>
           <w:sz w:val="21"/>
           <w:szCs w:val="21"/>
@@ -1476,7 +1538,7 @@
       <w:proofErr w:type="spellEnd"/>
       <w:r>
         <w:rPr>
-          <w:rFonts w:ascii="Consolas" w:eastAsia="Times New Roman" w:hAnsi="Consolas" w:cs="Times New Roman"/>
+          <w:rFonts w:ascii="Consolas" w:hAnsi="Consolas" w:eastAsia="Times New Roman" w:cs="Times New Roman"/>
           <w:color w:val="6A9955"/>
           <w:sz w:val="21"/>
           <w:szCs w:val="21"/>
@@ -1490,16 +1552,16 @@
         <w:shd w:val="clear" w:color="auto" w:fill="1E1E1E"/>
         <w:spacing w:after="0" w:line="285" w:lineRule="atLeast"/>
         <w:rPr>
-          <w:rFonts w:ascii="Consolas" w:eastAsia="Times New Roman" w:hAnsi="Consolas" w:cs="Times New Roman"/>
-          <w:color w:val="D4D4D4"/>
-          <w:sz w:val="21"/>
-          <w:szCs w:val="21"/>
-          <w:lang w:eastAsia="en-IN"/>
-        </w:rPr>
-      </w:pPr>
-      <w:r>
-        <w:rPr>
-          <w:rFonts w:ascii="Consolas" w:eastAsia="Times New Roman" w:hAnsi="Consolas" w:cs="Times New Roman"/>
+          <w:rFonts w:ascii="Consolas" w:hAnsi="Consolas" w:eastAsia="Times New Roman" w:cs="Times New Roman"/>
+          <w:color w:val="D4D4D4"/>
+          <w:sz w:val="21"/>
+          <w:szCs w:val="21"/>
+          <w:lang w:eastAsia="en-IN"/>
+        </w:rPr>
+      </w:pPr>
+      <w:r>
+        <w:rPr>
+          <w:rFonts w:ascii="Consolas" w:hAnsi="Consolas" w:eastAsia="Times New Roman" w:cs="Times New Roman"/>
           <w:color w:val="4EC9B0"/>
           <w:sz w:val="21"/>
           <w:szCs w:val="21"/>
@@ -1509,7 +1571,7 @@
       </w:r>
       <w:r>
         <w:rPr>
-          <w:rFonts w:ascii="Consolas" w:eastAsia="Times New Roman" w:hAnsi="Consolas" w:cs="Times New Roman"/>
+          <w:rFonts w:ascii="Consolas" w:hAnsi="Consolas" w:eastAsia="Times New Roman" w:cs="Times New Roman"/>
           <w:color w:val="D4D4D4"/>
           <w:sz w:val="21"/>
           <w:szCs w:val="21"/>
@@ -1519,7 +1581,7 @@
       </w:r>
       <w:r>
         <w:rPr>
-          <w:rFonts w:ascii="Consolas" w:eastAsia="Times New Roman" w:hAnsi="Consolas" w:cs="Times New Roman"/>
+          <w:rFonts w:ascii="Consolas" w:hAnsi="Consolas" w:eastAsia="Times New Roman" w:cs="Times New Roman"/>
           <w:color w:val="B5CEA8"/>
           <w:sz w:val="21"/>
           <w:szCs w:val="21"/>
@@ -1529,7 +1591,7 @@
       </w:r>
       <w:r>
         <w:rPr>
-          <w:rFonts w:ascii="Consolas" w:eastAsia="Times New Roman" w:hAnsi="Consolas" w:cs="Times New Roman"/>
+          <w:rFonts w:ascii="Consolas" w:hAnsi="Consolas" w:eastAsia="Times New Roman" w:cs="Times New Roman"/>
           <w:color w:val="D4D4D4"/>
           <w:sz w:val="21"/>
           <w:szCs w:val="21"/>
@@ -1539,7 +1601,7 @@
       </w:r>
       <w:r>
         <w:rPr>
-          <w:rFonts w:ascii="Consolas" w:eastAsia="Times New Roman" w:hAnsi="Consolas" w:cs="Times New Roman"/>
+          <w:rFonts w:ascii="Consolas" w:hAnsi="Consolas" w:eastAsia="Times New Roman" w:cs="Times New Roman"/>
           <w:color w:val="B5CEA8"/>
           <w:sz w:val="21"/>
           <w:szCs w:val="21"/>
@@ -1549,7 +1611,7 @@
       </w:r>
       <w:r>
         <w:rPr>
-          <w:rFonts w:ascii="Consolas" w:eastAsia="Times New Roman" w:hAnsi="Consolas" w:cs="Times New Roman"/>
+          <w:rFonts w:ascii="Consolas" w:hAnsi="Consolas" w:eastAsia="Times New Roman" w:cs="Times New Roman"/>
           <w:color w:val="D4D4D4"/>
           <w:sz w:val="21"/>
           <w:szCs w:val="21"/>
@@ -1559,7 +1621,7 @@
       </w:r>
       <w:r>
         <w:rPr>
-          <w:rFonts w:ascii="Consolas" w:eastAsia="Times New Roman" w:hAnsi="Consolas" w:cs="Times New Roman"/>
+          <w:rFonts w:ascii="Consolas" w:hAnsi="Consolas" w:eastAsia="Times New Roman" w:cs="Times New Roman"/>
           <w:color w:val="B5CEA8"/>
           <w:sz w:val="21"/>
           <w:szCs w:val="21"/>
@@ -1569,7 +1631,7 @@
       </w:r>
       <w:r>
         <w:rPr>
-          <w:rFonts w:ascii="Consolas" w:eastAsia="Times New Roman" w:hAnsi="Consolas" w:cs="Times New Roman"/>
+          <w:rFonts w:ascii="Consolas" w:hAnsi="Consolas" w:eastAsia="Times New Roman" w:cs="Times New Roman"/>
           <w:color w:val="D4D4D4"/>
           <w:sz w:val="21"/>
           <w:szCs w:val="21"/>
@@ -1579,7 +1641,7 @@
       </w:r>
       <w:r>
         <w:rPr>
-          <w:rFonts w:ascii="Consolas" w:eastAsia="Times New Roman" w:hAnsi="Consolas" w:cs="Times New Roman"/>
+          <w:rFonts w:ascii="Consolas" w:hAnsi="Consolas" w:eastAsia="Times New Roman" w:cs="Times New Roman"/>
           <w:color w:val="B5CEA8"/>
           <w:sz w:val="21"/>
           <w:szCs w:val="21"/>
@@ -1589,7 +1651,7 @@
       </w:r>
       <w:r>
         <w:rPr>
-          <w:rFonts w:ascii="Consolas" w:eastAsia="Times New Roman" w:hAnsi="Consolas" w:cs="Times New Roman"/>
+          <w:rFonts w:ascii="Consolas" w:hAnsi="Consolas" w:eastAsia="Times New Roman" w:cs="Times New Roman"/>
           <w:color w:val="D4D4D4"/>
           <w:sz w:val="21"/>
           <w:szCs w:val="21"/>
@@ -1599,7 +1661,7 @@
       </w:r>
       <w:r>
         <w:rPr>
-          <w:rFonts w:ascii="Consolas" w:eastAsia="Times New Roman" w:hAnsi="Consolas" w:cs="Times New Roman"/>
+          <w:rFonts w:ascii="Consolas" w:hAnsi="Consolas" w:eastAsia="Times New Roman" w:cs="Times New Roman"/>
           <w:color w:val="B5CEA8"/>
           <w:sz w:val="21"/>
           <w:szCs w:val="21"/>
@@ -1609,7 +1671,7 @@
       </w:r>
       <w:r>
         <w:rPr>
-          <w:rFonts w:ascii="Consolas" w:eastAsia="Times New Roman" w:hAnsi="Consolas" w:cs="Times New Roman"/>
+          <w:rFonts w:ascii="Consolas" w:hAnsi="Consolas" w:eastAsia="Times New Roman" w:cs="Times New Roman"/>
           <w:color w:val="D4D4D4"/>
           <w:sz w:val="21"/>
           <w:szCs w:val="21"/>
@@ -1619,7 +1681,7 @@
       </w:r>
       <w:r>
         <w:rPr>
-          <w:rFonts w:ascii="Consolas" w:eastAsia="Times New Roman" w:hAnsi="Consolas" w:cs="Times New Roman"/>
+          <w:rFonts w:ascii="Consolas" w:hAnsi="Consolas" w:eastAsia="Times New Roman" w:cs="Times New Roman"/>
           <w:color w:val="B5CEA8"/>
           <w:sz w:val="21"/>
           <w:szCs w:val="21"/>
@@ -1629,7 +1691,7 @@
       </w:r>
       <w:r>
         <w:rPr>
-          <w:rFonts w:ascii="Consolas" w:eastAsia="Times New Roman" w:hAnsi="Consolas" w:cs="Times New Roman"/>
+          <w:rFonts w:ascii="Consolas" w:hAnsi="Consolas" w:eastAsia="Times New Roman" w:cs="Times New Roman"/>
           <w:color w:val="D4D4D4"/>
           <w:sz w:val="21"/>
           <w:szCs w:val="21"/>
@@ -1639,7 +1701,7 @@
       </w:r>
       <w:r>
         <w:rPr>
-          <w:rFonts w:ascii="Consolas" w:eastAsia="Times New Roman" w:hAnsi="Consolas" w:cs="Times New Roman"/>
+          <w:rFonts w:ascii="Consolas" w:hAnsi="Consolas" w:eastAsia="Times New Roman" w:cs="Times New Roman"/>
           <w:color w:val="B5CEA8"/>
           <w:sz w:val="21"/>
           <w:szCs w:val="21"/>
@@ -1649,7 +1711,7 @@
       </w:r>
       <w:r>
         <w:rPr>
-          <w:rFonts w:ascii="Consolas" w:eastAsia="Times New Roman" w:hAnsi="Consolas" w:cs="Times New Roman"/>
+          <w:rFonts w:ascii="Consolas" w:hAnsi="Consolas" w:eastAsia="Times New Roman" w:cs="Times New Roman"/>
           <w:color w:val="D4D4D4"/>
           <w:sz w:val="21"/>
           <w:szCs w:val="21"/>
@@ -1659,7 +1721,7 @@
       </w:r>
       <w:r>
         <w:rPr>
-          <w:rFonts w:ascii="Consolas" w:eastAsia="Times New Roman" w:hAnsi="Consolas" w:cs="Times New Roman"/>
+          <w:rFonts w:ascii="Consolas" w:hAnsi="Consolas" w:eastAsia="Times New Roman" w:cs="Times New Roman"/>
           <w:color w:val="B5CEA8"/>
           <w:sz w:val="21"/>
           <w:szCs w:val="21"/>
@@ -1669,7 +1731,7 @@
       </w:r>
       <w:r>
         <w:rPr>
-          <w:rFonts w:ascii="Consolas" w:eastAsia="Times New Roman" w:hAnsi="Consolas" w:cs="Times New Roman"/>
+          <w:rFonts w:ascii="Consolas" w:hAnsi="Consolas" w:eastAsia="Times New Roman" w:cs="Times New Roman"/>
           <w:color w:val="D4D4D4"/>
           <w:sz w:val="21"/>
           <w:szCs w:val="21"/>
@@ -1679,7 +1741,7 @@
       </w:r>
       <w:r>
         <w:rPr>
-          <w:rFonts w:ascii="Consolas" w:eastAsia="Times New Roman" w:hAnsi="Consolas" w:cs="Times New Roman"/>
+          <w:rFonts w:ascii="Consolas" w:hAnsi="Consolas" w:eastAsia="Times New Roman" w:cs="Times New Roman"/>
           <w:color w:val="B5CEA8"/>
           <w:sz w:val="21"/>
           <w:szCs w:val="21"/>
@@ -1689,7 +1751,7 @@
       </w:r>
       <w:r>
         <w:rPr>
-          <w:rFonts w:ascii="Consolas" w:eastAsia="Times New Roman" w:hAnsi="Consolas" w:cs="Times New Roman"/>
+          <w:rFonts w:ascii="Consolas" w:hAnsi="Consolas" w:eastAsia="Times New Roman" w:cs="Times New Roman"/>
           <w:color w:val="D4D4D4"/>
           <w:sz w:val="21"/>
           <w:szCs w:val="21"/>
@@ -1699,7 +1761,7 @@
       </w:r>
       <w:r>
         <w:rPr>
-          <w:rFonts w:ascii="Consolas" w:eastAsia="Times New Roman" w:hAnsi="Consolas" w:cs="Times New Roman"/>
+          <w:rFonts w:ascii="Consolas" w:hAnsi="Consolas" w:eastAsia="Times New Roman" w:cs="Times New Roman"/>
           <w:color w:val="B5CEA8"/>
           <w:sz w:val="21"/>
           <w:szCs w:val="21"/>
@@ -1709,7 +1771,7 @@
       </w:r>
       <w:r>
         <w:rPr>
-          <w:rFonts w:ascii="Consolas" w:eastAsia="Times New Roman" w:hAnsi="Consolas" w:cs="Times New Roman"/>
+          <w:rFonts w:ascii="Consolas" w:hAnsi="Consolas" w:eastAsia="Times New Roman" w:cs="Times New Roman"/>
           <w:color w:val="D4D4D4"/>
           <w:sz w:val="21"/>
           <w:szCs w:val="21"/>
@@ -1723,16 +1785,16 @@
         <w:shd w:val="clear" w:color="auto" w:fill="1E1E1E"/>
         <w:spacing w:after="0" w:line="285" w:lineRule="atLeast"/>
         <w:rPr>
-          <w:rFonts w:ascii="Consolas" w:eastAsia="Times New Roman" w:hAnsi="Consolas" w:cs="Times New Roman"/>
-          <w:color w:val="D4D4D4"/>
-          <w:sz w:val="21"/>
-          <w:szCs w:val="21"/>
-          <w:lang w:eastAsia="en-IN"/>
-        </w:rPr>
-      </w:pPr>
-      <w:r>
-        <w:rPr>
-          <w:rFonts w:ascii="Consolas" w:eastAsia="Times New Roman" w:hAnsi="Consolas" w:cs="Times New Roman"/>
+          <w:rFonts w:ascii="Consolas" w:hAnsi="Consolas" w:eastAsia="Times New Roman" w:cs="Times New Roman"/>
+          <w:color w:val="D4D4D4"/>
+          <w:sz w:val="21"/>
+          <w:szCs w:val="21"/>
+          <w:lang w:eastAsia="en-IN"/>
+        </w:rPr>
+      </w:pPr>
+      <w:r>
+        <w:rPr>
+          <w:rFonts w:ascii="Consolas" w:hAnsi="Consolas" w:eastAsia="Times New Roman" w:cs="Times New Roman"/>
           <w:color w:val="DCDCAA"/>
           <w:sz w:val="21"/>
           <w:szCs w:val="21"/>
@@ -1742,7 +1804,7 @@
       </w:r>
       <w:r>
         <w:rPr>
-          <w:rFonts w:ascii="Consolas" w:eastAsia="Times New Roman" w:hAnsi="Consolas" w:cs="Times New Roman"/>
+          <w:rFonts w:ascii="Consolas" w:hAnsi="Consolas" w:eastAsia="Times New Roman" w:cs="Times New Roman"/>
           <w:color w:val="D4D4D4"/>
           <w:sz w:val="21"/>
           <w:szCs w:val="21"/>
@@ -1752,7 +1814,7 @@
       </w:r>
       <w:r>
         <w:rPr>
-          <w:rFonts w:ascii="Consolas" w:eastAsia="Times New Roman" w:hAnsi="Consolas" w:cs="Times New Roman"/>
+          <w:rFonts w:ascii="Consolas" w:hAnsi="Consolas" w:eastAsia="Times New Roman" w:cs="Times New Roman"/>
           <w:color w:val="B5CEA8"/>
           <w:sz w:val="21"/>
           <w:szCs w:val="21"/>
@@ -1766,16 +1828,16 @@
         <w:shd w:val="clear" w:color="auto" w:fill="1E1E1E"/>
         <w:spacing w:after="0" w:line="285" w:lineRule="atLeast"/>
         <w:rPr>
-          <w:rFonts w:ascii="Consolas" w:eastAsia="Times New Roman" w:hAnsi="Consolas" w:cs="Times New Roman"/>
-          <w:color w:val="D4D4D4"/>
-          <w:sz w:val="21"/>
-          <w:szCs w:val="21"/>
-          <w:lang w:eastAsia="en-IN"/>
-        </w:rPr>
-      </w:pPr>
-      <w:r>
-        <w:rPr>
-          <w:rFonts w:ascii="Consolas" w:eastAsia="Times New Roman" w:hAnsi="Consolas" w:cs="Times New Roman"/>
+          <w:rFonts w:ascii="Consolas" w:hAnsi="Consolas" w:eastAsia="Times New Roman" w:cs="Times New Roman"/>
+          <w:color w:val="D4D4D4"/>
+          <w:sz w:val="21"/>
+          <w:szCs w:val="21"/>
+          <w:lang w:eastAsia="en-IN"/>
+        </w:rPr>
+      </w:pPr>
+      <w:r>
+        <w:rPr>
+          <w:rFonts w:ascii="Consolas" w:hAnsi="Consolas" w:eastAsia="Times New Roman" w:cs="Times New Roman"/>
           <w:color w:val="C586C0"/>
           <w:sz w:val="21"/>
           <w:szCs w:val="21"/>
@@ -1785,7 +1847,7 @@
       </w:r>
       <w:r>
         <w:rPr>
-          <w:rFonts w:ascii="Consolas" w:eastAsia="Times New Roman" w:hAnsi="Consolas" w:cs="Times New Roman"/>
+          <w:rFonts w:ascii="Consolas" w:hAnsi="Consolas" w:eastAsia="Times New Roman" w:cs="Times New Roman"/>
           <w:color w:val="D4D4D4"/>
           <w:sz w:val="21"/>
           <w:szCs w:val="21"/>
@@ -1796,7 +1858,7 @@
       <w:proofErr w:type="spellStart"/>
       <w:r>
         <w:rPr>
-          <w:rFonts w:ascii="Consolas" w:eastAsia="Times New Roman" w:hAnsi="Consolas" w:cs="Times New Roman"/>
+          <w:rFonts w:ascii="Consolas" w:hAnsi="Consolas" w:eastAsia="Times New Roman" w:cs="Times New Roman"/>
           <w:color w:val="D4D4D4"/>
           <w:sz w:val="21"/>
           <w:szCs w:val="21"/>
@@ -1807,7 +1869,7 @@
       <w:proofErr w:type="spellEnd"/>
       <w:r>
         <w:rPr>
-          <w:rFonts w:ascii="Consolas" w:eastAsia="Times New Roman" w:hAnsi="Consolas" w:cs="Times New Roman"/>
+          <w:rFonts w:ascii="Consolas" w:hAnsi="Consolas" w:eastAsia="Times New Roman" w:cs="Times New Roman"/>
           <w:color w:val="D4D4D4"/>
           <w:sz w:val="21"/>
           <w:szCs w:val="21"/>
@@ -1817,7 +1879,7 @@
       </w:r>
       <w:r>
         <w:rPr>
-          <w:rFonts w:ascii="Consolas" w:eastAsia="Times New Roman" w:hAnsi="Consolas" w:cs="Times New Roman"/>
+          <w:rFonts w:ascii="Consolas" w:hAnsi="Consolas" w:eastAsia="Times New Roman" w:cs="Times New Roman"/>
           <w:color w:val="C586C0"/>
           <w:sz w:val="21"/>
           <w:szCs w:val="21"/>
@@ -1827,7 +1889,7 @@
       </w:r>
       <w:r>
         <w:rPr>
-          <w:rFonts w:ascii="Consolas" w:eastAsia="Times New Roman" w:hAnsi="Consolas" w:cs="Times New Roman"/>
+          <w:rFonts w:ascii="Consolas" w:hAnsi="Consolas" w:eastAsia="Times New Roman" w:cs="Times New Roman"/>
           <w:color w:val="D4D4D4"/>
           <w:sz w:val="21"/>
           <w:szCs w:val="21"/>
@@ -1837,7 +1899,7 @@
       </w:r>
       <w:r>
         <w:rPr>
-          <w:rFonts w:ascii="Consolas" w:eastAsia="Times New Roman" w:hAnsi="Consolas" w:cs="Times New Roman"/>
+          <w:rFonts w:ascii="Consolas" w:hAnsi="Consolas" w:eastAsia="Times New Roman" w:cs="Times New Roman"/>
           <w:color w:val="4EC9B0"/>
           <w:sz w:val="21"/>
           <w:szCs w:val="21"/>
@@ -1847,7 +1909,7 @@
       </w:r>
       <w:r>
         <w:rPr>
-          <w:rFonts w:ascii="Consolas" w:eastAsia="Times New Roman" w:hAnsi="Consolas" w:cs="Times New Roman"/>
+          <w:rFonts w:ascii="Consolas" w:hAnsi="Consolas" w:eastAsia="Times New Roman" w:cs="Times New Roman"/>
           <w:color w:val="D4D4D4"/>
           <w:sz w:val="21"/>
           <w:szCs w:val="21"/>
@@ -1861,16 +1923,16 @@
         <w:shd w:val="clear" w:color="auto" w:fill="1E1E1E"/>
         <w:spacing w:after="0" w:line="285" w:lineRule="atLeast"/>
         <w:rPr>
-          <w:rFonts w:ascii="Consolas" w:eastAsia="Times New Roman" w:hAnsi="Consolas" w:cs="Times New Roman"/>
-          <w:color w:val="D4D4D4"/>
-          <w:sz w:val="21"/>
-          <w:szCs w:val="21"/>
-          <w:lang w:eastAsia="en-IN"/>
-        </w:rPr>
-      </w:pPr>
-      <w:r>
-        <w:rPr>
-          <w:rFonts w:ascii="Consolas" w:eastAsia="Times New Roman" w:hAnsi="Consolas" w:cs="Times New Roman"/>
+          <w:rFonts w:ascii="Consolas" w:hAnsi="Consolas" w:eastAsia="Times New Roman" w:cs="Times New Roman"/>
+          <w:color w:val="D4D4D4"/>
+          <w:sz w:val="21"/>
+          <w:szCs w:val="21"/>
+          <w:lang w:eastAsia="en-IN"/>
+        </w:rPr>
+      </w:pPr>
+      <w:r>
+        <w:rPr>
+          <w:rFonts w:ascii="Consolas" w:hAnsi="Consolas" w:eastAsia="Times New Roman" w:cs="Times New Roman"/>
           <w:color w:val="D4D4D4"/>
           <w:sz w:val="21"/>
           <w:szCs w:val="21"/>
@@ -1880,7 +1942,7 @@
       </w:r>
       <w:r>
         <w:rPr>
-          <w:rFonts w:ascii="Consolas" w:eastAsia="Times New Roman" w:hAnsi="Consolas" w:cs="Times New Roman"/>
+          <w:rFonts w:ascii="Consolas" w:hAnsi="Consolas" w:eastAsia="Times New Roman" w:cs="Times New Roman"/>
           <w:color w:val="DCDCAA"/>
           <w:sz w:val="21"/>
           <w:szCs w:val="21"/>
@@ -1890,7 +1952,7 @@
       </w:r>
       <w:r>
         <w:rPr>
-          <w:rFonts w:ascii="Consolas" w:eastAsia="Times New Roman" w:hAnsi="Consolas" w:cs="Times New Roman"/>
+          <w:rFonts w:ascii="Consolas" w:hAnsi="Consolas" w:eastAsia="Times New Roman" w:cs="Times New Roman"/>
           <w:color w:val="D4D4D4"/>
           <w:sz w:val="21"/>
           <w:szCs w:val="21"/>
@@ -1901,7 +1963,7 @@
       <w:proofErr w:type="spellStart"/>
       <w:r>
         <w:rPr>
-          <w:rFonts w:ascii="Consolas" w:eastAsia="Times New Roman" w:hAnsi="Consolas" w:cs="Times New Roman"/>
+          <w:rFonts w:ascii="Consolas" w:hAnsi="Consolas" w:eastAsia="Times New Roman" w:cs="Times New Roman"/>
           <w:color w:val="D4D4D4"/>
           <w:sz w:val="21"/>
           <w:szCs w:val="21"/>
@@ -1916,7 +1978,7 @@
         <w:shd w:val="clear" w:color="auto" w:fill="1E1E1E"/>
         <w:spacing w:after="0" w:line="285" w:lineRule="atLeast"/>
         <w:rPr>
-          <w:rFonts w:ascii="Consolas" w:eastAsia="Times New Roman" w:hAnsi="Consolas" w:cs="Times New Roman"/>
+          <w:rFonts w:ascii="Consolas" w:hAnsi="Consolas" w:eastAsia="Times New Roman" w:cs="Times New Roman"/>
           <w:color w:val="D4D4D4"/>
           <w:sz w:val="21"/>
           <w:szCs w:val="21"/>
@@ -1929,16 +1991,16 @@
         <w:shd w:val="clear" w:color="auto" w:fill="1E1E1E"/>
         <w:spacing w:after="0" w:line="285" w:lineRule="atLeast"/>
         <w:rPr>
-          <w:rFonts w:ascii="Consolas" w:eastAsia="Times New Roman" w:hAnsi="Consolas" w:cs="Times New Roman"/>
-          <w:color w:val="D4D4D4"/>
-          <w:sz w:val="21"/>
-          <w:szCs w:val="21"/>
-          <w:lang w:eastAsia="en-IN"/>
-        </w:rPr>
-      </w:pPr>
-      <w:r>
-        <w:rPr>
-          <w:rFonts w:ascii="Consolas" w:eastAsia="Times New Roman" w:hAnsi="Consolas" w:cs="Times New Roman"/>
+          <w:rFonts w:ascii="Consolas" w:hAnsi="Consolas" w:eastAsia="Times New Roman" w:cs="Times New Roman"/>
+          <w:color w:val="D4D4D4"/>
+          <w:sz w:val="21"/>
+          <w:szCs w:val="21"/>
+          <w:lang w:eastAsia="en-IN"/>
+        </w:rPr>
+      </w:pPr>
+      <w:r>
+        <w:rPr>
+          <w:rFonts w:ascii="Consolas" w:hAnsi="Consolas" w:eastAsia="Times New Roman" w:cs="Times New Roman"/>
           <w:color w:val="DCDCAA"/>
           <w:sz w:val="21"/>
           <w:szCs w:val="21"/>
@@ -1948,7 +2010,7 @@
       </w:r>
       <w:r>
         <w:rPr>
-          <w:rFonts w:ascii="Consolas" w:eastAsia="Times New Roman" w:hAnsi="Consolas" w:cs="Times New Roman"/>
+          <w:rFonts w:ascii="Consolas" w:hAnsi="Consolas" w:eastAsia="Times New Roman" w:cs="Times New Roman"/>
           <w:color w:val="D4D4D4"/>
           <w:sz w:val="21"/>
           <w:szCs w:val="21"/>
@@ -1958,7 +2020,7 @@
       </w:r>
       <w:r>
         <w:rPr>
-          <w:rFonts w:ascii="Consolas" w:eastAsia="Times New Roman" w:hAnsi="Consolas" w:cs="Times New Roman"/>
+          <w:rFonts w:ascii="Consolas" w:hAnsi="Consolas" w:eastAsia="Times New Roman" w:cs="Times New Roman"/>
           <w:color w:val="DCDCAA"/>
           <w:sz w:val="21"/>
           <w:szCs w:val="21"/>
@@ -1968,7 +2030,7 @@
       </w:r>
       <w:r>
         <w:rPr>
-          <w:rFonts w:ascii="Consolas" w:eastAsia="Times New Roman" w:hAnsi="Consolas" w:cs="Times New Roman"/>
+          <w:rFonts w:ascii="Consolas" w:hAnsi="Consolas" w:eastAsia="Times New Roman" w:cs="Times New Roman"/>
           <w:color w:val="D4D4D4"/>
           <w:sz w:val="21"/>
           <w:szCs w:val="21"/>
@@ -1979,33 +2041,40 @@
     </w:p>
     <w:p/>
     <w:p>
-      <w:r>
+      <w:pPr>
+        <w:pStyle w:val="Normal"/>
+      </w:pPr>
+      <w:r>
+        <w:rPr/>
         <w:t>Output:</w:t>
       </w:r>
       <w:r>
         <w:br/>
       </w:r>
       <w:r>
-        <w:rPr>
-          <w:noProof/>
-        </w:rPr>
         <w:drawing>
-          <wp:inline distT="0" distB="0" distL="0" distR="0" wp14:anchorId="572AE8BD" wp14:editId="006809FB">
-            <wp:extent cx="5057775" cy="2466975"/>
-            <wp:effectExtent l="0" t="0" r="9525" b="9525"/>
-            <wp:docPr id="4" name="Picture 4"/>
+          <wp:inline wp14:editId="036516EC" wp14:anchorId="6D620C7B">
+            <wp:extent cx="4572000" cy="371475"/>
+            <wp:effectExtent l="0" t="0" r="0" b="0"/>
+            <wp:docPr id="1442346439" name="" title=""/>
             <wp:cNvGraphicFramePr>
-              <a:graphicFrameLocks xmlns:a="http://schemas.openxmlformats.org/drawingml/2006/main" noChangeAspect="1"/>
+              <a:graphicFrameLocks noChangeAspect="1"/>
             </wp:cNvGraphicFramePr>
-            <a:graphic xmlns:a="http://schemas.openxmlformats.org/drawingml/2006/main">
+            <a:graphic>
               <a:graphicData uri="http://schemas.openxmlformats.org/drawingml/2006/picture">
-                <pic:pic xmlns:pic="http://schemas.openxmlformats.org/drawingml/2006/picture">
+                <pic:pic>
                   <pic:nvPicPr>
-                    <pic:cNvPr id="1" name=""/>
+                    <pic:cNvPr id="0" name=""/>
                     <pic:cNvPicPr/>
                   </pic:nvPicPr>
                   <pic:blipFill>
-                    <a:blip r:embed="rId6"/>
+                    <a:blip r:embed="R4e80a67c876144f9">
+                      <a:extLst>
+                        <a:ext xmlns:a="http://schemas.openxmlformats.org/drawingml/2006/main" uri="{28A0092B-C50C-407E-A947-70E740481C1C}">
+                          <a14:useLocalDpi val="0"/>
+                        </a:ext>
+                      </a:extLst>
+                    </a:blip>
                     <a:stretch>
                       <a:fillRect/>
                     </a:stretch>
@@ -2013,7 +2082,7 @@
                   <pic:spPr>
                     <a:xfrm>
                       <a:off x="0" y="0"/>
-                      <a:ext cx="5057775" cy="2466975"/>
+                      <a:ext cx="4572000" cy="371475"/>
                     </a:xfrm>
                     <a:prstGeom prst="rect">
                       <a:avLst/>
@@ -2026,32 +2095,33 @@
         </w:drawing>
       </w:r>
     </w:p>
-    <w:p/>
-    <w:p>
-      <w:r>
-        <w:lastRenderedPageBreak/>
+    <w:p>
+      <w:r>
+        <w:rPr/>
         <w:t>Q4.</w:t>
       </w:r>
       <w:r>
+        <w:rPr/>
         <w:t xml:space="preserve"> </w:t>
       </w:r>
       <w:r>
+        <w:rPr/>
         <w:t xml:space="preserve">Write a program to </w:t>
       </w:r>
-      <w:proofErr w:type="spellStart"/>
-      <w:r>
-        <w:t>sortthe</w:t>
-      </w:r>
-      <w:proofErr w:type="spellEnd"/>
-      <w:r>
+      <w:r>
+        <w:rPr/>
+        <w:t>sort the</w:t>
+      </w:r>
+      <w:r>
+        <w:rPr/>
         <w:t xml:space="preserve"> </w:t>
       </w:r>
-      <w:proofErr w:type="spellStart"/>
-      <w:r>
+      <w:r>
+        <w:rPr/>
         <w:t>elementsin</w:t>
       </w:r>
-      <w:proofErr w:type="spellEnd"/>
-      <w:r>
+      <w:r>
+        <w:rPr/>
         <w:t xml:space="preserve"> ascending order.</w:t>
       </w:r>
     </w:p>
@@ -2065,16 +2135,16 @@
         <w:shd w:val="clear" w:color="auto" w:fill="1E1E1E"/>
         <w:spacing w:after="0" w:line="285" w:lineRule="atLeast"/>
         <w:rPr>
-          <w:rFonts w:ascii="Consolas" w:eastAsia="Times New Roman" w:hAnsi="Consolas" w:cs="Times New Roman"/>
-          <w:color w:val="D4D4D4"/>
-          <w:sz w:val="21"/>
-          <w:szCs w:val="21"/>
-          <w:lang w:eastAsia="en-IN"/>
-        </w:rPr>
-      </w:pPr>
-      <w:r>
-        <w:rPr>
-          <w:rFonts w:ascii="Consolas" w:eastAsia="Times New Roman" w:hAnsi="Consolas" w:cs="Times New Roman"/>
+          <w:rFonts w:ascii="Consolas" w:hAnsi="Consolas" w:eastAsia="Times New Roman" w:cs="Times New Roman"/>
+          <w:color w:val="D4D4D4"/>
+          <w:sz w:val="21"/>
+          <w:szCs w:val="21"/>
+          <w:lang w:eastAsia="en-IN"/>
+        </w:rPr>
+      </w:pPr>
+      <w:r>
+        <w:rPr>
+          <w:rFonts w:ascii="Consolas" w:hAnsi="Consolas" w:eastAsia="Times New Roman" w:cs="Times New Roman"/>
           <w:color w:val="6A9955"/>
           <w:sz w:val="21"/>
           <w:szCs w:val="21"/>
@@ -2088,16 +2158,16 @@
         <w:shd w:val="clear" w:color="auto" w:fill="1E1E1E"/>
         <w:spacing w:after="0" w:line="285" w:lineRule="atLeast"/>
         <w:rPr>
-          <w:rFonts w:ascii="Consolas" w:eastAsia="Times New Roman" w:hAnsi="Consolas" w:cs="Times New Roman"/>
-          <w:color w:val="D4D4D4"/>
-          <w:sz w:val="21"/>
-          <w:szCs w:val="21"/>
-          <w:lang w:eastAsia="en-IN"/>
-        </w:rPr>
-      </w:pPr>
-      <w:r>
-        <w:rPr>
-          <w:rFonts w:ascii="Consolas" w:eastAsia="Times New Roman" w:hAnsi="Consolas" w:cs="Times New Roman"/>
+          <w:rFonts w:ascii="Consolas" w:hAnsi="Consolas" w:eastAsia="Times New Roman" w:cs="Times New Roman"/>
+          <w:color w:val="D4D4D4"/>
+          <w:sz w:val="21"/>
+          <w:szCs w:val="21"/>
+          <w:lang w:eastAsia="en-IN"/>
+        </w:rPr>
+      </w:pPr>
+      <w:r>
+        <w:rPr>
+          <w:rFonts w:ascii="Consolas" w:hAnsi="Consolas" w:eastAsia="Times New Roman" w:cs="Times New Roman"/>
           <w:color w:val="6A9955"/>
           <w:sz w:val="21"/>
           <w:szCs w:val="21"/>
@@ -2108,7 +2178,7 @@
       <w:proofErr w:type="spellStart"/>
       <w:r>
         <w:rPr>
-          <w:rFonts w:ascii="Consolas" w:eastAsia="Times New Roman" w:hAnsi="Consolas" w:cs="Times New Roman"/>
+          <w:rFonts w:ascii="Consolas" w:hAnsi="Consolas" w:eastAsia="Times New Roman" w:cs="Times New Roman"/>
           <w:color w:val="6A9955"/>
           <w:sz w:val="21"/>
           <w:szCs w:val="21"/>
@@ -2119,7 +2189,7 @@
       <w:proofErr w:type="spellEnd"/>
       <w:r>
         <w:rPr>
-          <w:rFonts w:ascii="Consolas" w:eastAsia="Times New Roman" w:hAnsi="Consolas" w:cs="Times New Roman"/>
+          <w:rFonts w:ascii="Consolas" w:hAnsi="Consolas" w:eastAsia="Times New Roman" w:cs="Times New Roman"/>
           <w:color w:val="6A9955"/>
           <w:sz w:val="21"/>
           <w:szCs w:val="21"/>
@@ -2133,16 +2203,16 @@
         <w:shd w:val="clear" w:color="auto" w:fill="1E1E1E"/>
         <w:spacing w:after="0" w:line="285" w:lineRule="atLeast"/>
         <w:rPr>
-          <w:rFonts w:ascii="Consolas" w:eastAsia="Times New Roman" w:hAnsi="Consolas" w:cs="Times New Roman"/>
-          <w:color w:val="D4D4D4"/>
-          <w:sz w:val="21"/>
-          <w:szCs w:val="21"/>
-          <w:lang w:eastAsia="en-IN"/>
-        </w:rPr>
-      </w:pPr>
-      <w:r>
-        <w:rPr>
-          <w:rFonts w:ascii="Consolas" w:eastAsia="Times New Roman" w:hAnsi="Consolas" w:cs="Times New Roman"/>
+          <w:rFonts w:ascii="Consolas" w:hAnsi="Consolas" w:eastAsia="Times New Roman" w:cs="Times New Roman"/>
+          <w:color w:val="D4D4D4"/>
+          <w:sz w:val="21"/>
+          <w:szCs w:val="21"/>
+          <w:lang w:eastAsia="en-IN"/>
+        </w:rPr>
+      </w:pPr>
+      <w:r>
+        <w:rPr>
+          <w:rFonts w:ascii="Consolas" w:hAnsi="Consolas" w:eastAsia="Times New Roman" w:cs="Times New Roman"/>
           <w:color w:val="4EC9B0"/>
           <w:sz w:val="21"/>
           <w:szCs w:val="21"/>
@@ -2152,7 +2222,7 @@
       </w:r>
       <w:r>
         <w:rPr>
-          <w:rFonts w:ascii="Consolas" w:eastAsia="Times New Roman" w:hAnsi="Consolas" w:cs="Times New Roman"/>
+          <w:rFonts w:ascii="Consolas" w:hAnsi="Consolas" w:eastAsia="Times New Roman" w:cs="Times New Roman"/>
           <w:color w:val="D4D4D4"/>
           <w:sz w:val="21"/>
           <w:szCs w:val="21"/>
@@ -2162,7 +2232,7 @@
       </w:r>
       <w:r>
         <w:rPr>
-          <w:rFonts w:ascii="Consolas" w:eastAsia="Times New Roman" w:hAnsi="Consolas" w:cs="Times New Roman"/>
+          <w:rFonts w:ascii="Consolas" w:hAnsi="Consolas" w:eastAsia="Times New Roman" w:cs="Times New Roman"/>
           <w:color w:val="B5CEA8"/>
           <w:sz w:val="21"/>
           <w:szCs w:val="21"/>
@@ -2172,7 +2242,7 @@
       </w:r>
       <w:r>
         <w:rPr>
-          <w:rFonts w:ascii="Consolas" w:eastAsia="Times New Roman" w:hAnsi="Consolas" w:cs="Times New Roman"/>
+          <w:rFonts w:ascii="Consolas" w:hAnsi="Consolas" w:eastAsia="Times New Roman" w:cs="Times New Roman"/>
           <w:color w:val="D4D4D4"/>
           <w:sz w:val="21"/>
           <w:szCs w:val="21"/>
@@ -2182,7 +2252,7 @@
       </w:r>
       <w:r>
         <w:rPr>
-          <w:rFonts w:ascii="Consolas" w:eastAsia="Times New Roman" w:hAnsi="Consolas" w:cs="Times New Roman"/>
+          <w:rFonts w:ascii="Consolas" w:hAnsi="Consolas" w:eastAsia="Times New Roman" w:cs="Times New Roman"/>
           <w:color w:val="B5CEA8"/>
           <w:sz w:val="21"/>
           <w:szCs w:val="21"/>
@@ -2192,7 +2262,7 @@
       </w:r>
       <w:r>
         <w:rPr>
-          <w:rFonts w:ascii="Consolas" w:eastAsia="Times New Roman" w:hAnsi="Consolas" w:cs="Times New Roman"/>
+          <w:rFonts w:ascii="Consolas" w:hAnsi="Consolas" w:eastAsia="Times New Roman" w:cs="Times New Roman"/>
           <w:color w:val="D4D4D4"/>
           <w:sz w:val="21"/>
           <w:szCs w:val="21"/>
@@ -2202,7 +2272,7 @@
       </w:r>
       <w:r>
         <w:rPr>
-          <w:rFonts w:ascii="Consolas" w:eastAsia="Times New Roman" w:hAnsi="Consolas" w:cs="Times New Roman"/>
+          <w:rFonts w:ascii="Consolas" w:hAnsi="Consolas" w:eastAsia="Times New Roman" w:cs="Times New Roman"/>
           <w:color w:val="B5CEA8"/>
           <w:sz w:val="21"/>
           <w:szCs w:val="21"/>
@@ -2212,7 +2282,7 @@
       </w:r>
       <w:r>
         <w:rPr>
-          <w:rFonts w:ascii="Consolas" w:eastAsia="Times New Roman" w:hAnsi="Consolas" w:cs="Times New Roman"/>
+          <w:rFonts w:ascii="Consolas" w:hAnsi="Consolas" w:eastAsia="Times New Roman" w:cs="Times New Roman"/>
           <w:color w:val="D4D4D4"/>
           <w:sz w:val="21"/>
           <w:szCs w:val="21"/>
@@ -2222,7 +2292,7 @@
       </w:r>
       <w:r>
         <w:rPr>
-          <w:rFonts w:ascii="Consolas" w:eastAsia="Times New Roman" w:hAnsi="Consolas" w:cs="Times New Roman"/>
+          <w:rFonts w:ascii="Consolas" w:hAnsi="Consolas" w:eastAsia="Times New Roman" w:cs="Times New Roman"/>
           <w:color w:val="B5CEA8"/>
           <w:sz w:val="21"/>
           <w:szCs w:val="21"/>
@@ -2232,7 +2302,7 @@
       </w:r>
       <w:r>
         <w:rPr>
-          <w:rFonts w:ascii="Consolas" w:eastAsia="Times New Roman" w:hAnsi="Consolas" w:cs="Times New Roman"/>
+          <w:rFonts w:ascii="Consolas" w:hAnsi="Consolas" w:eastAsia="Times New Roman" w:cs="Times New Roman"/>
           <w:color w:val="D4D4D4"/>
           <w:sz w:val="21"/>
           <w:szCs w:val="21"/>
@@ -2242,7 +2312,7 @@
       </w:r>
       <w:r>
         <w:rPr>
-          <w:rFonts w:ascii="Consolas" w:eastAsia="Times New Roman" w:hAnsi="Consolas" w:cs="Times New Roman"/>
+          <w:rFonts w:ascii="Consolas" w:hAnsi="Consolas" w:eastAsia="Times New Roman" w:cs="Times New Roman"/>
           <w:color w:val="B5CEA8"/>
           <w:sz w:val="21"/>
           <w:szCs w:val="21"/>
@@ -2252,7 +2322,7 @@
       </w:r>
       <w:r>
         <w:rPr>
-          <w:rFonts w:ascii="Consolas" w:eastAsia="Times New Roman" w:hAnsi="Consolas" w:cs="Times New Roman"/>
+          <w:rFonts w:ascii="Consolas" w:hAnsi="Consolas" w:eastAsia="Times New Roman" w:cs="Times New Roman"/>
           <w:color w:val="D4D4D4"/>
           <w:sz w:val="21"/>
           <w:szCs w:val="21"/>
@@ -2266,16 +2336,16 @@
         <w:shd w:val="clear" w:color="auto" w:fill="1E1E1E"/>
         <w:spacing w:after="0" w:line="285" w:lineRule="atLeast"/>
         <w:rPr>
-          <w:rFonts w:ascii="Consolas" w:eastAsia="Times New Roman" w:hAnsi="Consolas" w:cs="Times New Roman"/>
-          <w:color w:val="D4D4D4"/>
-          <w:sz w:val="21"/>
-          <w:szCs w:val="21"/>
-          <w:lang w:eastAsia="en-IN"/>
-        </w:rPr>
-      </w:pPr>
-      <w:r>
-        <w:rPr>
-          <w:rFonts w:ascii="Consolas" w:eastAsia="Times New Roman" w:hAnsi="Consolas" w:cs="Times New Roman"/>
+          <w:rFonts w:ascii="Consolas" w:hAnsi="Consolas" w:eastAsia="Times New Roman" w:cs="Times New Roman"/>
+          <w:color w:val="D4D4D4"/>
+          <w:sz w:val="21"/>
+          <w:szCs w:val="21"/>
+          <w:lang w:eastAsia="en-IN"/>
+        </w:rPr>
+      </w:pPr>
+      <w:r>
+        <w:rPr>
+          <w:rFonts w:ascii="Consolas" w:hAnsi="Consolas" w:eastAsia="Times New Roman" w:cs="Times New Roman"/>
           <w:color w:val="C586C0"/>
           <w:sz w:val="21"/>
           <w:szCs w:val="21"/>
@@ -2285,7 +2355,7 @@
       </w:r>
       <w:r>
         <w:rPr>
-          <w:rFonts w:ascii="Consolas" w:eastAsia="Times New Roman" w:hAnsi="Consolas" w:cs="Times New Roman"/>
+          <w:rFonts w:ascii="Consolas" w:hAnsi="Consolas" w:eastAsia="Times New Roman" w:cs="Times New Roman"/>
           <w:color w:val="D4D4D4"/>
           <w:sz w:val="21"/>
           <w:szCs w:val="21"/>
@@ -2296,7 +2366,7 @@
       <w:proofErr w:type="spellStart"/>
       <w:r>
         <w:rPr>
-          <w:rFonts w:ascii="Consolas" w:eastAsia="Times New Roman" w:hAnsi="Consolas" w:cs="Times New Roman"/>
+          <w:rFonts w:ascii="Consolas" w:hAnsi="Consolas" w:eastAsia="Times New Roman" w:cs="Times New Roman"/>
           <w:color w:val="D4D4D4"/>
           <w:sz w:val="21"/>
           <w:szCs w:val="21"/>
@@ -2307,7 +2377,7 @@
       <w:proofErr w:type="spellEnd"/>
       <w:r>
         <w:rPr>
-          <w:rFonts w:ascii="Consolas" w:eastAsia="Times New Roman" w:hAnsi="Consolas" w:cs="Times New Roman"/>
+          <w:rFonts w:ascii="Consolas" w:hAnsi="Consolas" w:eastAsia="Times New Roman" w:cs="Times New Roman"/>
           <w:color w:val="D4D4D4"/>
           <w:sz w:val="21"/>
           <w:szCs w:val="21"/>
@@ -2317,7 +2387,7 @@
       </w:r>
       <w:r>
         <w:rPr>
-          <w:rFonts w:ascii="Consolas" w:eastAsia="Times New Roman" w:hAnsi="Consolas" w:cs="Times New Roman"/>
+          <w:rFonts w:ascii="Consolas" w:hAnsi="Consolas" w:eastAsia="Times New Roman" w:cs="Times New Roman"/>
           <w:color w:val="C586C0"/>
           <w:sz w:val="21"/>
           <w:szCs w:val="21"/>
@@ -2327,7 +2397,7 @@
       </w:r>
       <w:r>
         <w:rPr>
-          <w:rFonts w:ascii="Consolas" w:eastAsia="Times New Roman" w:hAnsi="Consolas" w:cs="Times New Roman"/>
+          <w:rFonts w:ascii="Consolas" w:hAnsi="Consolas" w:eastAsia="Times New Roman" w:cs="Times New Roman"/>
           <w:color w:val="D4D4D4"/>
           <w:sz w:val="21"/>
           <w:szCs w:val="21"/>
@@ -2337,7 +2407,7 @@
       </w:r>
       <w:r>
         <w:rPr>
-          <w:rFonts w:ascii="Consolas" w:eastAsia="Times New Roman" w:hAnsi="Consolas" w:cs="Times New Roman"/>
+          <w:rFonts w:ascii="Consolas" w:hAnsi="Consolas" w:eastAsia="Times New Roman" w:cs="Times New Roman"/>
           <w:color w:val="DCDCAA"/>
           <w:sz w:val="21"/>
           <w:szCs w:val="21"/>
@@ -2347,7 +2417,7 @@
       </w:r>
       <w:r>
         <w:rPr>
-          <w:rFonts w:ascii="Consolas" w:eastAsia="Times New Roman" w:hAnsi="Consolas" w:cs="Times New Roman"/>
+          <w:rFonts w:ascii="Consolas" w:hAnsi="Consolas" w:eastAsia="Times New Roman" w:cs="Times New Roman"/>
           <w:color w:val="D4D4D4"/>
           <w:sz w:val="21"/>
           <w:szCs w:val="21"/>
@@ -2358,7 +2428,7 @@
       <w:proofErr w:type="spellStart"/>
       <w:r>
         <w:rPr>
-          <w:rFonts w:ascii="Consolas" w:eastAsia="Times New Roman" w:hAnsi="Consolas" w:cs="Times New Roman"/>
+          <w:rFonts w:ascii="Consolas" w:hAnsi="Consolas" w:eastAsia="Times New Roman" w:cs="Times New Roman"/>
           <w:color w:val="DCDCAA"/>
           <w:sz w:val="21"/>
           <w:szCs w:val="21"/>
@@ -2369,7 +2439,7 @@
       <w:proofErr w:type="spellEnd"/>
       <w:r>
         <w:rPr>
-          <w:rFonts w:ascii="Consolas" w:eastAsia="Times New Roman" w:hAnsi="Consolas" w:cs="Times New Roman"/>
+          <w:rFonts w:ascii="Consolas" w:hAnsi="Consolas" w:eastAsia="Times New Roman" w:cs="Times New Roman"/>
           <w:color w:val="D4D4D4"/>
           <w:sz w:val="21"/>
           <w:szCs w:val="21"/>
@@ -2379,7 +2449,7 @@
       </w:r>
       <w:r>
         <w:rPr>
-          <w:rFonts w:ascii="Consolas" w:eastAsia="Times New Roman" w:hAnsi="Consolas" w:cs="Times New Roman"/>
+          <w:rFonts w:ascii="Consolas" w:hAnsi="Consolas" w:eastAsia="Times New Roman" w:cs="Times New Roman"/>
           <w:color w:val="4EC9B0"/>
           <w:sz w:val="21"/>
           <w:szCs w:val="21"/>
@@ -2389,7 +2459,7 @@
       </w:r>
       <w:r>
         <w:rPr>
-          <w:rFonts w:ascii="Consolas" w:eastAsia="Times New Roman" w:hAnsi="Consolas" w:cs="Times New Roman"/>
+          <w:rFonts w:ascii="Consolas" w:hAnsi="Consolas" w:eastAsia="Times New Roman" w:cs="Times New Roman"/>
           <w:color w:val="D4D4D4"/>
           <w:sz w:val="21"/>
           <w:szCs w:val="21"/>
@@ -2403,16 +2473,16 @@
         <w:shd w:val="clear" w:color="auto" w:fill="1E1E1E"/>
         <w:spacing w:after="0" w:line="285" w:lineRule="atLeast"/>
         <w:rPr>
-          <w:rFonts w:ascii="Consolas" w:eastAsia="Times New Roman" w:hAnsi="Consolas" w:cs="Times New Roman"/>
-          <w:color w:val="D4D4D4"/>
-          <w:sz w:val="21"/>
-          <w:szCs w:val="21"/>
-          <w:lang w:eastAsia="en-IN"/>
-        </w:rPr>
-      </w:pPr>
-      <w:r>
-        <w:rPr>
-          <w:rFonts w:ascii="Consolas" w:eastAsia="Times New Roman" w:hAnsi="Consolas" w:cs="Times New Roman"/>
+          <w:rFonts w:ascii="Consolas" w:hAnsi="Consolas" w:eastAsia="Times New Roman" w:cs="Times New Roman"/>
+          <w:color w:val="D4D4D4"/>
+          <w:sz w:val="21"/>
+          <w:szCs w:val="21"/>
+          <w:lang w:eastAsia="en-IN"/>
+        </w:rPr>
+      </w:pPr>
+      <w:r>
+        <w:rPr>
+          <w:rFonts w:ascii="Consolas" w:hAnsi="Consolas" w:eastAsia="Times New Roman" w:cs="Times New Roman"/>
           <w:color w:val="D4D4D4"/>
           <w:sz w:val="21"/>
           <w:szCs w:val="21"/>
@@ -2422,7 +2492,7 @@
       </w:r>
       <w:r>
         <w:rPr>
-          <w:rFonts w:ascii="Consolas" w:eastAsia="Times New Roman" w:hAnsi="Consolas" w:cs="Times New Roman"/>
+          <w:rFonts w:ascii="Consolas" w:hAnsi="Consolas" w:eastAsia="Times New Roman" w:cs="Times New Roman"/>
           <w:color w:val="C586C0"/>
           <w:sz w:val="21"/>
           <w:szCs w:val="21"/>
@@ -2432,7 +2502,7 @@
       </w:r>
       <w:r>
         <w:rPr>
-          <w:rFonts w:ascii="Consolas" w:eastAsia="Times New Roman" w:hAnsi="Consolas" w:cs="Times New Roman"/>
+          <w:rFonts w:ascii="Consolas" w:hAnsi="Consolas" w:eastAsia="Times New Roman" w:cs="Times New Roman"/>
           <w:color w:val="D4D4D4"/>
           <w:sz w:val="21"/>
           <w:szCs w:val="21"/>
@@ -2442,7 +2512,7 @@
       </w:r>
       <w:r>
         <w:rPr>
-          <w:rFonts w:ascii="Consolas" w:eastAsia="Times New Roman" w:hAnsi="Consolas" w:cs="Times New Roman"/>
+          <w:rFonts w:ascii="Consolas" w:hAnsi="Consolas" w:eastAsia="Times New Roman" w:cs="Times New Roman"/>
           <w:color w:val="C586C0"/>
           <w:sz w:val="21"/>
           <w:szCs w:val="21"/>
@@ -2452,7 +2522,7 @@
       </w:r>
       <w:r>
         <w:rPr>
-          <w:rFonts w:ascii="Consolas" w:eastAsia="Times New Roman" w:hAnsi="Consolas" w:cs="Times New Roman"/>
+          <w:rFonts w:ascii="Consolas" w:hAnsi="Consolas" w:eastAsia="Times New Roman" w:cs="Times New Roman"/>
           <w:color w:val="D4D4D4"/>
           <w:sz w:val="21"/>
           <w:szCs w:val="21"/>
@@ -2462,7 +2532,7 @@
       </w:r>
       <w:r>
         <w:rPr>
-          <w:rFonts w:ascii="Consolas" w:eastAsia="Times New Roman" w:hAnsi="Consolas" w:cs="Times New Roman"/>
+          <w:rFonts w:ascii="Consolas" w:hAnsi="Consolas" w:eastAsia="Times New Roman" w:cs="Times New Roman"/>
           <w:color w:val="DCDCAA"/>
           <w:sz w:val="21"/>
           <w:szCs w:val="21"/>
@@ -2472,7 +2542,7 @@
       </w:r>
       <w:r>
         <w:rPr>
-          <w:rFonts w:ascii="Consolas" w:eastAsia="Times New Roman" w:hAnsi="Consolas" w:cs="Times New Roman"/>
+          <w:rFonts w:ascii="Consolas" w:hAnsi="Consolas" w:eastAsia="Times New Roman" w:cs="Times New Roman"/>
           <w:color w:val="D4D4D4"/>
           <w:sz w:val="21"/>
           <w:szCs w:val="21"/>
@@ -2482,7 +2552,7 @@
       </w:r>
       <w:r>
         <w:rPr>
-          <w:rFonts w:ascii="Consolas" w:eastAsia="Times New Roman" w:hAnsi="Consolas" w:cs="Times New Roman"/>
+          <w:rFonts w:ascii="Consolas" w:hAnsi="Consolas" w:eastAsia="Times New Roman" w:cs="Times New Roman"/>
           <w:color w:val="B5CEA8"/>
           <w:sz w:val="21"/>
           <w:szCs w:val="21"/>
@@ -2492,7 +2562,7 @@
       </w:r>
       <w:r>
         <w:rPr>
-          <w:rFonts w:ascii="Consolas" w:eastAsia="Times New Roman" w:hAnsi="Consolas" w:cs="Times New Roman"/>
+          <w:rFonts w:ascii="Consolas" w:hAnsi="Consolas" w:eastAsia="Times New Roman" w:cs="Times New Roman"/>
           <w:color w:val="D4D4D4"/>
           <w:sz w:val="21"/>
           <w:szCs w:val="21"/>
@@ -2502,7 +2572,7 @@
       </w:r>
       <w:r>
         <w:rPr>
-          <w:rFonts w:ascii="Consolas" w:eastAsia="Times New Roman" w:hAnsi="Consolas" w:cs="Times New Roman"/>
+          <w:rFonts w:ascii="Consolas" w:hAnsi="Consolas" w:eastAsia="Times New Roman" w:cs="Times New Roman"/>
           <w:color w:val="DCDCAA"/>
           <w:sz w:val="21"/>
           <w:szCs w:val="21"/>
@@ -2512,7 +2582,7 @@
       </w:r>
       <w:r>
         <w:rPr>
-          <w:rFonts w:ascii="Consolas" w:eastAsia="Times New Roman" w:hAnsi="Consolas" w:cs="Times New Roman"/>
+          <w:rFonts w:ascii="Consolas" w:hAnsi="Consolas" w:eastAsia="Times New Roman" w:cs="Times New Roman"/>
           <w:color w:val="D4D4D4"/>
           <w:sz w:val="21"/>
           <w:szCs w:val="21"/>
@@ -2522,7 +2592,7 @@
       </w:r>
       <w:r>
         <w:rPr>
-          <w:rFonts w:ascii="Consolas" w:eastAsia="Times New Roman" w:hAnsi="Consolas" w:cs="Times New Roman"/>
+          <w:rFonts w:ascii="Consolas" w:hAnsi="Consolas" w:eastAsia="Times New Roman" w:cs="Times New Roman"/>
           <w:color w:val="4EC9B0"/>
           <w:sz w:val="21"/>
           <w:szCs w:val="21"/>
@@ -2532,7 +2602,7 @@
       </w:r>
       <w:r>
         <w:rPr>
-          <w:rFonts w:ascii="Consolas" w:eastAsia="Times New Roman" w:hAnsi="Consolas" w:cs="Times New Roman"/>
+          <w:rFonts w:ascii="Consolas" w:hAnsi="Consolas" w:eastAsia="Times New Roman" w:cs="Times New Roman"/>
           <w:color w:val="D4D4D4"/>
           <w:sz w:val="21"/>
           <w:szCs w:val="21"/>
@@ -2546,16 +2616,16 @@
         <w:shd w:val="clear" w:color="auto" w:fill="1E1E1E"/>
         <w:spacing w:after="0" w:line="285" w:lineRule="atLeast"/>
         <w:rPr>
-          <w:rFonts w:ascii="Consolas" w:eastAsia="Times New Roman" w:hAnsi="Consolas" w:cs="Times New Roman"/>
-          <w:color w:val="D4D4D4"/>
-          <w:sz w:val="21"/>
-          <w:szCs w:val="21"/>
-          <w:lang w:eastAsia="en-IN"/>
-        </w:rPr>
-      </w:pPr>
-      <w:r>
-        <w:rPr>
-          <w:rFonts w:ascii="Consolas" w:eastAsia="Times New Roman" w:hAnsi="Consolas" w:cs="Times New Roman"/>
+          <w:rFonts w:ascii="Consolas" w:hAnsi="Consolas" w:eastAsia="Times New Roman" w:cs="Times New Roman"/>
+          <w:color w:val="D4D4D4"/>
+          <w:sz w:val="21"/>
+          <w:szCs w:val="21"/>
+          <w:lang w:eastAsia="en-IN"/>
+        </w:rPr>
+      </w:pPr>
+      <w:r>
+        <w:rPr>
+          <w:rFonts w:ascii="Consolas" w:hAnsi="Consolas" w:eastAsia="Times New Roman" w:cs="Times New Roman"/>
           <w:color w:val="D4D4D4"/>
           <w:sz w:val="21"/>
           <w:szCs w:val="21"/>
@@ -2565,7 +2635,7 @@
       </w:r>
       <w:r>
         <w:rPr>
-          <w:rFonts w:ascii="Consolas" w:eastAsia="Times New Roman" w:hAnsi="Consolas" w:cs="Times New Roman"/>
+          <w:rFonts w:ascii="Consolas" w:hAnsi="Consolas" w:eastAsia="Times New Roman" w:cs="Times New Roman"/>
           <w:color w:val="C586C0"/>
           <w:sz w:val="21"/>
           <w:szCs w:val="21"/>
@@ -2575,7 +2645,7 @@
       </w:r>
       <w:r>
         <w:rPr>
-          <w:rFonts w:ascii="Consolas" w:eastAsia="Times New Roman" w:hAnsi="Consolas" w:cs="Times New Roman"/>
+          <w:rFonts w:ascii="Consolas" w:hAnsi="Consolas" w:eastAsia="Times New Roman" w:cs="Times New Roman"/>
           <w:color w:val="D4D4D4"/>
           <w:sz w:val="21"/>
           <w:szCs w:val="21"/>
@@ -2586,7 +2656,7 @@
       <w:proofErr w:type="spellStart"/>
       <w:r>
         <w:rPr>
-          <w:rFonts w:ascii="Consolas" w:eastAsia="Times New Roman" w:hAnsi="Consolas" w:cs="Times New Roman"/>
+          <w:rFonts w:ascii="Consolas" w:hAnsi="Consolas" w:eastAsia="Times New Roman" w:cs="Times New Roman"/>
           <w:color w:val="D4D4D4"/>
           <w:sz w:val="21"/>
           <w:szCs w:val="21"/>
@@ -2597,7 +2667,7 @@
       <w:proofErr w:type="spellEnd"/>
       <w:r>
         <w:rPr>
-          <w:rFonts w:ascii="Consolas" w:eastAsia="Times New Roman" w:hAnsi="Consolas" w:cs="Times New Roman"/>
+          <w:rFonts w:ascii="Consolas" w:hAnsi="Consolas" w:eastAsia="Times New Roman" w:cs="Times New Roman"/>
           <w:color w:val="D4D4D4"/>
           <w:sz w:val="21"/>
           <w:szCs w:val="21"/>
@@ -2611,16 +2681,16 @@
         <w:shd w:val="clear" w:color="auto" w:fill="1E1E1E"/>
         <w:spacing w:after="0" w:line="285" w:lineRule="atLeast"/>
         <w:rPr>
-          <w:rFonts w:ascii="Consolas" w:eastAsia="Times New Roman" w:hAnsi="Consolas" w:cs="Times New Roman"/>
-          <w:color w:val="D4D4D4"/>
-          <w:sz w:val="21"/>
-          <w:szCs w:val="21"/>
-          <w:lang w:eastAsia="en-IN"/>
-        </w:rPr>
-      </w:pPr>
-      <w:r>
-        <w:rPr>
-          <w:rFonts w:ascii="Consolas" w:eastAsia="Times New Roman" w:hAnsi="Consolas" w:cs="Times New Roman"/>
+          <w:rFonts w:ascii="Consolas" w:hAnsi="Consolas" w:eastAsia="Times New Roman" w:cs="Times New Roman"/>
+          <w:color w:val="D4D4D4"/>
+          <w:sz w:val="21"/>
+          <w:szCs w:val="21"/>
+          <w:lang w:eastAsia="en-IN"/>
+        </w:rPr>
+      </w:pPr>
+      <w:r>
+        <w:rPr>
+          <w:rFonts w:ascii="Consolas" w:hAnsi="Consolas" w:eastAsia="Times New Roman" w:cs="Times New Roman"/>
           <w:color w:val="D4D4D4"/>
           <w:sz w:val="21"/>
           <w:szCs w:val="21"/>
@@ -2631,7 +2701,7 @@
       <w:proofErr w:type="spellStart"/>
       <w:r>
         <w:rPr>
-          <w:rFonts w:ascii="Consolas" w:eastAsia="Times New Roman" w:hAnsi="Consolas" w:cs="Times New Roman"/>
+          <w:rFonts w:ascii="Consolas" w:hAnsi="Consolas" w:eastAsia="Times New Roman" w:cs="Times New Roman"/>
           <w:color w:val="D4D4D4"/>
           <w:sz w:val="21"/>
           <w:szCs w:val="21"/>
@@ -2642,7 +2712,7 @@
       <w:proofErr w:type="spellEnd"/>
       <w:r>
         <w:rPr>
-          <w:rFonts w:ascii="Consolas" w:eastAsia="Times New Roman" w:hAnsi="Consolas" w:cs="Times New Roman"/>
+          <w:rFonts w:ascii="Consolas" w:hAnsi="Consolas" w:eastAsia="Times New Roman" w:cs="Times New Roman"/>
           <w:color w:val="D4D4D4"/>
           <w:sz w:val="21"/>
           <w:szCs w:val="21"/>
@@ -2653,7 +2723,7 @@
       <w:proofErr w:type="spellStart"/>
       <w:r>
         <w:rPr>
-          <w:rFonts w:ascii="Consolas" w:eastAsia="Times New Roman" w:hAnsi="Consolas" w:cs="Times New Roman"/>
+          <w:rFonts w:ascii="Consolas" w:hAnsi="Consolas" w:eastAsia="Times New Roman" w:cs="Times New Roman"/>
           <w:color w:val="D4D4D4"/>
           <w:sz w:val="21"/>
           <w:szCs w:val="21"/>
@@ -2664,7 +2734,7 @@
       <w:proofErr w:type="spellEnd"/>
       <w:r>
         <w:rPr>
-          <w:rFonts w:ascii="Consolas" w:eastAsia="Times New Roman" w:hAnsi="Consolas" w:cs="Times New Roman"/>
+          <w:rFonts w:ascii="Consolas" w:hAnsi="Consolas" w:eastAsia="Times New Roman" w:cs="Times New Roman"/>
           <w:color w:val="D4D4D4"/>
           <w:sz w:val="21"/>
           <w:szCs w:val="21"/>
@@ -2678,16 +2748,16 @@
         <w:shd w:val="clear" w:color="auto" w:fill="1E1E1E"/>
         <w:spacing w:after="0" w:line="285" w:lineRule="atLeast"/>
         <w:rPr>
-          <w:rFonts w:ascii="Consolas" w:eastAsia="Times New Roman" w:hAnsi="Consolas" w:cs="Times New Roman"/>
-          <w:color w:val="D4D4D4"/>
-          <w:sz w:val="21"/>
-          <w:szCs w:val="21"/>
-          <w:lang w:eastAsia="en-IN"/>
-        </w:rPr>
-      </w:pPr>
-      <w:r>
-        <w:rPr>
-          <w:rFonts w:ascii="Consolas" w:eastAsia="Times New Roman" w:hAnsi="Consolas" w:cs="Times New Roman"/>
+          <w:rFonts w:ascii="Consolas" w:hAnsi="Consolas" w:eastAsia="Times New Roman" w:cs="Times New Roman"/>
+          <w:color w:val="D4D4D4"/>
+          <w:sz w:val="21"/>
+          <w:szCs w:val="21"/>
+          <w:lang w:eastAsia="en-IN"/>
+        </w:rPr>
+      </w:pPr>
+      <w:r>
+        <w:rPr>
+          <w:rFonts w:ascii="Consolas" w:hAnsi="Consolas" w:eastAsia="Times New Roman" w:cs="Times New Roman"/>
           <w:color w:val="DCDCAA"/>
           <w:sz w:val="21"/>
           <w:szCs w:val="21"/>
@@ -2697,7 +2767,7 @@
       </w:r>
       <w:r>
         <w:rPr>
-          <w:rFonts w:ascii="Consolas" w:eastAsia="Times New Roman" w:hAnsi="Consolas" w:cs="Times New Roman"/>
+          <w:rFonts w:ascii="Consolas" w:hAnsi="Consolas" w:eastAsia="Times New Roman" w:cs="Times New Roman"/>
           <w:color w:val="D4D4D4"/>
           <w:sz w:val="21"/>
           <w:szCs w:val="21"/>
@@ -2707,7 +2777,7 @@
       </w:r>
       <w:r>
         <w:rPr>
-          <w:rFonts w:ascii="Consolas" w:eastAsia="Times New Roman" w:hAnsi="Consolas" w:cs="Times New Roman"/>
+          <w:rFonts w:ascii="Consolas" w:hAnsi="Consolas" w:eastAsia="Times New Roman" w:cs="Times New Roman"/>
           <w:color w:val="4EC9B0"/>
           <w:sz w:val="21"/>
           <w:szCs w:val="21"/>
@@ -2717,7 +2787,7 @@
       </w:r>
       <w:r>
         <w:rPr>
-          <w:rFonts w:ascii="Consolas" w:eastAsia="Times New Roman" w:hAnsi="Consolas" w:cs="Times New Roman"/>
+          <w:rFonts w:ascii="Consolas" w:hAnsi="Consolas" w:eastAsia="Times New Roman" w:cs="Times New Roman"/>
           <w:color w:val="D4D4D4"/>
           <w:sz w:val="21"/>
           <w:szCs w:val="21"/>
@@ -2729,31 +2799,38 @@
     <w:p/>
     <w:p>
       <w:r>
+        <w:rPr/>
         <w:t>Output:</w:t>
       </w:r>
     </w:p>
     <w:p>
-      <w:r>
-        <w:rPr>
-          <w:noProof/>
-        </w:rPr>
+      <w:pPr>
+        <w:pStyle w:val="Normal"/>
+      </w:pPr>
+      <w:r>
         <w:drawing>
-          <wp:inline distT="0" distB="0" distL="0" distR="0" wp14:anchorId="3FEEA029" wp14:editId="5B14A78A">
-            <wp:extent cx="5731510" cy="2361565"/>
-            <wp:effectExtent l="0" t="0" r="2540" b="635"/>
-            <wp:docPr id="5" name="Picture 5"/>
+          <wp:inline wp14:editId="5FBC048B" wp14:anchorId="21BC134F">
+            <wp:extent cx="4572000" cy="333375"/>
+            <wp:effectExtent l="0" t="0" r="0" b="0"/>
+            <wp:docPr id="1785133768" name="" title=""/>
             <wp:cNvGraphicFramePr>
-              <a:graphicFrameLocks xmlns:a="http://schemas.openxmlformats.org/drawingml/2006/main" noChangeAspect="1"/>
+              <a:graphicFrameLocks noChangeAspect="1"/>
             </wp:cNvGraphicFramePr>
-            <a:graphic xmlns:a="http://schemas.openxmlformats.org/drawingml/2006/main">
+            <a:graphic>
               <a:graphicData uri="http://schemas.openxmlformats.org/drawingml/2006/picture">
-                <pic:pic xmlns:pic="http://schemas.openxmlformats.org/drawingml/2006/picture">
+                <pic:pic>
                   <pic:nvPicPr>
-                    <pic:cNvPr id="1" name=""/>
+                    <pic:cNvPr id="0" name=""/>
                     <pic:cNvPicPr/>
                   </pic:nvPicPr>
                   <pic:blipFill>
-                    <a:blip r:embed="rId7"/>
+                    <a:blip r:embed="R9a460d4250f84e37">
+                      <a:extLst>
+                        <a:ext xmlns:a="http://schemas.openxmlformats.org/drawingml/2006/main" uri="{28A0092B-C50C-407E-A947-70E740481C1C}">
+                          <a14:useLocalDpi val="0"/>
+                        </a:ext>
+                      </a:extLst>
+                    </a:blip>
                     <a:stretch>
                       <a:fillRect/>
                     </a:stretch>
@@ -2761,7 +2838,7 @@
                   <pic:spPr>
                     <a:xfrm>
                       <a:off x="0" y="0"/>
-                      <a:ext cx="5731510" cy="2361565"/>
+                      <a:ext cx="4572000" cy="333375"/>
                     </a:xfrm>
                     <a:prstGeom prst="rect">
                       <a:avLst/>
@@ -2814,16 +2891,16 @@
         <w:shd w:val="clear" w:color="auto" w:fill="1E1E1E"/>
         <w:spacing w:after="0" w:line="285" w:lineRule="atLeast"/>
         <w:rPr>
-          <w:rFonts w:ascii="Consolas" w:eastAsia="Times New Roman" w:hAnsi="Consolas" w:cs="Times New Roman"/>
-          <w:color w:val="D4D4D4"/>
-          <w:sz w:val="21"/>
-          <w:szCs w:val="21"/>
-          <w:lang w:eastAsia="en-IN"/>
-        </w:rPr>
-      </w:pPr>
-      <w:r>
-        <w:rPr>
-          <w:rFonts w:ascii="Consolas" w:eastAsia="Times New Roman" w:hAnsi="Consolas" w:cs="Times New Roman"/>
+          <w:rFonts w:ascii="Consolas" w:hAnsi="Consolas" w:eastAsia="Times New Roman" w:cs="Times New Roman"/>
+          <w:color w:val="D4D4D4"/>
+          <w:sz w:val="21"/>
+          <w:szCs w:val="21"/>
+          <w:lang w:eastAsia="en-IN"/>
+        </w:rPr>
+      </w:pPr>
+      <w:r>
+        <w:rPr>
+          <w:rFonts w:ascii="Consolas" w:hAnsi="Consolas" w:eastAsia="Times New Roman" w:cs="Times New Roman"/>
           <w:color w:val="6A9955"/>
           <w:sz w:val="21"/>
           <w:szCs w:val="21"/>
@@ -2837,16 +2914,16 @@
         <w:shd w:val="clear" w:color="auto" w:fill="1E1E1E"/>
         <w:spacing w:after="0" w:line="285" w:lineRule="atLeast"/>
         <w:rPr>
-          <w:rFonts w:ascii="Consolas" w:eastAsia="Times New Roman" w:hAnsi="Consolas" w:cs="Times New Roman"/>
-          <w:color w:val="D4D4D4"/>
-          <w:sz w:val="21"/>
-          <w:szCs w:val="21"/>
-          <w:lang w:eastAsia="en-IN"/>
-        </w:rPr>
-      </w:pPr>
-      <w:r>
-        <w:rPr>
-          <w:rFonts w:ascii="Consolas" w:eastAsia="Times New Roman" w:hAnsi="Consolas" w:cs="Times New Roman"/>
+          <w:rFonts w:ascii="Consolas" w:hAnsi="Consolas" w:eastAsia="Times New Roman" w:cs="Times New Roman"/>
+          <w:color w:val="D4D4D4"/>
+          <w:sz w:val="21"/>
+          <w:szCs w:val="21"/>
+          <w:lang w:eastAsia="en-IN"/>
+        </w:rPr>
+      </w:pPr>
+      <w:r>
+        <w:rPr>
+          <w:rFonts w:ascii="Consolas" w:hAnsi="Consolas" w:eastAsia="Times New Roman" w:cs="Times New Roman"/>
           <w:color w:val="6A9955"/>
           <w:sz w:val="21"/>
           <w:szCs w:val="21"/>
@@ -2857,7 +2934,7 @@
       <w:proofErr w:type="spellStart"/>
       <w:r>
         <w:rPr>
-          <w:rFonts w:ascii="Consolas" w:eastAsia="Times New Roman" w:hAnsi="Consolas" w:cs="Times New Roman"/>
+          <w:rFonts w:ascii="Consolas" w:hAnsi="Consolas" w:eastAsia="Times New Roman" w:cs="Times New Roman"/>
           <w:color w:val="6A9955"/>
           <w:sz w:val="21"/>
           <w:szCs w:val="21"/>
@@ -2868,7 +2945,7 @@
       <w:proofErr w:type="spellEnd"/>
       <w:r>
         <w:rPr>
-          <w:rFonts w:ascii="Consolas" w:eastAsia="Times New Roman" w:hAnsi="Consolas" w:cs="Times New Roman"/>
+          <w:rFonts w:ascii="Consolas" w:hAnsi="Consolas" w:eastAsia="Times New Roman" w:cs="Times New Roman"/>
           <w:color w:val="6A9955"/>
           <w:sz w:val="21"/>
           <w:szCs w:val="21"/>
@@ -2882,16 +2959,16 @@
         <w:shd w:val="clear" w:color="auto" w:fill="1E1E1E"/>
         <w:spacing w:after="0" w:line="285" w:lineRule="atLeast"/>
         <w:rPr>
-          <w:rFonts w:ascii="Consolas" w:eastAsia="Times New Roman" w:hAnsi="Consolas" w:cs="Times New Roman"/>
-          <w:color w:val="D4D4D4"/>
-          <w:sz w:val="21"/>
-          <w:szCs w:val="21"/>
-          <w:lang w:eastAsia="en-IN"/>
-        </w:rPr>
-      </w:pPr>
-      <w:r>
-        <w:rPr>
-          <w:rFonts w:ascii="Consolas" w:eastAsia="Times New Roman" w:hAnsi="Consolas" w:cs="Times New Roman"/>
+          <w:rFonts w:ascii="Consolas" w:hAnsi="Consolas" w:eastAsia="Times New Roman" w:cs="Times New Roman"/>
+          <w:color w:val="D4D4D4"/>
+          <w:sz w:val="21"/>
+          <w:szCs w:val="21"/>
+          <w:lang w:eastAsia="en-IN"/>
+        </w:rPr>
+      </w:pPr>
+      <w:r>
+        <w:rPr>
+          <w:rFonts w:ascii="Consolas" w:hAnsi="Consolas" w:eastAsia="Times New Roman" w:cs="Times New Roman"/>
           <w:color w:val="6A9955"/>
           <w:sz w:val="21"/>
           <w:szCs w:val="21"/>
@@ -2905,16 +2982,16 @@
         <w:shd w:val="clear" w:color="auto" w:fill="1E1E1E"/>
         <w:spacing w:after="0" w:line="285" w:lineRule="atLeast"/>
         <w:rPr>
-          <w:rFonts w:ascii="Consolas" w:eastAsia="Times New Roman" w:hAnsi="Consolas" w:cs="Times New Roman"/>
-          <w:color w:val="D4D4D4"/>
-          <w:sz w:val="21"/>
-          <w:szCs w:val="21"/>
-          <w:lang w:eastAsia="en-IN"/>
-        </w:rPr>
-      </w:pPr>
-      <w:r>
-        <w:rPr>
-          <w:rFonts w:ascii="Consolas" w:eastAsia="Times New Roman" w:hAnsi="Consolas" w:cs="Times New Roman"/>
+          <w:rFonts w:ascii="Consolas" w:hAnsi="Consolas" w:eastAsia="Times New Roman" w:cs="Times New Roman"/>
+          <w:color w:val="D4D4D4"/>
+          <w:sz w:val="21"/>
+          <w:szCs w:val="21"/>
+          <w:lang w:eastAsia="en-IN"/>
+        </w:rPr>
+      </w:pPr>
+      <w:r>
+        <w:rPr>
+          <w:rFonts w:ascii="Consolas" w:hAnsi="Consolas" w:eastAsia="Times New Roman" w:cs="Times New Roman"/>
           <w:color w:val="D4D4D4"/>
           <w:sz w:val="21"/>
           <w:szCs w:val="21"/>
@@ -2924,7 +3001,7 @@
       </w:r>
       <w:r>
         <w:rPr>
-          <w:rFonts w:ascii="Consolas" w:eastAsia="Times New Roman" w:hAnsi="Consolas" w:cs="Times New Roman"/>
+          <w:rFonts w:ascii="Consolas" w:hAnsi="Consolas" w:eastAsia="Times New Roman" w:cs="Times New Roman"/>
           <w:color w:val="B5CEA8"/>
           <w:sz w:val="21"/>
           <w:szCs w:val="21"/>
@@ -2934,7 +3011,7 @@
       </w:r>
       <w:r>
         <w:rPr>
-          <w:rFonts w:ascii="Consolas" w:eastAsia="Times New Roman" w:hAnsi="Consolas" w:cs="Times New Roman"/>
+          <w:rFonts w:ascii="Consolas" w:hAnsi="Consolas" w:eastAsia="Times New Roman" w:cs="Times New Roman"/>
           <w:color w:val="D4D4D4"/>
           <w:sz w:val="21"/>
           <w:szCs w:val="21"/>
@@ -2944,7 +3021,7 @@
       </w:r>
       <w:r>
         <w:rPr>
-          <w:rFonts w:ascii="Consolas" w:eastAsia="Times New Roman" w:hAnsi="Consolas" w:cs="Times New Roman"/>
+          <w:rFonts w:ascii="Consolas" w:hAnsi="Consolas" w:eastAsia="Times New Roman" w:cs="Times New Roman"/>
           <w:color w:val="B5CEA8"/>
           <w:sz w:val="21"/>
           <w:szCs w:val="21"/>
@@ -2954,7 +3031,7 @@
       </w:r>
       <w:r>
         <w:rPr>
-          <w:rFonts w:ascii="Consolas" w:eastAsia="Times New Roman" w:hAnsi="Consolas" w:cs="Times New Roman"/>
+          <w:rFonts w:ascii="Consolas" w:hAnsi="Consolas" w:eastAsia="Times New Roman" w:cs="Times New Roman"/>
           <w:color w:val="D4D4D4"/>
           <w:sz w:val="21"/>
           <w:szCs w:val="21"/>
@@ -2964,7 +3041,7 @@
       </w:r>
       <w:r>
         <w:rPr>
-          <w:rFonts w:ascii="Consolas" w:eastAsia="Times New Roman" w:hAnsi="Consolas" w:cs="Times New Roman"/>
+          <w:rFonts w:ascii="Consolas" w:hAnsi="Consolas" w:eastAsia="Times New Roman" w:cs="Times New Roman"/>
           <w:color w:val="B5CEA8"/>
           <w:sz w:val="21"/>
           <w:szCs w:val="21"/>
@@ -2974,7 +3051,7 @@
       </w:r>
       <w:r>
         <w:rPr>
-          <w:rFonts w:ascii="Consolas" w:eastAsia="Times New Roman" w:hAnsi="Consolas" w:cs="Times New Roman"/>
+          <w:rFonts w:ascii="Consolas" w:hAnsi="Consolas" w:eastAsia="Times New Roman" w:cs="Times New Roman"/>
           <w:color w:val="D4D4D4"/>
           <w:sz w:val="21"/>
           <w:szCs w:val="21"/>
@@ -2984,7 +3061,7 @@
       </w:r>
       <w:r>
         <w:rPr>
-          <w:rFonts w:ascii="Consolas" w:eastAsia="Times New Roman" w:hAnsi="Consolas" w:cs="Times New Roman"/>
+          <w:rFonts w:ascii="Consolas" w:hAnsi="Consolas" w:eastAsia="Times New Roman" w:cs="Times New Roman"/>
           <w:color w:val="B5CEA8"/>
           <w:sz w:val="21"/>
           <w:szCs w:val="21"/>
@@ -2994,7 +3071,7 @@
       </w:r>
       <w:r>
         <w:rPr>
-          <w:rFonts w:ascii="Consolas" w:eastAsia="Times New Roman" w:hAnsi="Consolas" w:cs="Times New Roman"/>
+          <w:rFonts w:ascii="Consolas" w:hAnsi="Consolas" w:eastAsia="Times New Roman" w:cs="Times New Roman"/>
           <w:color w:val="D4D4D4"/>
           <w:sz w:val="21"/>
           <w:szCs w:val="21"/>
@@ -3004,7 +3081,7 @@
       </w:r>
       <w:r>
         <w:rPr>
-          <w:rFonts w:ascii="Consolas" w:eastAsia="Times New Roman" w:hAnsi="Consolas" w:cs="Times New Roman"/>
+          <w:rFonts w:ascii="Consolas" w:hAnsi="Consolas" w:eastAsia="Times New Roman" w:cs="Times New Roman"/>
           <w:color w:val="B5CEA8"/>
           <w:sz w:val="21"/>
           <w:szCs w:val="21"/>
@@ -3014,7 +3091,7 @@
       </w:r>
       <w:r>
         <w:rPr>
-          <w:rFonts w:ascii="Consolas" w:eastAsia="Times New Roman" w:hAnsi="Consolas" w:cs="Times New Roman"/>
+          <w:rFonts w:ascii="Consolas" w:hAnsi="Consolas" w:eastAsia="Times New Roman" w:cs="Times New Roman"/>
           <w:color w:val="D4D4D4"/>
           <w:sz w:val="21"/>
           <w:szCs w:val="21"/>
@@ -3024,7 +3101,7 @@
       </w:r>
       <w:r>
         <w:rPr>
-          <w:rFonts w:ascii="Consolas" w:eastAsia="Times New Roman" w:hAnsi="Consolas" w:cs="Times New Roman"/>
+          <w:rFonts w:ascii="Consolas" w:hAnsi="Consolas" w:eastAsia="Times New Roman" w:cs="Times New Roman"/>
           <w:color w:val="B5CEA8"/>
           <w:sz w:val="21"/>
           <w:szCs w:val="21"/>
@@ -3034,7 +3111,7 @@
       </w:r>
       <w:r>
         <w:rPr>
-          <w:rFonts w:ascii="Consolas" w:eastAsia="Times New Roman" w:hAnsi="Consolas" w:cs="Times New Roman"/>
+          <w:rFonts w:ascii="Consolas" w:hAnsi="Consolas" w:eastAsia="Times New Roman" w:cs="Times New Roman"/>
           <w:color w:val="D4D4D4"/>
           <w:sz w:val="21"/>
           <w:szCs w:val="21"/>
@@ -3044,7 +3121,7 @@
       </w:r>
       <w:r>
         <w:rPr>
-          <w:rFonts w:ascii="Consolas" w:eastAsia="Times New Roman" w:hAnsi="Consolas" w:cs="Times New Roman"/>
+          <w:rFonts w:ascii="Consolas" w:hAnsi="Consolas" w:eastAsia="Times New Roman" w:cs="Times New Roman"/>
           <w:color w:val="B5CEA8"/>
           <w:sz w:val="21"/>
           <w:szCs w:val="21"/>
@@ -3054,7 +3131,7 @@
       </w:r>
       <w:r>
         <w:rPr>
-          <w:rFonts w:ascii="Consolas" w:eastAsia="Times New Roman" w:hAnsi="Consolas" w:cs="Times New Roman"/>
+          <w:rFonts w:ascii="Consolas" w:hAnsi="Consolas" w:eastAsia="Times New Roman" w:cs="Times New Roman"/>
           <w:color w:val="D4D4D4"/>
           <w:sz w:val="21"/>
           <w:szCs w:val="21"/>
@@ -3064,7 +3141,7 @@
       </w:r>
       <w:r>
         <w:rPr>
-          <w:rFonts w:ascii="Consolas" w:eastAsia="Times New Roman" w:hAnsi="Consolas" w:cs="Times New Roman"/>
+          <w:rFonts w:ascii="Consolas" w:hAnsi="Consolas" w:eastAsia="Times New Roman" w:cs="Times New Roman"/>
           <w:color w:val="B5CEA8"/>
           <w:sz w:val="21"/>
           <w:szCs w:val="21"/>
@@ -3074,7 +3151,7 @@
       </w:r>
       <w:r>
         <w:rPr>
-          <w:rFonts w:ascii="Consolas" w:eastAsia="Times New Roman" w:hAnsi="Consolas" w:cs="Times New Roman"/>
+          <w:rFonts w:ascii="Consolas" w:hAnsi="Consolas" w:eastAsia="Times New Roman" w:cs="Times New Roman"/>
           <w:color w:val="D4D4D4"/>
           <w:sz w:val="21"/>
           <w:szCs w:val="21"/>
@@ -3084,7 +3161,7 @@
       </w:r>
       <w:r>
         <w:rPr>
-          <w:rFonts w:ascii="Consolas" w:eastAsia="Times New Roman" w:hAnsi="Consolas" w:cs="Times New Roman"/>
+          <w:rFonts w:ascii="Consolas" w:hAnsi="Consolas" w:eastAsia="Times New Roman" w:cs="Times New Roman"/>
           <w:color w:val="B5CEA8"/>
           <w:sz w:val="21"/>
           <w:szCs w:val="21"/>
@@ -3094,7 +3171,7 @@
       </w:r>
       <w:r>
         <w:rPr>
-          <w:rFonts w:ascii="Consolas" w:eastAsia="Times New Roman" w:hAnsi="Consolas" w:cs="Times New Roman"/>
+          <w:rFonts w:ascii="Consolas" w:hAnsi="Consolas" w:eastAsia="Times New Roman" w:cs="Times New Roman"/>
           <w:color w:val="D4D4D4"/>
           <w:sz w:val="21"/>
           <w:szCs w:val="21"/>
@@ -3108,16 +3185,16 @@
         <w:shd w:val="clear" w:color="auto" w:fill="1E1E1E"/>
         <w:spacing w:after="0" w:line="285" w:lineRule="atLeast"/>
         <w:rPr>
-          <w:rFonts w:ascii="Consolas" w:eastAsia="Times New Roman" w:hAnsi="Consolas" w:cs="Times New Roman"/>
-          <w:color w:val="D4D4D4"/>
-          <w:sz w:val="21"/>
-          <w:szCs w:val="21"/>
-          <w:lang w:eastAsia="en-IN"/>
-        </w:rPr>
-      </w:pPr>
-      <w:r>
-        <w:rPr>
-          <w:rFonts w:ascii="Consolas" w:eastAsia="Times New Roman" w:hAnsi="Consolas" w:cs="Times New Roman"/>
+          <w:rFonts w:ascii="Consolas" w:hAnsi="Consolas" w:eastAsia="Times New Roman" w:cs="Times New Roman"/>
+          <w:color w:val="D4D4D4"/>
+          <w:sz w:val="21"/>
+          <w:szCs w:val="21"/>
+          <w:lang w:eastAsia="en-IN"/>
+        </w:rPr>
+      </w:pPr>
+      <w:r>
+        <w:rPr>
+          <w:rFonts w:ascii="Consolas" w:hAnsi="Consolas" w:eastAsia="Times New Roman" w:cs="Times New Roman"/>
           <w:color w:val="D4D4D4"/>
           <w:sz w:val="21"/>
           <w:szCs w:val="21"/>
@@ -3127,7 +3204,7 @@
       </w:r>
       <w:r>
         <w:rPr>
-          <w:rFonts w:ascii="Consolas" w:eastAsia="Times New Roman" w:hAnsi="Consolas" w:cs="Times New Roman"/>
+          <w:rFonts w:ascii="Consolas" w:hAnsi="Consolas" w:eastAsia="Times New Roman" w:cs="Times New Roman"/>
           <w:color w:val="B5CEA8"/>
           <w:sz w:val="21"/>
           <w:szCs w:val="21"/>
@@ -3137,7 +3214,7 @@
       </w:r>
       <w:r>
         <w:rPr>
-          <w:rFonts w:ascii="Consolas" w:eastAsia="Times New Roman" w:hAnsi="Consolas" w:cs="Times New Roman"/>
+          <w:rFonts w:ascii="Consolas" w:hAnsi="Consolas" w:eastAsia="Times New Roman" w:cs="Times New Roman"/>
           <w:color w:val="D4D4D4"/>
           <w:sz w:val="21"/>
           <w:szCs w:val="21"/>
@@ -3147,7 +3224,7 @@
       </w:r>
       <w:r>
         <w:rPr>
-          <w:rFonts w:ascii="Consolas" w:eastAsia="Times New Roman" w:hAnsi="Consolas" w:cs="Times New Roman"/>
+          <w:rFonts w:ascii="Consolas" w:hAnsi="Consolas" w:eastAsia="Times New Roman" w:cs="Times New Roman"/>
           <w:color w:val="B5CEA8"/>
           <w:sz w:val="21"/>
           <w:szCs w:val="21"/>
@@ -3157,7 +3234,7 @@
       </w:r>
       <w:r>
         <w:rPr>
-          <w:rFonts w:ascii="Consolas" w:eastAsia="Times New Roman" w:hAnsi="Consolas" w:cs="Times New Roman"/>
+          <w:rFonts w:ascii="Consolas" w:hAnsi="Consolas" w:eastAsia="Times New Roman" w:cs="Times New Roman"/>
           <w:color w:val="D4D4D4"/>
           <w:sz w:val="21"/>
           <w:szCs w:val="21"/>
@@ -3167,7 +3244,7 @@
       </w:r>
       <w:r>
         <w:rPr>
-          <w:rFonts w:ascii="Consolas" w:eastAsia="Times New Roman" w:hAnsi="Consolas" w:cs="Times New Roman"/>
+          <w:rFonts w:ascii="Consolas" w:hAnsi="Consolas" w:eastAsia="Times New Roman" w:cs="Times New Roman"/>
           <w:color w:val="B5CEA8"/>
           <w:sz w:val="21"/>
           <w:szCs w:val="21"/>
@@ -3177,7 +3254,7 @@
       </w:r>
       <w:r>
         <w:rPr>
-          <w:rFonts w:ascii="Consolas" w:eastAsia="Times New Roman" w:hAnsi="Consolas" w:cs="Times New Roman"/>
+          <w:rFonts w:ascii="Consolas" w:hAnsi="Consolas" w:eastAsia="Times New Roman" w:cs="Times New Roman"/>
           <w:color w:val="D4D4D4"/>
           <w:sz w:val="21"/>
           <w:szCs w:val="21"/>
@@ -3187,7 +3264,7 @@
       </w:r>
       <w:r>
         <w:rPr>
-          <w:rFonts w:ascii="Consolas" w:eastAsia="Times New Roman" w:hAnsi="Consolas" w:cs="Times New Roman"/>
+          <w:rFonts w:ascii="Consolas" w:hAnsi="Consolas" w:eastAsia="Times New Roman" w:cs="Times New Roman"/>
           <w:color w:val="B5CEA8"/>
           <w:sz w:val="21"/>
           <w:szCs w:val="21"/>
@@ -3197,7 +3274,7 @@
       </w:r>
       <w:r>
         <w:rPr>
-          <w:rFonts w:ascii="Consolas" w:eastAsia="Times New Roman" w:hAnsi="Consolas" w:cs="Times New Roman"/>
+          <w:rFonts w:ascii="Consolas" w:hAnsi="Consolas" w:eastAsia="Times New Roman" w:cs="Times New Roman"/>
           <w:color w:val="D4D4D4"/>
           <w:sz w:val="21"/>
           <w:szCs w:val="21"/>
@@ -3207,7 +3284,7 @@
       </w:r>
       <w:r>
         <w:rPr>
-          <w:rFonts w:ascii="Consolas" w:eastAsia="Times New Roman" w:hAnsi="Consolas" w:cs="Times New Roman"/>
+          <w:rFonts w:ascii="Consolas" w:hAnsi="Consolas" w:eastAsia="Times New Roman" w:cs="Times New Roman"/>
           <w:color w:val="B5CEA8"/>
           <w:sz w:val="21"/>
           <w:szCs w:val="21"/>
@@ -3217,7 +3294,7 @@
       </w:r>
       <w:r>
         <w:rPr>
-          <w:rFonts w:ascii="Consolas" w:eastAsia="Times New Roman" w:hAnsi="Consolas" w:cs="Times New Roman"/>
+          <w:rFonts w:ascii="Consolas" w:hAnsi="Consolas" w:eastAsia="Times New Roman" w:cs="Times New Roman"/>
           <w:color w:val="D4D4D4"/>
           <w:sz w:val="21"/>
           <w:szCs w:val="21"/>
@@ -3227,7 +3304,7 @@
       </w:r>
       <w:r>
         <w:rPr>
-          <w:rFonts w:ascii="Consolas" w:eastAsia="Times New Roman" w:hAnsi="Consolas" w:cs="Times New Roman"/>
+          <w:rFonts w:ascii="Consolas" w:hAnsi="Consolas" w:eastAsia="Times New Roman" w:cs="Times New Roman"/>
           <w:color w:val="B5CEA8"/>
           <w:sz w:val="21"/>
           <w:szCs w:val="21"/>
@@ -3237,7 +3314,7 @@
       </w:r>
       <w:r>
         <w:rPr>
-          <w:rFonts w:ascii="Consolas" w:eastAsia="Times New Roman" w:hAnsi="Consolas" w:cs="Times New Roman"/>
+          <w:rFonts w:ascii="Consolas" w:hAnsi="Consolas" w:eastAsia="Times New Roman" w:cs="Times New Roman"/>
           <w:color w:val="D4D4D4"/>
           <w:sz w:val="21"/>
           <w:szCs w:val="21"/>
@@ -3247,7 +3324,7 @@
       </w:r>
       <w:r>
         <w:rPr>
-          <w:rFonts w:ascii="Consolas" w:eastAsia="Times New Roman" w:hAnsi="Consolas" w:cs="Times New Roman"/>
+          <w:rFonts w:ascii="Consolas" w:hAnsi="Consolas" w:eastAsia="Times New Roman" w:cs="Times New Roman"/>
           <w:color w:val="B5CEA8"/>
           <w:sz w:val="21"/>
           <w:szCs w:val="21"/>
@@ -3257,7 +3334,7 @@
       </w:r>
       <w:r>
         <w:rPr>
-          <w:rFonts w:ascii="Consolas" w:eastAsia="Times New Roman" w:hAnsi="Consolas" w:cs="Times New Roman"/>
+          <w:rFonts w:ascii="Consolas" w:hAnsi="Consolas" w:eastAsia="Times New Roman" w:cs="Times New Roman"/>
           <w:color w:val="D4D4D4"/>
           <w:sz w:val="21"/>
           <w:szCs w:val="21"/>
@@ -3267,7 +3344,7 @@
       </w:r>
       <w:r>
         <w:rPr>
-          <w:rFonts w:ascii="Consolas" w:eastAsia="Times New Roman" w:hAnsi="Consolas" w:cs="Times New Roman"/>
+          <w:rFonts w:ascii="Consolas" w:hAnsi="Consolas" w:eastAsia="Times New Roman" w:cs="Times New Roman"/>
           <w:color w:val="B5CEA8"/>
           <w:sz w:val="21"/>
           <w:szCs w:val="21"/>
@@ -3277,7 +3354,7 @@
       </w:r>
       <w:r>
         <w:rPr>
-          <w:rFonts w:ascii="Consolas" w:eastAsia="Times New Roman" w:hAnsi="Consolas" w:cs="Times New Roman"/>
+          <w:rFonts w:ascii="Consolas" w:hAnsi="Consolas" w:eastAsia="Times New Roman" w:cs="Times New Roman"/>
           <w:color w:val="D4D4D4"/>
           <w:sz w:val="21"/>
           <w:szCs w:val="21"/>
@@ -3287,7 +3364,7 @@
       </w:r>
       <w:r>
         <w:rPr>
-          <w:rFonts w:ascii="Consolas" w:eastAsia="Times New Roman" w:hAnsi="Consolas" w:cs="Times New Roman"/>
+          <w:rFonts w:ascii="Consolas" w:hAnsi="Consolas" w:eastAsia="Times New Roman" w:cs="Times New Roman"/>
           <w:color w:val="B5CEA8"/>
           <w:sz w:val="21"/>
           <w:szCs w:val="21"/>
@@ -3297,7 +3374,7 @@
       </w:r>
       <w:r>
         <w:rPr>
-          <w:rFonts w:ascii="Consolas" w:eastAsia="Times New Roman" w:hAnsi="Consolas" w:cs="Times New Roman"/>
+          <w:rFonts w:ascii="Consolas" w:hAnsi="Consolas" w:eastAsia="Times New Roman" w:cs="Times New Roman"/>
           <w:color w:val="D4D4D4"/>
           <w:sz w:val="21"/>
           <w:szCs w:val="21"/>
@@ -3311,7 +3388,7 @@
         <w:shd w:val="clear" w:color="auto" w:fill="1E1E1E"/>
         <w:spacing w:after="0" w:line="285" w:lineRule="atLeast"/>
         <w:rPr>
-          <w:rFonts w:ascii="Consolas" w:eastAsia="Times New Roman" w:hAnsi="Consolas" w:cs="Times New Roman"/>
+          <w:rFonts w:ascii="Consolas" w:hAnsi="Consolas" w:eastAsia="Times New Roman" w:cs="Times New Roman"/>
           <w:color w:val="D4D4D4"/>
           <w:sz w:val="21"/>
           <w:szCs w:val="21"/>
@@ -3324,16 +3401,16 @@
         <w:shd w:val="clear" w:color="auto" w:fill="1E1E1E"/>
         <w:spacing w:after="0" w:line="285" w:lineRule="atLeast"/>
         <w:rPr>
-          <w:rFonts w:ascii="Consolas" w:eastAsia="Times New Roman" w:hAnsi="Consolas" w:cs="Times New Roman"/>
-          <w:color w:val="D4D4D4"/>
-          <w:sz w:val="21"/>
-          <w:szCs w:val="21"/>
-          <w:lang w:eastAsia="en-IN"/>
-        </w:rPr>
-      </w:pPr>
-      <w:r>
-        <w:rPr>
-          <w:rFonts w:ascii="Consolas" w:eastAsia="Times New Roman" w:hAnsi="Consolas" w:cs="Times New Roman"/>
+          <w:rFonts w:ascii="Consolas" w:hAnsi="Consolas" w:eastAsia="Times New Roman" w:cs="Times New Roman"/>
+          <w:color w:val="D4D4D4"/>
+          <w:sz w:val="21"/>
+          <w:szCs w:val="21"/>
+          <w:lang w:eastAsia="en-IN"/>
+        </w:rPr>
+      </w:pPr>
+      <w:r>
+        <w:rPr>
+          <w:rFonts w:ascii="Consolas" w:hAnsi="Consolas" w:eastAsia="Times New Roman" w:cs="Times New Roman"/>
           <w:color w:val="C586C0"/>
           <w:sz w:val="21"/>
           <w:szCs w:val="21"/>
@@ -3343,7 +3420,7 @@
       </w:r>
       <w:r>
         <w:rPr>
-          <w:rFonts w:ascii="Consolas" w:eastAsia="Times New Roman" w:hAnsi="Consolas" w:cs="Times New Roman"/>
+          <w:rFonts w:ascii="Consolas" w:hAnsi="Consolas" w:eastAsia="Times New Roman" w:cs="Times New Roman"/>
           <w:color w:val="D4D4D4"/>
           <w:sz w:val="21"/>
           <w:szCs w:val="21"/>
@@ -3354,7 +3431,7 @@
       <w:proofErr w:type="spellStart"/>
       <w:r>
         <w:rPr>
-          <w:rFonts w:ascii="Consolas" w:eastAsia="Times New Roman" w:hAnsi="Consolas" w:cs="Times New Roman"/>
+          <w:rFonts w:ascii="Consolas" w:hAnsi="Consolas" w:eastAsia="Times New Roman" w:cs="Times New Roman"/>
           <w:color w:val="D4D4D4"/>
           <w:sz w:val="21"/>
           <w:szCs w:val="21"/>
@@ -3365,7 +3442,7 @@
       <w:proofErr w:type="spellEnd"/>
       <w:r>
         <w:rPr>
-          <w:rFonts w:ascii="Consolas" w:eastAsia="Times New Roman" w:hAnsi="Consolas" w:cs="Times New Roman"/>
+          <w:rFonts w:ascii="Consolas" w:hAnsi="Consolas" w:eastAsia="Times New Roman" w:cs="Times New Roman"/>
           <w:color w:val="D4D4D4"/>
           <w:sz w:val="21"/>
           <w:szCs w:val="21"/>
@@ -3375,7 +3452,7 @@
       </w:r>
       <w:r>
         <w:rPr>
-          <w:rFonts w:ascii="Consolas" w:eastAsia="Times New Roman" w:hAnsi="Consolas" w:cs="Times New Roman"/>
+          <w:rFonts w:ascii="Consolas" w:hAnsi="Consolas" w:eastAsia="Times New Roman" w:cs="Times New Roman"/>
           <w:color w:val="C586C0"/>
           <w:sz w:val="21"/>
           <w:szCs w:val="21"/>
@@ -3385,7 +3462,7 @@
       </w:r>
       <w:r>
         <w:rPr>
-          <w:rFonts w:ascii="Consolas" w:eastAsia="Times New Roman" w:hAnsi="Consolas" w:cs="Times New Roman"/>
+          <w:rFonts w:ascii="Consolas" w:hAnsi="Consolas" w:eastAsia="Times New Roman" w:cs="Times New Roman"/>
           <w:color w:val="D4D4D4"/>
           <w:sz w:val="21"/>
           <w:szCs w:val="21"/>
@@ -3395,7 +3472,7 @@
       </w:r>
       <w:r>
         <w:rPr>
-          <w:rFonts w:ascii="Consolas" w:eastAsia="Times New Roman" w:hAnsi="Consolas" w:cs="Times New Roman"/>
+          <w:rFonts w:ascii="Consolas" w:hAnsi="Consolas" w:eastAsia="Times New Roman" w:cs="Times New Roman"/>
           <w:color w:val="DCDCAA"/>
           <w:sz w:val="21"/>
           <w:szCs w:val="21"/>
@@ -3405,7 +3482,7 @@
       </w:r>
       <w:r>
         <w:rPr>
-          <w:rFonts w:ascii="Consolas" w:eastAsia="Times New Roman" w:hAnsi="Consolas" w:cs="Times New Roman"/>
+          <w:rFonts w:ascii="Consolas" w:hAnsi="Consolas" w:eastAsia="Times New Roman" w:cs="Times New Roman"/>
           <w:color w:val="D4D4D4"/>
           <w:sz w:val="21"/>
           <w:szCs w:val="21"/>
@@ -3416,7 +3493,7 @@
       <w:proofErr w:type="spellStart"/>
       <w:r>
         <w:rPr>
-          <w:rFonts w:ascii="Consolas" w:eastAsia="Times New Roman" w:hAnsi="Consolas" w:cs="Times New Roman"/>
+          <w:rFonts w:ascii="Consolas" w:hAnsi="Consolas" w:eastAsia="Times New Roman" w:cs="Times New Roman"/>
           <w:color w:val="DCDCAA"/>
           <w:sz w:val="21"/>
           <w:szCs w:val="21"/>
@@ -3427,7 +3504,7 @@
       <w:proofErr w:type="spellEnd"/>
       <w:r>
         <w:rPr>
-          <w:rFonts w:ascii="Consolas" w:eastAsia="Times New Roman" w:hAnsi="Consolas" w:cs="Times New Roman"/>
+          <w:rFonts w:ascii="Consolas" w:hAnsi="Consolas" w:eastAsia="Times New Roman" w:cs="Times New Roman"/>
           <w:color w:val="D4D4D4"/>
           <w:sz w:val="21"/>
           <w:szCs w:val="21"/>
@@ -3441,16 +3518,16 @@
         <w:shd w:val="clear" w:color="auto" w:fill="1E1E1E"/>
         <w:spacing w:after="0" w:line="285" w:lineRule="atLeast"/>
         <w:rPr>
-          <w:rFonts w:ascii="Consolas" w:eastAsia="Times New Roman" w:hAnsi="Consolas" w:cs="Times New Roman"/>
-          <w:color w:val="D4D4D4"/>
-          <w:sz w:val="21"/>
-          <w:szCs w:val="21"/>
-          <w:lang w:eastAsia="en-IN"/>
-        </w:rPr>
-      </w:pPr>
-      <w:r>
-        <w:rPr>
-          <w:rFonts w:ascii="Consolas" w:eastAsia="Times New Roman" w:hAnsi="Consolas" w:cs="Times New Roman"/>
+          <w:rFonts w:ascii="Consolas" w:hAnsi="Consolas" w:eastAsia="Times New Roman" w:cs="Times New Roman"/>
+          <w:color w:val="D4D4D4"/>
+          <w:sz w:val="21"/>
+          <w:szCs w:val="21"/>
+          <w:lang w:eastAsia="en-IN"/>
+        </w:rPr>
+      </w:pPr>
+      <w:r>
+        <w:rPr>
+          <w:rFonts w:ascii="Consolas" w:hAnsi="Consolas" w:eastAsia="Times New Roman" w:cs="Times New Roman"/>
           <w:color w:val="D4D4D4"/>
           <w:sz w:val="21"/>
           <w:szCs w:val="21"/>
@@ -3460,7 +3537,7 @@
       </w:r>
       <w:r>
         <w:rPr>
-          <w:rFonts w:ascii="Consolas" w:eastAsia="Times New Roman" w:hAnsi="Consolas" w:cs="Times New Roman"/>
+          <w:rFonts w:ascii="Consolas" w:hAnsi="Consolas" w:eastAsia="Times New Roman" w:cs="Times New Roman"/>
           <w:color w:val="C586C0"/>
           <w:sz w:val="21"/>
           <w:szCs w:val="21"/>
@@ -3470,7 +3547,7 @@
       </w:r>
       <w:r>
         <w:rPr>
-          <w:rFonts w:ascii="Consolas" w:eastAsia="Times New Roman" w:hAnsi="Consolas" w:cs="Times New Roman"/>
+          <w:rFonts w:ascii="Consolas" w:hAnsi="Consolas" w:eastAsia="Times New Roman" w:cs="Times New Roman"/>
           <w:color w:val="D4D4D4"/>
           <w:sz w:val="21"/>
           <w:szCs w:val="21"/>
@@ -3480,7 +3557,7 @@
       </w:r>
       <w:r>
         <w:rPr>
-          <w:rFonts w:ascii="Consolas" w:eastAsia="Times New Roman" w:hAnsi="Consolas" w:cs="Times New Roman"/>
+          <w:rFonts w:ascii="Consolas" w:hAnsi="Consolas" w:eastAsia="Times New Roman" w:cs="Times New Roman"/>
           <w:color w:val="C586C0"/>
           <w:sz w:val="21"/>
           <w:szCs w:val="21"/>
@@ -3490,7 +3567,7 @@
       </w:r>
       <w:r>
         <w:rPr>
-          <w:rFonts w:ascii="Consolas" w:eastAsia="Times New Roman" w:hAnsi="Consolas" w:cs="Times New Roman"/>
+          <w:rFonts w:ascii="Consolas" w:hAnsi="Consolas" w:eastAsia="Times New Roman" w:cs="Times New Roman"/>
           <w:color w:val="D4D4D4"/>
           <w:sz w:val="21"/>
           <w:szCs w:val="21"/>
@@ -3500,7 +3577,7 @@
       </w:r>
       <w:r>
         <w:rPr>
-          <w:rFonts w:ascii="Consolas" w:eastAsia="Times New Roman" w:hAnsi="Consolas" w:cs="Times New Roman"/>
+          <w:rFonts w:ascii="Consolas" w:hAnsi="Consolas" w:eastAsia="Times New Roman" w:cs="Times New Roman"/>
           <w:color w:val="DCDCAA"/>
           <w:sz w:val="21"/>
           <w:szCs w:val="21"/>
@@ -3510,7 +3587,7 @@
       </w:r>
       <w:r>
         <w:rPr>
-          <w:rFonts w:ascii="Consolas" w:eastAsia="Times New Roman" w:hAnsi="Consolas" w:cs="Times New Roman"/>
+          <w:rFonts w:ascii="Consolas" w:hAnsi="Consolas" w:eastAsia="Times New Roman" w:cs="Times New Roman"/>
           <w:color w:val="D4D4D4"/>
           <w:sz w:val="21"/>
           <w:szCs w:val="21"/>
@@ -3521,7 +3598,7 @@
       <w:proofErr w:type="spellStart"/>
       <w:r>
         <w:rPr>
-          <w:rFonts w:ascii="Consolas" w:eastAsia="Times New Roman" w:hAnsi="Consolas" w:cs="Times New Roman"/>
+          <w:rFonts w:ascii="Consolas" w:hAnsi="Consolas" w:eastAsia="Times New Roman" w:cs="Times New Roman"/>
           <w:color w:val="DCDCAA"/>
           <w:sz w:val="21"/>
           <w:szCs w:val="21"/>
@@ -3532,7 +3609,7 @@
       <w:proofErr w:type="spellEnd"/>
       <w:r>
         <w:rPr>
-          <w:rFonts w:ascii="Consolas" w:eastAsia="Times New Roman" w:hAnsi="Consolas" w:cs="Times New Roman"/>
+          <w:rFonts w:ascii="Consolas" w:hAnsi="Consolas" w:eastAsia="Times New Roman" w:cs="Times New Roman"/>
           <w:color w:val="D4D4D4"/>
           <w:sz w:val="21"/>
           <w:szCs w:val="21"/>
@@ -3542,7 +3619,7 @@
       </w:r>
       <w:r>
         <w:rPr>
-          <w:rFonts w:ascii="Consolas" w:eastAsia="Times New Roman" w:hAnsi="Consolas" w:cs="Times New Roman"/>
+          <w:rFonts w:ascii="Consolas" w:hAnsi="Consolas" w:eastAsia="Times New Roman" w:cs="Times New Roman"/>
           <w:color w:val="B5CEA8"/>
           <w:sz w:val="21"/>
           <w:szCs w:val="21"/>
@@ -3552,7 +3629,7 @@
       </w:r>
       <w:r>
         <w:rPr>
-          <w:rFonts w:ascii="Consolas" w:eastAsia="Times New Roman" w:hAnsi="Consolas" w:cs="Times New Roman"/>
+          <w:rFonts w:ascii="Consolas" w:hAnsi="Consolas" w:eastAsia="Times New Roman" w:cs="Times New Roman"/>
           <w:color w:val="D4D4D4"/>
           <w:sz w:val="21"/>
           <w:szCs w:val="21"/>
@@ -3566,16 +3643,16 @@
         <w:shd w:val="clear" w:color="auto" w:fill="1E1E1E"/>
         <w:spacing w:after="0" w:line="285" w:lineRule="atLeast"/>
         <w:rPr>
-          <w:rFonts w:ascii="Consolas" w:eastAsia="Times New Roman" w:hAnsi="Consolas" w:cs="Times New Roman"/>
-          <w:color w:val="D4D4D4"/>
-          <w:sz w:val="21"/>
-          <w:szCs w:val="21"/>
-          <w:lang w:eastAsia="en-IN"/>
-        </w:rPr>
-      </w:pPr>
-      <w:r>
-        <w:rPr>
-          <w:rFonts w:ascii="Consolas" w:eastAsia="Times New Roman" w:hAnsi="Consolas" w:cs="Times New Roman"/>
+          <w:rFonts w:ascii="Consolas" w:hAnsi="Consolas" w:eastAsia="Times New Roman" w:cs="Times New Roman"/>
+          <w:color w:val="D4D4D4"/>
+          <w:sz w:val="21"/>
+          <w:szCs w:val="21"/>
+          <w:lang w:eastAsia="en-IN"/>
+        </w:rPr>
+      </w:pPr>
+      <w:r>
+        <w:rPr>
+          <w:rFonts w:ascii="Consolas" w:hAnsi="Consolas" w:eastAsia="Times New Roman" w:cs="Times New Roman"/>
           <w:color w:val="D4D4D4"/>
           <w:sz w:val="21"/>
           <w:szCs w:val="21"/>
@@ -3586,7 +3663,7 @@
       <w:proofErr w:type="spellStart"/>
       <w:r>
         <w:rPr>
-          <w:rFonts w:ascii="Consolas" w:eastAsia="Times New Roman" w:hAnsi="Consolas" w:cs="Times New Roman"/>
+          <w:rFonts w:ascii="Consolas" w:hAnsi="Consolas" w:eastAsia="Times New Roman" w:cs="Times New Roman"/>
           <w:color w:val="D4D4D4"/>
           <w:sz w:val="21"/>
           <w:szCs w:val="21"/>
@@ -3597,7 +3674,7 @@
       <w:proofErr w:type="spellEnd"/>
       <w:r>
         <w:rPr>
-          <w:rFonts w:ascii="Consolas" w:eastAsia="Times New Roman" w:hAnsi="Consolas" w:cs="Times New Roman"/>
+          <w:rFonts w:ascii="Consolas" w:hAnsi="Consolas" w:eastAsia="Times New Roman" w:cs="Times New Roman"/>
           <w:color w:val="D4D4D4"/>
           <w:sz w:val="21"/>
           <w:szCs w:val="21"/>
@@ -3608,7 +3685,7 @@
       <w:proofErr w:type="spellStart"/>
       <w:r>
         <w:rPr>
-          <w:rFonts w:ascii="Consolas" w:eastAsia="Times New Roman" w:hAnsi="Consolas" w:cs="Times New Roman"/>
+          <w:rFonts w:ascii="Consolas" w:hAnsi="Consolas" w:eastAsia="Times New Roman" w:cs="Times New Roman"/>
           <w:color w:val="D4D4D4"/>
           <w:sz w:val="21"/>
           <w:szCs w:val="21"/>
@@ -3619,7 +3696,7 @@
       <w:proofErr w:type="spellEnd"/>
       <w:r>
         <w:rPr>
-          <w:rFonts w:ascii="Consolas" w:eastAsia="Times New Roman" w:hAnsi="Consolas" w:cs="Times New Roman"/>
+          <w:rFonts w:ascii="Consolas" w:hAnsi="Consolas" w:eastAsia="Times New Roman" w:cs="Times New Roman"/>
           <w:color w:val="D4D4D4"/>
           <w:sz w:val="21"/>
           <w:szCs w:val="21"/>
@@ -3633,7 +3710,7 @@
         <w:shd w:val="clear" w:color="auto" w:fill="1E1E1E"/>
         <w:spacing w:after="0" w:line="285" w:lineRule="atLeast"/>
         <w:rPr>
-          <w:rFonts w:ascii="Consolas" w:eastAsia="Times New Roman" w:hAnsi="Consolas" w:cs="Times New Roman"/>
+          <w:rFonts w:ascii="Consolas" w:hAnsi="Consolas" w:eastAsia="Times New Roman" w:cs="Times New Roman"/>
           <w:color w:val="D4D4D4"/>
           <w:sz w:val="21"/>
           <w:szCs w:val="21"/>
@@ -3646,16 +3723,16 @@
         <w:shd w:val="clear" w:color="auto" w:fill="1E1E1E"/>
         <w:spacing w:after="0" w:line="285" w:lineRule="atLeast"/>
         <w:rPr>
-          <w:rFonts w:ascii="Consolas" w:eastAsia="Times New Roman" w:hAnsi="Consolas" w:cs="Times New Roman"/>
-          <w:color w:val="D4D4D4"/>
-          <w:sz w:val="21"/>
-          <w:szCs w:val="21"/>
-          <w:lang w:eastAsia="en-IN"/>
-        </w:rPr>
-      </w:pPr>
-      <w:r>
-        <w:rPr>
-          <w:rFonts w:ascii="Consolas" w:eastAsia="Times New Roman" w:hAnsi="Consolas" w:cs="Times New Roman"/>
+          <w:rFonts w:ascii="Consolas" w:hAnsi="Consolas" w:eastAsia="Times New Roman" w:cs="Times New Roman"/>
+          <w:color w:val="D4D4D4"/>
+          <w:sz w:val="21"/>
+          <w:szCs w:val="21"/>
+          <w:lang w:eastAsia="en-IN"/>
+        </w:rPr>
+      </w:pPr>
+      <w:r>
+        <w:rPr>
+          <w:rFonts w:ascii="Consolas" w:hAnsi="Consolas" w:eastAsia="Times New Roman" w:cs="Times New Roman"/>
           <w:color w:val="DCDCAA"/>
           <w:sz w:val="21"/>
           <w:szCs w:val="21"/>
@@ -3665,7 +3742,7 @@
       </w:r>
       <w:r>
         <w:rPr>
-          <w:rFonts w:ascii="Consolas" w:eastAsia="Times New Roman" w:hAnsi="Consolas" w:cs="Times New Roman"/>
+          <w:rFonts w:ascii="Consolas" w:hAnsi="Consolas" w:eastAsia="Times New Roman" w:cs="Times New Roman"/>
           <w:color w:val="D4D4D4"/>
           <w:sz w:val="21"/>
           <w:szCs w:val="21"/>
@@ -3679,7 +3756,7 @@
         <w:shd w:val="clear" w:color="auto" w:fill="1E1E1E"/>
         <w:spacing w:after="0" w:line="285" w:lineRule="atLeast"/>
         <w:rPr>
-          <w:rFonts w:ascii="Consolas" w:eastAsia="Times New Roman" w:hAnsi="Consolas" w:cs="Times New Roman"/>
+          <w:rFonts w:ascii="Consolas" w:hAnsi="Consolas" w:eastAsia="Times New Roman" w:cs="Times New Roman"/>
           <w:color w:val="D4D4D4"/>
           <w:sz w:val="21"/>
           <w:szCs w:val="21"/>
@@ -3692,16 +3769,16 @@
         <w:shd w:val="clear" w:color="auto" w:fill="1E1E1E"/>
         <w:spacing w:after="0" w:line="285" w:lineRule="atLeast"/>
         <w:rPr>
-          <w:rFonts w:ascii="Consolas" w:eastAsia="Times New Roman" w:hAnsi="Consolas" w:cs="Times New Roman"/>
-          <w:color w:val="D4D4D4"/>
-          <w:sz w:val="21"/>
-          <w:szCs w:val="21"/>
-          <w:lang w:eastAsia="en-IN"/>
-        </w:rPr>
-      </w:pPr>
-      <w:r>
-        <w:rPr>
-          <w:rFonts w:ascii="Consolas" w:eastAsia="Times New Roman" w:hAnsi="Consolas" w:cs="Times New Roman"/>
+          <w:rFonts w:ascii="Consolas" w:hAnsi="Consolas" w:eastAsia="Times New Roman" w:cs="Times New Roman"/>
+          <w:color w:val="D4D4D4"/>
+          <w:sz w:val="21"/>
+          <w:szCs w:val="21"/>
+          <w:lang w:eastAsia="en-IN"/>
+        </w:rPr>
+      </w:pPr>
+      <w:r>
+        <w:rPr>
+          <w:rFonts w:ascii="Consolas" w:hAnsi="Consolas" w:eastAsia="Times New Roman" w:cs="Times New Roman"/>
           <w:color w:val="6A9955"/>
           <w:sz w:val="21"/>
           <w:szCs w:val="21"/>
@@ -3715,16 +3792,16 @@
         <w:shd w:val="clear" w:color="auto" w:fill="1E1E1E"/>
         <w:spacing w:after="0" w:line="285" w:lineRule="atLeast"/>
         <w:rPr>
-          <w:rFonts w:ascii="Consolas" w:eastAsia="Times New Roman" w:hAnsi="Consolas" w:cs="Times New Roman"/>
-          <w:color w:val="D4D4D4"/>
-          <w:sz w:val="21"/>
-          <w:szCs w:val="21"/>
-          <w:lang w:eastAsia="en-IN"/>
-        </w:rPr>
-      </w:pPr>
-      <w:r>
-        <w:rPr>
-          <w:rFonts w:ascii="Consolas" w:eastAsia="Times New Roman" w:hAnsi="Consolas" w:cs="Times New Roman"/>
+          <w:rFonts w:ascii="Consolas" w:hAnsi="Consolas" w:eastAsia="Times New Roman" w:cs="Times New Roman"/>
+          <w:color w:val="D4D4D4"/>
+          <w:sz w:val="21"/>
+          <w:szCs w:val="21"/>
+          <w:lang w:eastAsia="en-IN"/>
+        </w:rPr>
+      </w:pPr>
+      <w:r>
+        <w:rPr>
+          <w:rFonts w:ascii="Consolas" w:hAnsi="Consolas" w:eastAsia="Times New Roman" w:cs="Times New Roman"/>
           <w:color w:val="D4D4D4"/>
           <w:sz w:val="21"/>
           <w:szCs w:val="21"/>
@@ -3734,7 +3811,7 @@
       </w:r>
       <w:r>
         <w:rPr>
-          <w:rFonts w:ascii="Consolas" w:eastAsia="Times New Roman" w:hAnsi="Consolas" w:cs="Times New Roman"/>
+          <w:rFonts w:ascii="Consolas" w:hAnsi="Consolas" w:eastAsia="Times New Roman" w:cs="Times New Roman"/>
           <w:color w:val="B5CEA8"/>
           <w:sz w:val="21"/>
           <w:szCs w:val="21"/>
@@ -3744,7 +3821,7 @@
       </w:r>
       <w:r>
         <w:rPr>
-          <w:rFonts w:ascii="Consolas" w:eastAsia="Times New Roman" w:hAnsi="Consolas" w:cs="Times New Roman"/>
+          <w:rFonts w:ascii="Consolas" w:hAnsi="Consolas" w:eastAsia="Times New Roman" w:cs="Times New Roman"/>
           <w:color w:val="D4D4D4"/>
           <w:sz w:val="21"/>
           <w:szCs w:val="21"/>
@@ -3754,7 +3831,7 @@
       </w:r>
       <w:r>
         <w:rPr>
-          <w:rFonts w:ascii="Consolas" w:eastAsia="Times New Roman" w:hAnsi="Consolas" w:cs="Times New Roman"/>
+          <w:rFonts w:ascii="Consolas" w:hAnsi="Consolas" w:eastAsia="Times New Roman" w:cs="Times New Roman"/>
           <w:color w:val="B5CEA8"/>
           <w:sz w:val="21"/>
           <w:szCs w:val="21"/>
@@ -3764,7 +3841,7 @@
       </w:r>
       <w:r>
         <w:rPr>
-          <w:rFonts w:ascii="Consolas" w:eastAsia="Times New Roman" w:hAnsi="Consolas" w:cs="Times New Roman"/>
+          <w:rFonts w:ascii="Consolas" w:hAnsi="Consolas" w:eastAsia="Times New Roman" w:cs="Times New Roman"/>
           <w:color w:val="D4D4D4"/>
           <w:sz w:val="21"/>
           <w:szCs w:val="21"/>
@@ -3774,7 +3851,7 @@
       </w:r>
       <w:r>
         <w:rPr>
-          <w:rFonts w:ascii="Consolas" w:eastAsia="Times New Roman" w:hAnsi="Consolas" w:cs="Times New Roman"/>
+          <w:rFonts w:ascii="Consolas" w:hAnsi="Consolas" w:eastAsia="Times New Roman" w:cs="Times New Roman"/>
           <w:color w:val="B5CEA8"/>
           <w:sz w:val="21"/>
           <w:szCs w:val="21"/>
@@ -3784,7 +3861,7 @@
       </w:r>
       <w:r>
         <w:rPr>
-          <w:rFonts w:ascii="Consolas" w:eastAsia="Times New Roman" w:hAnsi="Consolas" w:cs="Times New Roman"/>
+          <w:rFonts w:ascii="Consolas" w:hAnsi="Consolas" w:eastAsia="Times New Roman" w:cs="Times New Roman"/>
           <w:color w:val="D4D4D4"/>
           <w:sz w:val="21"/>
           <w:szCs w:val="21"/>
@@ -3794,7 +3871,7 @@
       </w:r>
       <w:r>
         <w:rPr>
-          <w:rFonts w:ascii="Consolas" w:eastAsia="Times New Roman" w:hAnsi="Consolas" w:cs="Times New Roman"/>
+          <w:rFonts w:ascii="Consolas" w:hAnsi="Consolas" w:eastAsia="Times New Roman" w:cs="Times New Roman"/>
           <w:color w:val="B5CEA8"/>
           <w:sz w:val="21"/>
           <w:szCs w:val="21"/>
@@ -3804,7 +3881,7 @@
       </w:r>
       <w:r>
         <w:rPr>
-          <w:rFonts w:ascii="Consolas" w:eastAsia="Times New Roman" w:hAnsi="Consolas" w:cs="Times New Roman"/>
+          <w:rFonts w:ascii="Consolas" w:hAnsi="Consolas" w:eastAsia="Times New Roman" w:cs="Times New Roman"/>
           <w:color w:val="D4D4D4"/>
           <w:sz w:val="21"/>
           <w:szCs w:val="21"/>
@@ -3814,7 +3891,7 @@
       </w:r>
       <w:r>
         <w:rPr>
-          <w:rFonts w:ascii="Consolas" w:eastAsia="Times New Roman" w:hAnsi="Consolas" w:cs="Times New Roman"/>
+          <w:rFonts w:ascii="Consolas" w:hAnsi="Consolas" w:eastAsia="Times New Roman" w:cs="Times New Roman"/>
           <w:color w:val="B5CEA8"/>
           <w:sz w:val="21"/>
           <w:szCs w:val="21"/>
@@ -3824,7 +3901,7 @@
       </w:r>
       <w:r>
         <w:rPr>
-          <w:rFonts w:ascii="Consolas" w:eastAsia="Times New Roman" w:hAnsi="Consolas" w:cs="Times New Roman"/>
+          <w:rFonts w:ascii="Consolas" w:hAnsi="Consolas" w:eastAsia="Times New Roman" w:cs="Times New Roman"/>
           <w:color w:val="D4D4D4"/>
           <w:sz w:val="21"/>
           <w:szCs w:val="21"/>
@@ -3834,7 +3911,7 @@
       </w:r>
       <w:r>
         <w:rPr>
-          <w:rFonts w:ascii="Consolas" w:eastAsia="Times New Roman" w:hAnsi="Consolas" w:cs="Times New Roman"/>
+          <w:rFonts w:ascii="Consolas" w:hAnsi="Consolas" w:eastAsia="Times New Roman" w:cs="Times New Roman"/>
           <w:color w:val="B5CEA8"/>
           <w:sz w:val="21"/>
           <w:szCs w:val="21"/>
@@ -3844,7 +3921,7 @@
       </w:r>
       <w:r>
         <w:rPr>
-          <w:rFonts w:ascii="Consolas" w:eastAsia="Times New Roman" w:hAnsi="Consolas" w:cs="Times New Roman"/>
+          <w:rFonts w:ascii="Consolas" w:hAnsi="Consolas" w:eastAsia="Times New Roman" w:cs="Times New Roman"/>
           <w:color w:val="D4D4D4"/>
           <w:sz w:val="21"/>
           <w:szCs w:val="21"/>
@@ -3854,7 +3931,7 @@
       </w:r>
       <w:r>
         <w:rPr>
-          <w:rFonts w:ascii="Consolas" w:eastAsia="Times New Roman" w:hAnsi="Consolas" w:cs="Times New Roman"/>
+          <w:rFonts w:ascii="Consolas" w:hAnsi="Consolas" w:eastAsia="Times New Roman" w:cs="Times New Roman"/>
           <w:color w:val="B5CEA8"/>
           <w:sz w:val="21"/>
           <w:szCs w:val="21"/>
@@ -3864,7 +3941,7 @@
       </w:r>
       <w:r>
         <w:rPr>
-          <w:rFonts w:ascii="Consolas" w:eastAsia="Times New Roman" w:hAnsi="Consolas" w:cs="Times New Roman"/>
+          <w:rFonts w:ascii="Consolas" w:hAnsi="Consolas" w:eastAsia="Times New Roman" w:cs="Times New Roman"/>
           <w:color w:val="D4D4D4"/>
           <w:sz w:val="21"/>
           <w:szCs w:val="21"/>
@@ -3874,7 +3951,7 @@
       </w:r>
       <w:r>
         <w:rPr>
-          <w:rFonts w:ascii="Consolas" w:eastAsia="Times New Roman" w:hAnsi="Consolas" w:cs="Times New Roman"/>
+          <w:rFonts w:ascii="Consolas" w:hAnsi="Consolas" w:eastAsia="Times New Roman" w:cs="Times New Roman"/>
           <w:color w:val="B5CEA8"/>
           <w:sz w:val="21"/>
           <w:szCs w:val="21"/>
@@ -3884,7 +3961,7 @@
       </w:r>
       <w:r>
         <w:rPr>
-          <w:rFonts w:ascii="Consolas" w:eastAsia="Times New Roman" w:hAnsi="Consolas" w:cs="Times New Roman"/>
+          <w:rFonts w:ascii="Consolas" w:hAnsi="Consolas" w:eastAsia="Times New Roman" w:cs="Times New Roman"/>
           <w:color w:val="D4D4D4"/>
           <w:sz w:val="21"/>
           <w:szCs w:val="21"/>
@@ -3894,7 +3971,7 @@
       </w:r>
       <w:r>
         <w:rPr>
-          <w:rFonts w:ascii="Consolas" w:eastAsia="Times New Roman" w:hAnsi="Consolas" w:cs="Times New Roman"/>
+          <w:rFonts w:ascii="Consolas" w:hAnsi="Consolas" w:eastAsia="Times New Roman" w:cs="Times New Roman"/>
           <w:color w:val="B5CEA8"/>
           <w:sz w:val="21"/>
           <w:szCs w:val="21"/>
@@ -3904,7 +3981,7 @@
       </w:r>
       <w:r>
         <w:rPr>
-          <w:rFonts w:ascii="Consolas" w:eastAsia="Times New Roman" w:hAnsi="Consolas" w:cs="Times New Roman"/>
+          <w:rFonts w:ascii="Consolas" w:hAnsi="Consolas" w:eastAsia="Times New Roman" w:cs="Times New Roman"/>
           <w:color w:val="D4D4D4"/>
           <w:sz w:val="21"/>
           <w:szCs w:val="21"/>
@@ -3918,16 +3995,16 @@
         <w:shd w:val="clear" w:color="auto" w:fill="1E1E1E"/>
         <w:spacing w:after="0" w:line="285" w:lineRule="atLeast"/>
         <w:rPr>
-          <w:rFonts w:ascii="Consolas" w:eastAsia="Times New Roman" w:hAnsi="Consolas" w:cs="Times New Roman"/>
-          <w:color w:val="D4D4D4"/>
-          <w:sz w:val="21"/>
-          <w:szCs w:val="21"/>
-          <w:lang w:eastAsia="en-IN"/>
-        </w:rPr>
-      </w:pPr>
-      <w:r>
-        <w:rPr>
-          <w:rFonts w:ascii="Consolas" w:eastAsia="Times New Roman" w:hAnsi="Consolas" w:cs="Times New Roman"/>
+          <w:rFonts w:ascii="Consolas" w:hAnsi="Consolas" w:eastAsia="Times New Roman" w:cs="Times New Roman"/>
+          <w:color w:val="D4D4D4"/>
+          <w:sz w:val="21"/>
+          <w:szCs w:val="21"/>
+          <w:lang w:eastAsia="en-IN"/>
+        </w:rPr>
+      </w:pPr>
+      <w:r>
+        <w:rPr>
+          <w:rFonts w:ascii="Consolas" w:hAnsi="Consolas" w:eastAsia="Times New Roman" w:cs="Times New Roman"/>
           <w:color w:val="D4D4D4"/>
           <w:sz w:val="21"/>
           <w:szCs w:val="21"/>
@@ -3937,7 +4014,7 @@
       </w:r>
       <w:r>
         <w:rPr>
-          <w:rFonts w:ascii="Consolas" w:eastAsia="Times New Roman" w:hAnsi="Consolas" w:cs="Times New Roman"/>
+          <w:rFonts w:ascii="Consolas" w:hAnsi="Consolas" w:eastAsia="Times New Roman" w:cs="Times New Roman"/>
           <w:color w:val="B5CEA8"/>
           <w:sz w:val="21"/>
           <w:szCs w:val="21"/>
@@ -3947,7 +4024,7 @@
       </w:r>
       <w:r>
         <w:rPr>
-          <w:rFonts w:ascii="Consolas" w:eastAsia="Times New Roman" w:hAnsi="Consolas" w:cs="Times New Roman"/>
+          <w:rFonts w:ascii="Consolas" w:hAnsi="Consolas" w:eastAsia="Times New Roman" w:cs="Times New Roman"/>
           <w:color w:val="D4D4D4"/>
           <w:sz w:val="21"/>
           <w:szCs w:val="21"/>
@@ -3957,7 +4034,7 @@
       </w:r>
       <w:r>
         <w:rPr>
-          <w:rFonts w:ascii="Consolas" w:eastAsia="Times New Roman" w:hAnsi="Consolas" w:cs="Times New Roman"/>
+          <w:rFonts w:ascii="Consolas" w:hAnsi="Consolas" w:eastAsia="Times New Roman" w:cs="Times New Roman"/>
           <w:color w:val="B5CEA8"/>
           <w:sz w:val="21"/>
           <w:szCs w:val="21"/>
@@ -3967,7 +4044,7 @@
       </w:r>
       <w:r>
         <w:rPr>
-          <w:rFonts w:ascii="Consolas" w:eastAsia="Times New Roman" w:hAnsi="Consolas" w:cs="Times New Roman"/>
+          <w:rFonts w:ascii="Consolas" w:hAnsi="Consolas" w:eastAsia="Times New Roman" w:cs="Times New Roman"/>
           <w:color w:val="D4D4D4"/>
           <w:sz w:val="21"/>
           <w:szCs w:val="21"/>
@@ -3977,7 +4054,7 @@
       </w:r>
       <w:r>
         <w:rPr>
-          <w:rFonts w:ascii="Consolas" w:eastAsia="Times New Roman" w:hAnsi="Consolas" w:cs="Times New Roman"/>
+          <w:rFonts w:ascii="Consolas" w:hAnsi="Consolas" w:eastAsia="Times New Roman" w:cs="Times New Roman"/>
           <w:color w:val="B5CEA8"/>
           <w:sz w:val="21"/>
           <w:szCs w:val="21"/>
@@ -3987,7 +4064,7 @@
       </w:r>
       <w:r>
         <w:rPr>
-          <w:rFonts w:ascii="Consolas" w:eastAsia="Times New Roman" w:hAnsi="Consolas" w:cs="Times New Roman"/>
+          <w:rFonts w:ascii="Consolas" w:hAnsi="Consolas" w:eastAsia="Times New Roman" w:cs="Times New Roman"/>
           <w:color w:val="D4D4D4"/>
           <w:sz w:val="21"/>
           <w:szCs w:val="21"/>
@@ -3997,7 +4074,7 @@
       </w:r>
       <w:r>
         <w:rPr>
-          <w:rFonts w:ascii="Consolas" w:eastAsia="Times New Roman" w:hAnsi="Consolas" w:cs="Times New Roman"/>
+          <w:rFonts w:ascii="Consolas" w:hAnsi="Consolas" w:eastAsia="Times New Roman" w:cs="Times New Roman"/>
           <w:color w:val="B5CEA8"/>
           <w:sz w:val="21"/>
           <w:szCs w:val="21"/>
@@ -4007,7 +4084,7 @@
       </w:r>
       <w:r>
         <w:rPr>
-          <w:rFonts w:ascii="Consolas" w:eastAsia="Times New Roman" w:hAnsi="Consolas" w:cs="Times New Roman"/>
+          <w:rFonts w:ascii="Consolas" w:hAnsi="Consolas" w:eastAsia="Times New Roman" w:cs="Times New Roman"/>
           <w:color w:val="D4D4D4"/>
           <w:sz w:val="21"/>
           <w:szCs w:val="21"/>
@@ -4017,7 +4094,7 @@
       </w:r>
       <w:r>
         <w:rPr>
-          <w:rFonts w:ascii="Consolas" w:eastAsia="Times New Roman" w:hAnsi="Consolas" w:cs="Times New Roman"/>
+          <w:rFonts w:ascii="Consolas" w:hAnsi="Consolas" w:eastAsia="Times New Roman" w:cs="Times New Roman"/>
           <w:color w:val="B5CEA8"/>
           <w:sz w:val="21"/>
           <w:szCs w:val="21"/>
@@ -4027,7 +4104,7 @@
       </w:r>
       <w:r>
         <w:rPr>
-          <w:rFonts w:ascii="Consolas" w:eastAsia="Times New Roman" w:hAnsi="Consolas" w:cs="Times New Roman"/>
+          <w:rFonts w:ascii="Consolas" w:hAnsi="Consolas" w:eastAsia="Times New Roman" w:cs="Times New Roman"/>
           <w:color w:val="D4D4D4"/>
           <w:sz w:val="21"/>
           <w:szCs w:val="21"/>
@@ -4037,7 +4114,7 @@
       </w:r>
       <w:r>
         <w:rPr>
-          <w:rFonts w:ascii="Consolas" w:eastAsia="Times New Roman" w:hAnsi="Consolas" w:cs="Times New Roman"/>
+          <w:rFonts w:ascii="Consolas" w:hAnsi="Consolas" w:eastAsia="Times New Roman" w:cs="Times New Roman"/>
           <w:color w:val="B5CEA8"/>
           <w:sz w:val="21"/>
           <w:szCs w:val="21"/>
@@ -4047,7 +4124,7 @@
       </w:r>
       <w:r>
         <w:rPr>
-          <w:rFonts w:ascii="Consolas" w:eastAsia="Times New Roman" w:hAnsi="Consolas" w:cs="Times New Roman"/>
+          <w:rFonts w:ascii="Consolas" w:hAnsi="Consolas" w:eastAsia="Times New Roman" w:cs="Times New Roman"/>
           <w:color w:val="D4D4D4"/>
           <w:sz w:val="21"/>
           <w:szCs w:val="21"/>
@@ -4057,7 +4134,7 @@
       </w:r>
       <w:r>
         <w:rPr>
-          <w:rFonts w:ascii="Consolas" w:eastAsia="Times New Roman" w:hAnsi="Consolas" w:cs="Times New Roman"/>
+          <w:rFonts w:ascii="Consolas" w:hAnsi="Consolas" w:eastAsia="Times New Roman" w:cs="Times New Roman"/>
           <w:color w:val="B5CEA8"/>
           <w:sz w:val="21"/>
           <w:szCs w:val="21"/>
@@ -4067,7 +4144,7 @@
       </w:r>
       <w:r>
         <w:rPr>
-          <w:rFonts w:ascii="Consolas" w:eastAsia="Times New Roman" w:hAnsi="Consolas" w:cs="Times New Roman"/>
+          <w:rFonts w:ascii="Consolas" w:hAnsi="Consolas" w:eastAsia="Times New Roman" w:cs="Times New Roman"/>
           <w:color w:val="D4D4D4"/>
           <w:sz w:val="21"/>
           <w:szCs w:val="21"/>
@@ -4077,7 +4154,7 @@
       </w:r>
       <w:r>
         <w:rPr>
-          <w:rFonts w:ascii="Consolas" w:eastAsia="Times New Roman" w:hAnsi="Consolas" w:cs="Times New Roman"/>
+          <w:rFonts w:ascii="Consolas" w:hAnsi="Consolas" w:eastAsia="Times New Roman" w:cs="Times New Roman"/>
           <w:color w:val="B5CEA8"/>
           <w:sz w:val="21"/>
           <w:szCs w:val="21"/>
@@ -4087,7 +4164,7 @@
       </w:r>
       <w:r>
         <w:rPr>
-          <w:rFonts w:ascii="Consolas" w:eastAsia="Times New Roman" w:hAnsi="Consolas" w:cs="Times New Roman"/>
+          <w:rFonts w:ascii="Consolas" w:hAnsi="Consolas" w:eastAsia="Times New Roman" w:cs="Times New Roman"/>
           <w:color w:val="D4D4D4"/>
           <w:sz w:val="21"/>
           <w:szCs w:val="21"/>
@@ -4097,7 +4174,7 @@
       </w:r>
       <w:r>
         <w:rPr>
-          <w:rFonts w:ascii="Consolas" w:eastAsia="Times New Roman" w:hAnsi="Consolas" w:cs="Times New Roman"/>
+          <w:rFonts w:ascii="Consolas" w:hAnsi="Consolas" w:eastAsia="Times New Roman" w:cs="Times New Roman"/>
           <w:color w:val="B5CEA8"/>
           <w:sz w:val="21"/>
           <w:szCs w:val="21"/>
@@ -4107,7 +4184,7 @@
       </w:r>
       <w:r>
         <w:rPr>
-          <w:rFonts w:ascii="Consolas" w:eastAsia="Times New Roman" w:hAnsi="Consolas" w:cs="Times New Roman"/>
+          <w:rFonts w:ascii="Consolas" w:hAnsi="Consolas" w:eastAsia="Times New Roman" w:cs="Times New Roman"/>
           <w:color w:val="D4D4D4"/>
           <w:sz w:val="21"/>
           <w:szCs w:val="21"/>
@@ -4121,7 +4198,7 @@
         <w:shd w:val="clear" w:color="auto" w:fill="1E1E1E"/>
         <w:spacing w:after="0" w:line="285" w:lineRule="atLeast"/>
         <w:rPr>
-          <w:rFonts w:ascii="Consolas" w:eastAsia="Times New Roman" w:hAnsi="Consolas" w:cs="Times New Roman"/>
+          <w:rFonts w:ascii="Consolas" w:hAnsi="Consolas" w:eastAsia="Times New Roman" w:cs="Times New Roman"/>
           <w:color w:val="D4D4D4"/>
           <w:sz w:val="21"/>
           <w:szCs w:val="21"/>
@@ -4134,16 +4211,16 @@
         <w:shd w:val="clear" w:color="auto" w:fill="1E1E1E"/>
         <w:spacing w:after="0" w:line="285" w:lineRule="atLeast"/>
         <w:rPr>
-          <w:rFonts w:ascii="Consolas" w:eastAsia="Times New Roman" w:hAnsi="Consolas" w:cs="Times New Roman"/>
-          <w:color w:val="D4D4D4"/>
-          <w:sz w:val="21"/>
-          <w:szCs w:val="21"/>
-          <w:lang w:eastAsia="en-IN"/>
-        </w:rPr>
-      </w:pPr>
-      <w:r>
-        <w:rPr>
-          <w:rFonts w:ascii="Consolas" w:eastAsia="Times New Roman" w:hAnsi="Consolas" w:cs="Times New Roman"/>
+          <w:rFonts w:ascii="Consolas" w:hAnsi="Consolas" w:eastAsia="Times New Roman" w:cs="Times New Roman"/>
+          <w:color w:val="D4D4D4"/>
+          <w:sz w:val="21"/>
+          <w:szCs w:val="21"/>
+          <w:lang w:eastAsia="en-IN"/>
+        </w:rPr>
+      </w:pPr>
+      <w:r>
+        <w:rPr>
+          <w:rFonts w:ascii="Consolas" w:hAnsi="Consolas" w:eastAsia="Times New Roman" w:cs="Times New Roman"/>
           <w:color w:val="D4D4D4"/>
           <w:sz w:val="21"/>
           <w:szCs w:val="21"/>
@@ -4154,7 +4231,7 @@
       </w:r>
       <w:r>
         <w:rPr>
-          <w:rFonts w:ascii="Consolas" w:eastAsia="Times New Roman" w:hAnsi="Consolas" w:cs="Times New Roman"/>
+          <w:rFonts w:ascii="Consolas" w:hAnsi="Consolas" w:eastAsia="Times New Roman" w:cs="Times New Roman"/>
           <w:color w:val="B5CEA8"/>
           <w:sz w:val="21"/>
           <w:szCs w:val="21"/>
@@ -4164,7 +4241,7 @@
       </w:r>
       <w:r>
         <w:rPr>
-          <w:rFonts w:ascii="Consolas" w:eastAsia="Times New Roman" w:hAnsi="Consolas" w:cs="Times New Roman"/>
+          <w:rFonts w:ascii="Consolas" w:hAnsi="Consolas" w:eastAsia="Times New Roman" w:cs="Times New Roman"/>
           <w:color w:val="D4D4D4"/>
           <w:sz w:val="21"/>
           <w:szCs w:val="21"/>
@@ -4174,7 +4251,7 @@
       </w:r>
       <w:r>
         <w:rPr>
-          <w:rFonts w:ascii="Consolas" w:eastAsia="Times New Roman" w:hAnsi="Consolas" w:cs="Times New Roman"/>
+          <w:rFonts w:ascii="Consolas" w:hAnsi="Consolas" w:eastAsia="Times New Roman" w:cs="Times New Roman"/>
           <w:color w:val="B5CEA8"/>
           <w:sz w:val="21"/>
           <w:szCs w:val="21"/>
@@ -4184,7 +4261,7 @@
       </w:r>
       <w:r>
         <w:rPr>
-          <w:rFonts w:ascii="Consolas" w:eastAsia="Times New Roman" w:hAnsi="Consolas" w:cs="Times New Roman"/>
+          <w:rFonts w:ascii="Consolas" w:hAnsi="Consolas" w:eastAsia="Times New Roman" w:cs="Times New Roman"/>
           <w:color w:val="D4D4D4"/>
           <w:sz w:val="21"/>
           <w:szCs w:val="21"/>
@@ -4194,7 +4271,7 @@
       </w:r>
       <w:r>
         <w:rPr>
-          <w:rFonts w:ascii="Consolas" w:eastAsia="Times New Roman" w:hAnsi="Consolas" w:cs="Times New Roman"/>
+          <w:rFonts w:ascii="Consolas" w:hAnsi="Consolas" w:eastAsia="Times New Roman" w:cs="Times New Roman"/>
           <w:color w:val="B5CEA8"/>
           <w:sz w:val="21"/>
           <w:szCs w:val="21"/>
@@ -4204,7 +4281,7 @@
       </w:r>
       <w:r>
         <w:rPr>
-          <w:rFonts w:ascii="Consolas" w:eastAsia="Times New Roman" w:hAnsi="Consolas" w:cs="Times New Roman"/>
+          <w:rFonts w:ascii="Consolas" w:hAnsi="Consolas" w:eastAsia="Times New Roman" w:cs="Times New Roman"/>
           <w:color w:val="D4D4D4"/>
           <w:sz w:val="21"/>
           <w:szCs w:val="21"/>
@@ -4214,7 +4291,7 @@
       </w:r>
       <w:r>
         <w:rPr>
-          <w:rFonts w:ascii="Consolas" w:eastAsia="Times New Roman" w:hAnsi="Consolas" w:cs="Times New Roman"/>
+          <w:rFonts w:ascii="Consolas" w:hAnsi="Consolas" w:eastAsia="Times New Roman" w:cs="Times New Roman"/>
           <w:color w:val="B5CEA8"/>
           <w:sz w:val="21"/>
           <w:szCs w:val="21"/>
@@ -4224,7 +4301,7 @@
       </w:r>
       <w:r>
         <w:rPr>
-          <w:rFonts w:ascii="Consolas" w:eastAsia="Times New Roman" w:hAnsi="Consolas" w:cs="Times New Roman"/>
+          <w:rFonts w:ascii="Consolas" w:hAnsi="Consolas" w:eastAsia="Times New Roman" w:cs="Times New Roman"/>
           <w:color w:val="D4D4D4"/>
           <w:sz w:val="21"/>
           <w:szCs w:val="21"/>
@@ -4234,7 +4311,7 @@
       </w:r>
       <w:r>
         <w:rPr>
-          <w:rFonts w:ascii="Consolas" w:eastAsia="Times New Roman" w:hAnsi="Consolas" w:cs="Times New Roman"/>
+          <w:rFonts w:ascii="Consolas" w:hAnsi="Consolas" w:eastAsia="Times New Roman" w:cs="Times New Roman"/>
           <w:color w:val="B5CEA8"/>
           <w:sz w:val="21"/>
           <w:szCs w:val="21"/>
@@ -4244,7 +4321,7 @@
       </w:r>
       <w:r>
         <w:rPr>
-          <w:rFonts w:ascii="Consolas" w:eastAsia="Times New Roman" w:hAnsi="Consolas" w:cs="Times New Roman"/>
+          <w:rFonts w:ascii="Consolas" w:hAnsi="Consolas" w:eastAsia="Times New Roman" w:cs="Times New Roman"/>
           <w:color w:val="D4D4D4"/>
           <w:sz w:val="21"/>
           <w:szCs w:val="21"/>
@@ -4254,7 +4331,7 @@
       </w:r>
       <w:r>
         <w:rPr>
-          <w:rFonts w:ascii="Consolas" w:eastAsia="Times New Roman" w:hAnsi="Consolas" w:cs="Times New Roman"/>
+          <w:rFonts w:ascii="Consolas" w:hAnsi="Consolas" w:eastAsia="Times New Roman" w:cs="Times New Roman"/>
           <w:color w:val="B5CEA8"/>
           <w:sz w:val="21"/>
           <w:szCs w:val="21"/>
@@ -4264,7 +4341,7 @@
       </w:r>
       <w:r>
         <w:rPr>
-          <w:rFonts w:ascii="Consolas" w:eastAsia="Times New Roman" w:hAnsi="Consolas" w:cs="Times New Roman"/>
+          <w:rFonts w:ascii="Consolas" w:hAnsi="Consolas" w:eastAsia="Times New Roman" w:cs="Times New Roman"/>
           <w:color w:val="D4D4D4"/>
           <w:sz w:val="21"/>
           <w:szCs w:val="21"/>
@@ -4274,7 +4351,7 @@
       </w:r>
       <w:r>
         <w:rPr>
-          <w:rFonts w:ascii="Consolas" w:eastAsia="Times New Roman" w:hAnsi="Consolas" w:cs="Times New Roman"/>
+          <w:rFonts w:ascii="Consolas" w:hAnsi="Consolas" w:eastAsia="Times New Roman" w:cs="Times New Roman"/>
           <w:color w:val="B5CEA8"/>
           <w:sz w:val="21"/>
           <w:szCs w:val="21"/>
@@ -4284,7 +4361,7 @@
       </w:r>
       <w:r>
         <w:rPr>
-          <w:rFonts w:ascii="Consolas" w:eastAsia="Times New Roman" w:hAnsi="Consolas" w:cs="Times New Roman"/>
+          <w:rFonts w:ascii="Consolas" w:hAnsi="Consolas" w:eastAsia="Times New Roman" w:cs="Times New Roman"/>
           <w:color w:val="D4D4D4"/>
           <w:sz w:val="21"/>
           <w:szCs w:val="21"/>
@@ -4294,7 +4371,7 @@
       </w:r>
       <w:r>
         <w:rPr>
-          <w:rFonts w:ascii="Consolas" w:eastAsia="Times New Roman" w:hAnsi="Consolas" w:cs="Times New Roman"/>
+          <w:rFonts w:ascii="Consolas" w:hAnsi="Consolas" w:eastAsia="Times New Roman" w:cs="Times New Roman"/>
           <w:color w:val="B5CEA8"/>
           <w:sz w:val="21"/>
           <w:szCs w:val="21"/>
@@ -4304,7 +4381,7 @@
       </w:r>
       <w:r>
         <w:rPr>
-          <w:rFonts w:ascii="Consolas" w:eastAsia="Times New Roman" w:hAnsi="Consolas" w:cs="Times New Roman"/>
+          <w:rFonts w:ascii="Consolas" w:hAnsi="Consolas" w:eastAsia="Times New Roman" w:cs="Times New Roman"/>
           <w:color w:val="D4D4D4"/>
           <w:sz w:val="21"/>
           <w:szCs w:val="21"/>
@@ -4314,7 +4391,7 @@
       </w:r>
       <w:r>
         <w:rPr>
-          <w:rFonts w:ascii="Consolas" w:eastAsia="Times New Roman" w:hAnsi="Consolas" w:cs="Times New Roman"/>
+          <w:rFonts w:ascii="Consolas" w:hAnsi="Consolas" w:eastAsia="Times New Roman" w:cs="Times New Roman"/>
           <w:color w:val="B5CEA8"/>
           <w:sz w:val="21"/>
           <w:szCs w:val="21"/>
@@ -4324,7 +4401,7 @@
       </w:r>
       <w:r>
         <w:rPr>
-          <w:rFonts w:ascii="Consolas" w:eastAsia="Times New Roman" w:hAnsi="Consolas" w:cs="Times New Roman"/>
+          <w:rFonts w:ascii="Consolas" w:hAnsi="Consolas" w:eastAsia="Times New Roman" w:cs="Times New Roman"/>
           <w:color w:val="D4D4D4"/>
           <w:sz w:val="21"/>
           <w:szCs w:val="21"/>
@@ -4338,7 +4415,7 @@
         <w:shd w:val="clear" w:color="auto" w:fill="1E1E1E"/>
         <w:spacing w:after="0" w:line="285" w:lineRule="atLeast"/>
         <w:rPr>
-          <w:rFonts w:ascii="Consolas" w:eastAsia="Times New Roman" w:hAnsi="Consolas" w:cs="Times New Roman"/>
+          <w:rFonts w:ascii="Consolas" w:hAnsi="Consolas" w:eastAsia="Times New Roman" w:cs="Times New Roman"/>
           <w:color w:val="D4D4D4"/>
           <w:sz w:val="21"/>
           <w:szCs w:val="21"/>
@@ -4351,16 +4428,16 @@
         <w:shd w:val="clear" w:color="auto" w:fill="1E1E1E"/>
         <w:spacing w:after="0" w:line="285" w:lineRule="atLeast"/>
         <w:rPr>
-          <w:rFonts w:ascii="Consolas" w:eastAsia="Times New Roman" w:hAnsi="Consolas" w:cs="Times New Roman"/>
-          <w:color w:val="D4D4D4"/>
-          <w:sz w:val="21"/>
-          <w:szCs w:val="21"/>
-          <w:lang w:eastAsia="en-IN"/>
-        </w:rPr>
-      </w:pPr>
-      <w:r>
-        <w:rPr>
-          <w:rFonts w:ascii="Consolas" w:eastAsia="Times New Roman" w:hAnsi="Consolas" w:cs="Times New Roman"/>
+          <w:rFonts w:ascii="Consolas" w:hAnsi="Consolas" w:eastAsia="Times New Roman" w:cs="Times New Roman"/>
+          <w:color w:val="D4D4D4"/>
+          <w:sz w:val="21"/>
+          <w:szCs w:val="21"/>
+          <w:lang w:eastAsia="en-IN"/>
+        </w:rPr>
+      </w:pPr>
+      <w:r>
+        <w:rPr>
+          <w:rFonts w:ascii="Consolas" w:hAnsi="Consolas" w:eastAsia="Times New Roman" w:cs="Times New Roman"/>
           <w:color w:val="C586C0"/>
           <w:sz w:val="21"/>
           <w:szCs w:val="21"/>
@@ -4370,7 +4447,7 @@
       </w:r>
       <w:r>
         <w:rPr>
-          <w:rFonts w:ascii="Consolas" w:eastAsia="Times New Roman" w:hAnsi="Consolas" w:cs="Times New Roman"/>
+          <w:rFonts w:ascii="Consolas" w:hAnsi="Consolas" w:eastAsia="Times New Roman" w:cs="Times New Roman"/>
           <w:color w:val="D4D4D4"/>
           <w:sz w:val="21"/>
           <w:szCs w:val="21"/>
@@ -4381,7 +4458,7 @@
       <w:proofErr w:type="spellStart"/>
       <w:r>
         <w:rPr>
-          <w:rFonts w:ascii="Consolas" w:eastAsia="Times New Roman" w:hAnsi="Consolas" w:cs="Times New Roman"/>
+          <w:rFonts w:ascii="Consolas" w:hAnsi="Consolas" w:eastAsia="Times New Roman" w:cs="Times New Roman"/>
           <w:color w:val="D4D4D4"/>
           <w:sz w:val="21"/>
           <w:szCs w:val="21"/>
@@ -4392,7 +4469,7 @@
       <w:proofErr w:type="spellEnd"/>
       <w:r>
         <w:rPr>
-          <w:rFonts w:ascii="Consolas" w:eastAsia="Times New Roman" w:hAnsi="Consolas" w:cs="Times New Roman"/>
+          <w:rFonts w:ascii="Consolas" w:hAnsi="Consolas" w:eastAsia="Times New Roman" w:cs="Times New Roman"/>
           <w:color w:val="D4D4D4"/>
           <w:sz w:val="21"/>
           <w:szCs w:val="21"/>
@@ -4402,7 +4479,7 @@
       </w:r>
       <w:r>
         <w:rPr>
-          <w:rFonts w:ascii="Consolas" w:eastAsia="Times New Roman" w:hAnsi="Consolas" w:cs="Times New Roman"/>
+          <w:rFonts w:ascii="Consolas" w:hAnsi="Consolas" w:eastAsia="Times New Roman" w:cs="Times New Roman"/>
           <w:color w:val="C586C0"/>
           <w:sz w:val="21"/>
           <w:szCs w:val="21"/>
@@ -4412,7 +4489,7 @@
       </w:r>
       <w:r>
         <w:rPr>
-          <w:rFonts w:ascii="Consolas" w:eastAsia="Times New Roman" w:hAnsi="Consolas" w:cs="Times New Roman"/>
+          <w:rFonts w:ascii="Consolas" w:hAnsi="Consolas" w:eastAsia="Times New Roman" w:cs="Times New Roman"/>
           <w:color w:val="D4D4D4"/>
           <w:sz w:val="21"/>
           <w:szCs w:val="21"/>
@@ -4422,7 +4499,7 @@
       </w:r>
       <w:r>
         <w:rPr>
-          <w:rFonts w:ascii="Consolas" w:eastAsia="Times New Roman" w:hAnsi="Consolas" w:cs="Times New Roman"/>
+          <w:rFonts w:ascii="Consolas" w:hAnsi="Consolas" w:eastAsia="Times New Roman" w:cs="Times New Roman"/>
           <w:color w:val="DCDCAA"/>
           <w:sz w:val="21"/>
           <w:szCs w:val="21"/>
@@ -4432,7 +4509,7 @@
       </w:r>
       <w:r>
         <w:rPr>
-          <w:rFonts w:ascii="Consolas" w:eastAsia="Times New Roman" w:hAnsi="Consolas" w:cs="Times New Roman"/>
+          <w:rFonts w:ascii="Consolas" w:hAnsi="Consolas" w:eastAsia="Times New Roman" w:cs="Times New Roman"/>
           <w:color w:val="D4D4D4"/>
           <w:sz w:val="21"/>
           <w:szCs w:val="21"/>
@@ -4443,7 +4520,7 @@
       <w:proofErr w:type="spellStart"/>
       <w:r>
         <w:rPr>
-          <w:rFonts w:ascii="Consolas" w:eastAsia="Times New Roman" w:hAnsi="Consolas" w:cs="Times New Roman"/>
+          <w:rFonts w:ascii="Consolas" w:hAnsi="Consolas" w:eastAsia="Times New Roman" w:cs="Times New Roman"/>
           <w:color w:val="DCDCAA"/>
           <w:sz w:val="21"/>
           <w:szCs w:val="21"/>
@@ -4454,7 +4531,7 @@
       <w:proofErr w:type="spellEnd"/>
       <w:r>
         <w:rPr>
-          <w:rFonts w:ascii="Consolas" w:eastAsia="Times New Roman" w:hAnsi="Consolas" w:cs="Times New Roman"/>
+          <w:rFonts w:ascii="Consolas" w:hAnsi="Consolas" w:eastAsia="Times New Roman" w:cs="Times New Roman"/>
           <w:color w:val="D4D4D4"/>
           <w:sz w:val="21"/>
           <w:szCs w:val="21"/>
@@ -4468,16 +4545,16 @@
         <w:shd w:val="clear" w:color="auto" w:fill="1E1E1E"/>
         <w:spacing w:after="0" w:line="285" w:lineRule="atLeast"/>
         <w:rPr>
-          <w:rFonts w:ascii="Consolas" w:eastAsia="Times New Roman" w:hAnsi="Consolas" w:cs="Times New Roman"/>
-          <w:color w:val="D4D4D4"/>
-          <w:sz w:val="21"/>
-          <w:szCs w:val="21"/>
-          <w:lang w:eastAsia="en-IN"/>
-        </w:rPr>
-      </w:pPr>
-      <w:r>
-        <w:rPr>
-          <w:rFonts w:ascii="Consolas" w:eastAsia="Times New Roman" w:hAnsi="Consolas" w:cs="Times New Roman"/>
+          <w:rFonts w:ascii="Consolas" w:hAnsi="Consolas" w:eastAsia="Times New Roman" w:cs="Times New Roman"/>
+          <w:color w:val="D4D4D4"/>
+          <w:sz w:val="21"/>
+          <w:szCs w:val="21"/>
+          <w:lang w:eastAsia="en-IN"/>
+        </w:rPr>
+      </w:pPr>
+      <w:r>
+        <w:rPr>
+          <w:rFonts w:ascii="Consolas" w:hAnsi="Consolas" w:eastAsia="Times New Roman" w:cs="Times New Roman"/>
           <w:color w:val="D4D4D4"/>
           <w:sz w:val="21"/>
           <w:szCs w:val="21"/>
@@ -4487,7 +4564,7 @@
       </w:r>
       <w:r>
         <w:rPr>
-          <w:rFonts w:ascii="Consolas" w:eastAsia="Times New Roman" w:hAnsi="Consolas" w:cs="Times New Roman"/>
+          <w:rFonts w:ascii="Consolas" w:hAnsi="Consolas" w:eastAsia="Times New Roman" w:cs="Times New Roman"/>
           <w:color w:val="C586C0"/>
           <w:sz w:val="21"/>
           <w:szCs w:val="21"/>
@@ -4497,7 +4574,7 @@
       </w:r>
       <w:r>
         <w:rPr>
-          <w:rFonts w:ascii="Consolas" w:eastAsia="Times New Roman" w:hAnsi="Consolas" w:cs="Times New Roman"/>
+          <w:rFonts w:ascii="Consolas" w:hAnsi="Consolas" w:eastAsia="Times New Roman" w:cs="Times New Roman"/>
           <w:color w:val="D4D4D4"/>
           <w:sz w:val="21"/>
           <w:szCs w:val="21"/>
@@ -4507,7 +4584,7 @@
       </w:r>
       <w:r>
         <w:rPr>
-          <w:rFonts w:ascii="Consolas" w:eastAsia="Times New Roman" w:hAnsi="Consolas" w:cs="Times New Roman"/>
+          <w:rFonts w:ascii="Consolas" w:hAnsi="Consolas" w:eastAsia="Times New Roman" w:cs="Times New Roman"/>
           <w:color w:val="C586C0"/>
           <w:sz w:val="21"/>
           <w:szCs w:val="21"/>
@@ -4517,7 +4594,7 @@
       </w:r>
       <w:r>
         <w:rPr>
-          <w:rFonts w:ascii="Consolas" w:eastAsia="Times New Roman" w:hAnsi="Consolas" w:cs="Times New Roman"/>
+          <w:rFonts w:ascii="Consolas" w:hAnsi="Consolas" w:eastAsia="Times New Roman" w:cs="Times New Roman"/>
           <w:color w:val="D4D4D4"/>
           <w:sz w:val="21"/>
           <w:szCs w:val="21"/>
@@ -4527,7 +4604,7 @@
       </w:r>
       <w:r>
         <w:rPr>
-          <w:rFonts w:ascii="Consolas" w:eastAsia="Times New Roman" w:hAnsi="Consolas" w:cs="Times New Roman"/>
+          <w:rFonts w:ascii="Consolas" w:hAnsi="Consolas" w:eastAsia="Times New Roman" w:cs="Times New Roman"/>
           <w:color w:val="DCDCAA"/>
           <w:sz w:val="21"/>
           <w:szCs w:val="21"/>
@@ -4537,7 +4614,7 @@
       </w:r>
       <w:r>
         <w:rPr>
-          <w:rFonts w:ascii="Consolas" w:eastAsia="Times New Roman" w:hAnsi="Consolas" w:cs="Times New Roman"/>
+          <w:rFonts w:ascii="Consolas" w:hAnsi="Consolas" w:eastAsia="Times New Roman" w:cs="Times New Roman"/>
           <w:color w:val="D4D4D4"/>
           <w:sz w:val="21"/>
           <w:szCs w:val="21"/>
@@ -4548,7 +4625,7 @@
       <w:proofErr w:type="spellStart"/>
       <w:r>
         <w:rPr>
-          <w:rFonts w:ascii="Consolas" w:eastAsia="Times New Roman" w:hAnsi="Consolas" w:cs="Times New Roman"/>
+          <w:rFonts w:ascii="Consolas" w:hAnsi="Consolas" w:eastAsia="Times New Roman" w:cs="Times New Roman"/>
           <w:color w:val="DCDCAA"/>
           <w:sz w:val="21"/>
           <w:szCs w:val="21"/>
@@ -4559,7 +4636,7 @@
       <w:proofErr w:type="spellEnd"/>
       <w:r>
         <w:rPr>
-          <w:rFonts w:ascii="Consolas" w:eastAsia="Times New Roman" w:hAnsi="Consolas" w:cs="Times New Roman"/>
+          <w:rFonts w:ascii="Consolas" w:hAnsi="Consolas" w:eastAsia="Times New Roman" w:cs="Times New Roman"/>
           <w:color w:val="D4D4D4"/>
           <w:sz w:val="21"/>
           <w:szCs w:val="21"/>
@@ -4569,7 +4646,7 @@
       </w:r>
       <w:r>
         <w:rPr>
-          <w:rFonts w:ascii="Consolas" w:eastAsia="Times New Roman" w:hAnsi="Consolas" w:cs="Times New Roman"/>
+          <w:rFonts w:ascii="Consolas" w:hAnsi="Consolas" w:eastAsia="Times New Roman" w:cs="Times New Roman"/>
           <w:color w:val="B5CEA8"/>
           <w:sz w:val="21"/>
           <w:szCs w:val="21"/>
@@ -4579,7 +4656,7 @@
       </w:r>
       <w:r>
         <w:rPr>
-          <w:rFonts w:ascii="Consolas" w:eastAsia="Times New Roman" w:hAnsi="Consolas" w:cs="Times New Roman"/>
+          <w:rFonts w:ascii="Consolas" w:hAnsi="Consolas" w:eastAsia="Times New Roman" w:cs="Times New Roman"/>
           <w:color w:val="D4D4D4"/>
           <w:sz w:val="21"/>
           <w:szCs w:val="21"/>
@@ -4593,16 +4670,16 @@
         <w:shd w:val="clear" w:color="auto" w:fill="1E1E1E"/>
         <w:spacing w:after="0" w:line="285" w:lineRule="atLeast"/>
         <w:rPr>
-          <w:rFonts w:ascii="Consolas" w:eastAsia="Times New Roman" w:hAnsi="Consolas" w:cs="Times New Roman"/>
-          <w:color w:val="D4D4D4"/>
-          <w:sz w:val="21"/>
-          <w:szCs w:val="21"/>
-          <w:lang w:eastAsia="en-IN"/>
-        </w:rPr>
-      </w:pPr>
-      <w:r>
-        <w:rPr>
-          <w:rFonts w:ascii="Consolas" w:eastAsia="Times New Roman" w:hAnsi="Consolas" w:cs="Times New Roman"/>
+          <w:rFonts w:ascii="Consolas" w:hAnsi="Consolas" w:eastAsia="Times New Roman" w:cs="Times New Roman"/>
+          <w:color w:val="D4D4D4"/>
+          <w:sz w:val="21"/>
+          <w:szCs w:val="21"/>
+          <w:lang w:eastAsia="en-IN"/>
+        </w:rPr>
+      </w:pPr>
+      <w:r>
+        <w:rPr>
+          <w:rFonts w:ascii="Consolas" w:hAnsi="Consolas" w:eastAsia="Times New Roman" w:cs="Times New Roman"/>
           <w:color w:val="D4D4D4"/>
           <w:sz w:val="21"/>
           <w:szCs w:val="21"/>
@@ -4613,7 +4690,7 @@
       <w:proofErr w:type="spellStart"/>
       <w:r>
         <w:rPr>
-          <w:rFonts w:ascii="Consolas" w:eastAsia="Times New Roman" w:hAnsi="Consolas" w:cs="Times New Roman"/>
+          <w:rFonts w:ascii="Consolas" w:hAnsi="Consolas" w:eastAsia="Times New Roman" w:cs="Times New Roman"/>
           <w:color w:val="C586C0"/>
           <w:sz w:val="21"/>
           <w:szCs w:val="21"/>
@@ -4623,7 +4700,7 @@
       </w:r>
       <w:r>
         <w:rPr>
-          <w:rFonts w:ascii="Consolas" w:eastAsia="Times New Roman" w:hAnsi="Consolas" w:cs="Times New Roman"/>
+          <w:rFonts w:ascii="Consolas" w:hAnsi="Consolas" w:eastAsia="Times New Roman" w:cs="Times New Roman"/>
           <w:color w:val="D4D4D4"/>
           <w:sz w:val="21"/>
           <w:szCs w:val="21"/>
@@ -4634,7 +4711,7 @@
       <w:proofErr w:type="spellEnd"/>
       <w:r>
         <w:rPr>
-          <w:rFonts w:ascii="Consolas" w:eastAsia="Times New Roman" w:hAnsi="Consolas" w:cs="Times New Roman"/>
+          <w:rFonts w:ascii="Consolas" w:hAnsi="Consolas" w:eastAsia="Times New Roman" w:cs="Times New Roman"/>
           <w:color w:val="D4D4D4"/>
           <w:sz w:val="21"/>
           <w:szCs w:val="21"/>
@@ -4644,7 +4721,7 @@
       </w:r>
       <w:r>
         <w:rPr>
-          <w:rFonts w:ascii="Consolas" w:eastAsia="Times New Roman" w:hAnsi="Consolas" w:cs="Times New Roman"/>
+          <w:rFonts w:ascii="Consolas" w:hAnsi="Consolas" w:eastAsia="Times New Roman" w:cs="Times New Roman"/>
           <w:color w:val="C586C0"/>
           <w:sz w:val="21"/>
           <w:szCs w:val="21"/>
@@ -4654,7 +4731,7 @@
       </w:r>
       <w:r>
         <w:rPr>
-          <w:rFonts w:ascii="Consolas" w:eastAsia="Times New Roman" w:hAnsi="Consolas" w:cs="Times New Roman"/>
+          <w:rFonts w:ascii="Consolas" w:hAnsi="Consolas" w:eastAsia="Times New Roman" w:cs="Times New Roman"/>
           <w:color w:val="D4D4D4"/>
           <w:sz w:val="21"/>
           <w:szCs w:val="21"/>
@@ -4664,7 +4741,7 @@
       </w:r>
       <w:r>
         <w:rPr>
-          <w:rFonts w:ascii="Consolas" w:eastAsia="Times New Roman" w:hAnsi="Consolas" w:cs="Times New Roman"/>
+          <w:rFonts w:ascii="Consolas" w:hAnsi="Consolas" w:eastAsia="Times New Roman" w:cs="Times New Roman"/>
           <w:color w:val="DCDCAA"/>
           <w:sz w:val="21"/>
           <w:szCs w:val="21"/>
@@ -4674,7 +4751,7 @@
       </w:r>
       <w:r>
         <w:rPr>
-          <w:rFonts w:ascii="Consolas" w:eastAsia="Times New Roman" w:hAnsi="Consolas" w:cs="Times New Roman"/>
+          <w:rFonts w:ascii="Consolas" w:hAnsi="Consolas" w:eastAsia="Times New Roman" w:cs="Times New Roman"/>
           <w:color w:val="D4D4D4"/>
           <w:sz w:val="21"/>
           <w:szCs w:val="21"/>
@@ -4685,7 +4762,7 @@
       <w:proofErr w:type="spellStart"/>
       <w:r>
         <w:rPr>
-          <w:rFonts w:ascii="Consolas" w:eastAsia="Times New Roman" w:hAnsi="Consolas" w:cs="Times New Roman"/>
+          <w:rFonts w:ascii="Consolas" w:hAnsi="Consolas" w:eastAsia="Times New Roman" w:cs="Times New Roman"/>
           <w:color w:val="DCDCAA"/>
           <w:sz w:val="21"/>
           <w:szCs w:val="21"/>
@@ -4696,7 +4773,7 @@
       <w:proofErr w:type="spellEnd"/>
       <w:r>
         <w:rPr>
-          <w:rFonts w:ascii="Consolas" w:eastAsia="Times New Roman" w:hAnsi="Consolas" w:cs="Times New Roman"/>
+          <w:rFonts w:ascii="Consolas" w:hAnsi="Consolas" w:eastAsia="Times New Roman" w:cs="Times New Roman"/>
           <w:color w:val="D4D4D4"/>
           <w:sz w:val="21"/>
           <w:szCs w:val="21"/>
@@ -4710,16 +4787,16 @@
         <w:shd w:val="clear" w:color="auto" w:fill="1E1E1E"/>
         <w:spacing w:after="0" w:line="285" w:lineRule="atLeast"/>
         <w:rPr>
-          <w:rFonts w:ascii="Consolas" w:eastAsia="Times New Roman" w:hAnsi="Consolas" w:cs="Times New Roman"/>
-          <w:color w:val="D4D4D4"/>
-          <w:sz w:val="21"/>
-          <w:szCs w:val="21"/>
-          <w:lang w:eastAsia="en-IN"/>
-        </w:rPr>
-      </w:pPr>
-      <w:r>
-        <w:rPr>
-          <w:rFonts w:ascii="Consolas" w:eastAsia="Times New Roman" w:hAnsi="Consolas" w:cs="Times New Roman"/>
+          <w:rFonts w:ascii="Consolas" w:hAnsi="Consolas" w:eastAsia="Times New Roman" w:cs="Times New Roman"/>
+          <w:color w:val="D4D4D4"/>
+          <w:sz w:val="21"/>
+          <w:szCs w:val="21"/>
+          <w:lang w:eastAsia="en-IN"/>
+        </w:rPr>
+      </w:pPr>
+      <w:r>
+        <w:rPr>
+          <w:rFonts w:ascii="Consolas" w:hAnsi="Consolas" w:eastAsia="Times New Roman" w:cs="Times New Roman"/>
           <w:color w:val="D4D4D4"/>
           <w:sz w:val="21"/>
           <w:szCs w:val="21"/>
@@ -4730,7 +4807,7 @@
       <w:proofErr w:type="spellStart"/>
       <w:r>
         <w:rPr>
-          <w:rFonts w:ascii="Consolas" w:eastAsia="Times New Roman" w:hAnsi="Consolas" w:cs="Times New Roman"/>
+          <w:rFonts w:ascii="Consolas" w:hAnsi="Consolas" w:eastAsia="Times New Roman" w:cs="Times New Roman"/>
           <w:color w:val="D4D4D4"/>
           <w:sz w:val="21"/>
           <w:szCs w:val="21"/>
@@ -4741,7 +4818,7 @@
       <w:proofErr w:type="spellEnd"/>
       <w:r>
         <w:rPr>
-          <w:rFonts w:ascii="Consolas" w:eastAsia="Times New Roman" w:hAnsi="Consolas" w:cs="Times New Roman"/>
+          <w:rFonts w:ascii="Consolas" w:hAnsi="Consolas" w:eastAsia="Times New Roman" w:cs="Times New Roman"/>
           <w:color w:val="D4D4D4"/>
           <w:sz w:val="21"/>
           <w:szCs w:val="21"/>
@@ -4752,7 +4829,7 @@
       <w:proofErr w:type="spellStart"/>
       <w:r>
         <w:rPr>
-          <w:rFonts w:ascii="Consolas" w:eastAsia="Times New Roman" w:hAnsi="Consolas" w:cs="Times New Roman"/>
+          <w:rFonts w:ascii="Consolas" w:hAnsi="Consolas" w:eastAsia="Times New Roman" w:cs="Times New Roman"/>
           <w:color w:val="D4D4D4"/>
           <w:sz w:val="21"/>
           <w:szCs w:val="21"/>
@@ -4763,7 +4840,7 @@
       <w:proofErr w:type="spellEnd"/>
       <w:r>
         <w:rPr>
-          <w:rFonts w:ascii="Consolas" w:eastAsia="Times New Roman" w:hAnsi="Consolas" w:cs="Times New Roman"/>
+          <w:rFonts w:ascii="Consolas" w:hAnsi="Consolas" w:eastAsia="Times New Roman" w:cs="Times New Roman"/>
           <w:color w:val="D4D4D4"/>
           <w:sz w:val="21"/>
           <w:szCs w:val="21"/>
@@ -4777,7 +4854,7 @@
         <w:shd w:val="clear" w:color="auto" w:fill="1E1E1E"/>
         <w:spacing w:after="0" w:line="285" w:lineRule="atLeast"/>
         <w:rPr>
-          <w:rFonts w:ascii="Consolas" w:eastAsia="Times New Roman" w:hAnsi="Consolas" w:cs="Times New Roman"/>
+          <w:rFonts w:ascii="Consolas" w:hAnsi="Consolas" w:eastAsia="Times New Roman" w:cs="Times New Roman"/>
           <w:color w:val="D4D4D4"/>
           <w:sz w:val="21"/>
           <w:szCs w:val="21"/>
@@ -4790,16 +4867,16 @@
         <w:shd w:val="clear" w:color="auto" w:fill="1E1E1E"/>
         <w:spacing w:after="0" w:line="285" w:lineRule="atLeast"/>
         <w:rPr>
-          <w:rFonts w:ascii="Consolas" w:eastAsia="Times New Roman" w:hAnsi="Consolas" w:cs="Times New Roman"/>
-          <w:color w:val="D4D4D4"/>
-          <w:sz w:val="21"/>
-          <w:szCs w:val="21"/>
-          <w:lang w:eastAsia="en-IN"/>
-        </w:rPr>
-      </w:pPr>
-      <w:r>
-        <w:rPr>
-          <w:rFonts w:ascii="Consolas" w:eastAsia="Times New Roman" w:hAnsi="Consolas" w:cs="Times New Roman"/>
+          <w:rFonts w:ascii="Consolas" w:hAnsi="Consolas" w:eastAsia="Times New Roman" w:cs="Times New Roman"/>
+          <w:color w:val="D4D4D4"/>
+          <w:sz w:val="21"/>
+          <w:szCs w:val="21"/>
+          <w:lang w:eastAsia="en-IN"/>
+        </w:rPr>
+      </w:pPr>
+      <w:r>
+        <w:rPr>
+          <w:rFonts w:ascii="Consolas" w:hAnsi="Consolas" w:eastAsia="Times New Roman" w:cs="Times New Roman"/>
           <w:color w:val="DCDCAA"/>
           <w:sz w:val="21"/>
           <w:szCs w:val="21"/>
@@ -4809,7 +4886,7 @@
       </w:r>
       <w:r>
         <w:rPr>
-          <w:rFonts w:ascii="Consolas" w:eastAsia="Times New Roman" w:hAnsi="Consolas" w:cs="Times New Roman"/>
+          <w:rFonts w:ascii="Consolas" w:hAnsi="Consolas" w:eastAsia="Times New Roman" w:cs="Times New Roman"/>
           <w:color w:val="D4D4D4"/>
           <w:sz w:val="21"/>
           <w:szCs w:val="21"/>
@@ -4826,32 +4903,39 @@
     <w:p/>
     <w:p>
       <w:r>
-        <w:t>Screenshots:</w:t>
+        <w:rPr/>
+        <w:t>Output:</w:t>
       </w:r>
     </w:p>
     <w:p/>
     <w:p>
-      <w:r>
-        <w:rPr>
-          <w:noProof/>
-        </w:rPr>
+      <w:pPr>
+        <w:pStyle w:val="Normal"/>
+      </w:pPr>
+      <w:r>
         <w:drawing>
-          <wp:inline distT="0" distB="0" distL="0" distR="0" wp14:anchorId="5F95546C" wp14:editId="78B923D3">
-            <wp:extent cx="5731510" cy="3516630"/>
-            <wp:effectExtent l="0" t="0" r="2540" b="7620"/>
-            <wp:docPr id="6" name="Picture 6"/>
+          <wp:inline wp14:editId="352ECC67" wp14:anchorId="047FF8D4">
+            <wp:extent cx="4572000" cy="495300"/>
+            <wp:effectExtent l="0" t="0" r="0" b="0"/>
+            <wp:docPr id="1578813215" name="" title=""/>
             <wp:cNvGraphicFramePr>
-              <a:graphicFrameLocks xmlns:a="http://schemas.openxmlformats.org/drawingml/2006/main" noChangeAspect="1"/>
+              <a:graphicFrameLocks noChangeAspect="1"/>
             </wp:cNvGraphicFramePr>
-            <a:graphic xmlns:a="http://schemas.openxmlformats.org/drawingml/2006/main">
+            <a:graphic>
               <a:graphicData uri="http://schemas.openxmlformats.org/drawingml/2006/picture">
-                <pic:pic xmlns:pic="http://schemas.openxmlformats.org/drawingml/2006/picture">
+                <pic:pic>
                   <pic:nvPicPr>
-                    <pic:cNvPr id="1" name=""/>
+                    <pic:cNvPr id="0" name=""/>
                     <pic:cNvPicPr/>
                   </pic:nvPicPr>
                   <pic:blipFill>
-                    <a:blip r:embed="rId8"/>
+                    <a:blip r:embed="Ra063c5d3f1724520">
+                      <a:extLst>
+                        <a:ext xmlns:a="http://schemas.openxmlformats.org/drawingml/2006/main" uri="{28A0092B-C50C-407E-A947-70E740481C1C}">
+                          <a14:useLocalDpi val="0"/>
+                        </a:ext>
+                      </a:extLst>
+                    </a:blip>
                     <a:stretch>
                       <a:fillRect/>
                     </a:stretch>
@@ -4859,7 +4943,7 @@
                   <pic:spPr>
                     <a:xfrm>
                       <a:off x="0" y="0"/>
-                      <a:ext cx="5731510" cy="3516630"/>
+                      <a:ext cx="4572000" cy="495300"/>
                     </a:xfrm>
                     <a:prstGeom prst="rect">
                       <a:avLst/>
@@ -4873,7 +4957,7 @@
       </w:r>
     </w:p>
     <w:sectPr>
-      <w:pgSz w:w="11906" w:h="16838"/>
+      <w:pgSz w:w="11906" w:h="16838" w:orient="portrait"/>
       <w:pgMar w:top="1440" w:right="1440" w:bottom="1440" w:left="1440" w:header="708" w:footer="708" w:gutter="0"/>
       <w:cols w:space="708"/>
       <w:docGrid w:linePitch="360"/>
@@ -4883,11 +4967,11 @@
 </file>
 
 <file path=word/styles.xml><?xml version="1.0" encoding="utf-8"?>
-<w:styles xmlns:mc="http://schemas.openxmlformats.org/markup-compatibility/2006" xmlns:r="http://schemas.openxmlformats.org/officeDocument/2006/relationships" xmlns:w="http://schemas.openxmlformats.org/wordprocessingml/2006/main" xmlns:w14="http://schemas.microsoft.com/office/word/2010/wordml" xmlns:w15="http://schemas.microsoft.com/office/word/2012/wordml" xmlns:w16cex="http://schemas.microsoft.com/office/word/2018/wordml/cex" xmlns:w16cid="http://schemas.microsoft.com/office/word/2016/wordml/cid" xmlns:w16="http://schemas.microsoft.com/office/word/2018/wordml" xmlns:w16sdtdh="http://schemas.microsoft.com/office/word/2020/wordml/sdtdatahash" xmlns:w16se="http://schemas.microsoft.com/office/word/2015/wordml/symex" mc:Ignorable="w14 w15 w16se w16cid w16 w16cex w16sdtdh">
+<w:styles xmlns:wp14="http://schemas.microsoft.com/office/word/2010/wordprocessingDrawing" xmlns:mc="http://schemas.openxmlformats.org/markup-compatibility/2006" xmlns:r="http://schemas.openxmlformats.org/officeDocument/2006/relationships" xmlns:w="http://schemas.openxmlformats.org/wordprocessingml/2006/main" xmlns:w14="http://schemas.microsoft.com/office/word/2010/wordml" xmlns:w15="http://schemas.microsoft.com/office/word/2012/wordml" xmlns:w16cex="http://schemas.microsoft.com/office/word/2018/wordml/cex" xmlns:w16cid="http://schemas.microsoft.com/office/word/2016/wordml/cid" xmlns:w16="http://schemas.microsoft.com/office/word/2018/wordml" xmlns:w16sdtdh="http://schemas.microsoft.com/office/word/2020/wordml/sdtdatahash" xmlns:w16se="http://schemas.microsoft.com/office/word/2015/wordml/symex" mc:Ignorable="w14 w15 w16se w16cid w16 w16cex w16sdtdh wp14">
   <w:docDefaults>
     <w:rPrDefault>
       <w:rPr>
-        <w:rFonts w:asciiTheme="minorHAnsi" w:eastAsiaTheme="minorHAnsi" w:hAnsiTheme="minorHAnsi" w:cstheme="minorBidi"/>
+        <w:rFonts w:asciiTheme="minorHAnsi" w:hAnsiTheme="minorHAnsi" w:eastAsiaTheme="minorHAnsi" w:cstheme="minorBidi"/>
         <w:sz w:val="22"/>
         <w:szCs w:val="22"/>
         <w:lang w:val="en-IN" w:eastAsia="en-US" w:bidi="ar-SA"/>
@@ -4902,14 +4986,14 @@
   <w:latentStyles w:defLockedState="0" w:defUIPriority="99" w:defSemiHidden="0" w:defUnhideWhenUsed="0" w:defQFormat="0" w:count="376">
     <w:lsdException w:name="Normal" w:uiPriority="0" w:qFormat="1"/>
     <w:lsdException w:name="heading 1" w:uiPriority="9" w:qFormat="1"/>
-    <w:lsdException w:name="heading 2" w:semiHidden="1" w:uiPriority="9" w:unhideWhenUsed="1" w:qFormat="1"/>
-    <w:lsdException w:name="heading 3" w:semiHidden="1" w:uiPriority="9" w:unhideWhenUsed="1" w:qFormat="1"/>
-    <w:lsdException w:name="heading 4" w:semiHidden="1" w:uiPriority="9" w:unhideWhenUsed="1" w:qFormat="1"/>
-    <w:lsdException w:name="heading 5" w:semiHidden="1" w:uiPriority="9" w:unhideWhenUsed="1" w:qFormat="1"/>
-    <w:lsdException w:name="heading 6" w:semiHidden="1" w:uiPriority="9" w:unhideWhenUsed="1" w:qFormat="1"/>
-    <w:lsdException w:name="heading 7" w:semiHidden="1" w:uiPriority="9" w:unhideWhenUsed="1" w:qFormat="1"/>
-    <w:lsdException w:name="heading 8" w:semiHidden="1" w:uiPriority="9" w:unhideWhenUsed="1" w:qFormat="1"/>
-    <w:lsdException w:name="heading 9" w:semiHidden="1" w:uiPriority="9" w:unhideWhenUsed="1" w:qFormat="1"/>
+    <w:lsdException w:name="heading 2" w:uiPriority="9" w:semiHidden="1" w:unhideWhenUsed="1" w:qFormat="1"/>
+    <w:lsdException w:name="heading 3" w:uiPriority="9" w:semiHidden="1" w:unhideWhenUsed="1" w:qFormat="1"/>
+    <w:lsdException w:name="heading 4" w:uiPriority="9" w:semiHidden="1" w:unhideWhenUsed="1" w:qFormat="1"/>
+    <w:lsdException w:name="heading 5" w:uiPriority="9" w:semiHidden="1" w:unhideWhenUsed="1" w:qFormat="1"/>
+    <w:lsdException w:name="heading 6" w:uiPriority="9" w:semiHidden="1" w:unhideWhenUsed="1" w:qFormat="1"/>
+    <w:lsdException w:name="heading 7" w:uiPriority="9" w:semiHidden="1" w:unhideWhenUsed="1" w:qFormat="1"/>
+    <w:lsdException w:name="heading 8" w:uiPriority="9" w:semiHidden="1" w:unhideWhenUsed="1" w:qFormat="1"/>
+    <w:lsdException w:name="heading 9" w:uiPriority="9" w:semiHidden="1" w:unhideWhenUsed="1" w:qFormat="1"/>
     <w:lsdException w:name="index 1" w:semiHidden="1" w:unhideWhenUsed="1"/>
     <w:lsdException w:name="index 2" w:semiHidden="1" w:unhideWhenUsed="1"/>
     <w:lsdException w:name="index 3" w:semiHidden="1" w:unhideWhenUsed="1"/>
@@ -4919,22 +5003,22 @@
     <w:lsdException w:name="index 7" w:semiHidden="1" w:unhideWhenUsed="1"/>
     <w:lsdException w:name="index 8" w:semiHidden="1" w:unhideWhenUsed="1"/>
     <w:lsdException w:name="index 9" w:semiHidden="1" w:unhideWhenUsed="1"/>
-    <w:lsdException w:name="toc 1" w:semiHidden="1" w:uiPriority="39" w:unhideWhenUsed="1"/>
-    <w:lsdException w:name="toc 2" w:semiHidden="1" w:uiPriority="39" w:unhideWhenUsed="1"/>
-    <w:lsdException w:name="toc 3" w:semiHidden="1" w:uiPriority="39" w:unhideWhenUsed="1"/>
-    <w:lsdException w:name="toc 4" w:semiHidden="1" w:uiPriority="39" w:unhideWhenUsed="1"/>
-    <w:lsdException w:name="toc 5" w:semiHidden="1" w:uiPriority="39" w:unhideWhenUsed="1"/>
-    <w:lsdException w:name="toc 6" w:semiHidden="1" w:uiPriority="39" w:unhideWhenUsed="1"/>
-    <w:lsdException w:name="toc 7" w:semiHidden="1" w:uiPriority="39" w:unhideWhenUsed="1"/>
-    <w:lsdException w:name="toc 8" w:semiHidden="1" w:uiPriority="39" w:unhideWhenUsed="1"/>
-    <w:lsdException w:name="toc 9" w:semiHidden="1" w:uiPriority="39" w:unhideWhenUsed="1"/>
+    <w:lsdException w:name="toc 1" w:uiPriority="39" w:semiHidden="1" w:unhideWhenUsed="1"/>
+    <w:lsdException w:name="toc 2" w:uiPriority="39" w:semiHidden="1" w:unhideWhenUsed="1"/>
+    <w:lsdException w:name="toc 3" w:uiPriority="39" w:semiHidden="1" w:unhideWhenUsed="1"/>
+    <w:lsdException w:name="toc 4" w:uiPriority="39" w:semiHidden="1" w:unhideWhenUsed="1"/>
+    <w:lsdException w:name="toc 5" w:uiPriority="39" w:semiHidden="1" w:unhideWhenUsed="1"/>
+    <w:lsdException w:name="toc 6" w:uiPriority="39" w:semiHidden="1" w:unhideWhenUsed="1"/>
+    <w:lsdException w:name="toc 7" w:uiPriority="39" w:semiHidden="1" w:unhideWhenUsed="1"/>
+    <w:lsdException w:name="toc 8" w:uiPriority="39" w:semiHidden="1" w:unhideWhenUsed="1"/>
+    <w:lsdException w:name="toc 9" w:uiPriority="39" w:semiHidden="1" w:unhideWhenUsed="1"/>
     <w:lsdException w:name="Normal Indent" w:semiHidden="1" w:unhideWhenUsed="1"/>
     <w:lsdException w:name="footnote text" w:semiHidden="1" w:unhideWhenUsed="1"/>
     <w:lsdException w:name="annotation text" w:semiHidden="1" w:unhideWhenUsed="1"/>
     <w:lsdException w:name="header" w:semiHidden="1" w:unhideWhenUsed="1"/>
     <w:lsdException w:name="footer" w:semiHidden="1" w:unhideWhenUsed="1"/>
     <w:lsdException w:name="index heading" w:semiHidden="1" w:unhideWhenUsed="1"/>
-    <w:lsdException w:name="caption" w:semiHidden="1" w:uiPriority="35" w:unhideWhenUsed="1" w:qFormat="1"/>
+    <w:lsdException w:name="caption" w:uiPriority="35" w:semiHidden="1" w:unhideWhenUsed="1" w:qFormat="1"/>
     <w:lsdException w:name="table of figures" w:semiHidden="1" w:unhideWhenUsed="1"/>
     <w:lsdException w:name="envelope address" w:semiHidden="1" w:unhideWhenUsed="1"/>
     <w:lsdException w:name="envelope return" w:semiHidden="1" w:unhideWhenUsed="1"/>
@@ -4965,7 +5049,7 @@
     <w:lsdException w:name="Title" w:uiPriority="10" w:qFormat="1"/>
     <w:lsdException w:name="Closing" w:semiHidden="1" w:unhideWhenUsed="1"/>
     <w:lsdException w:name="Signature" w:semiHidden="1" w:unhideWhenUsed="1"/>
-    <w:lsdException w:name="Default Paragraph Font" w:semiHidden="1" w:uiPriority="1" w:unhideWhenUsed="1"/>
+    <w:lsdException w:name="Default Paragraph Font" w:uiPriority="1" w:semiHidden="1" w:unhideWhenUsed="1"/>
     <w:lsdException w:name="Body Text" w:semiHidden="1" w:unhideWhenUsed="1"/>
     <w:lsdException w:name="Body Text Indent" w:semiHidden="1" w:unhideWhenUsed="1"/>
     <w:lsdException w:name="List Continue" w:semiHidden="1" w:unhideWhenUsed="1"/>
@@ -5165,8 +5249,8 @@
     <w:lsdException w:name="Subtle Reference" w:uiPriority="31" w:qFormat="1"/>
     <w:lsdException w:name="Intense Reference" w:uiPriority="32" w:qFormat="1"/>
     <w:lsdException w:name="Book Title" w:uiPriority="33" w:qFormat="1"/>
-    <w:lsdException w:name="Bibliography" w:semiHidden="1" w:uiPriority="37" w:unhideWhenUsed="1"/>
-    <w:lsdException w:name="TOC Heading" w:semiHidden="1" w:uiPriority="39" w:unhideWhenUsed="1" w:qFormat="1"/>
+    <w:lsdException w:name="Bibliography" w:uiPriority="37" w:semiHidden="1" w:unhideWhenUsed="1"/>
+    <w:lsdException w:name="TOC Heading" w:uiPriority="39" w:semiHidden="1" w:unhideWhenUsed="1" w:qFormat="1"/>
     <w:lsdException w:name="Plain Table 1" w:uiPriority="41"/>
     <w:lsdException w:name="Plain Table 2" w:uiPriority="42"/>
     <w:lsdException w:name="Plain Table 3" w:uiPriority="43"/>
@@ -5277,17 +5361,17 @@
     <w:lsdException w:name="Unresolved Mention" w:semiHidden="1" w:unhideWhenUsed="1"/>
     <w:lsdException w:name="Smart Link" w:semiHidden="1" w:unhideWhenUsed="1"/>
   </w:latentStyles>
-  <w:style w:type="paragraph" w:default="1" w:styleId="Normal">
+  <w:style w:type="paragraph" w:styleId="Normal" w:default="1">
     <w:name w:val="Normal"/>
     <w:qFormat/>
   </w:style>
-  <w:style w:type="character" w:default="1" w:styleId="DefaultParagraphFont">
+  <w:style w:type="character" w:styleId="DefaultParagraphFont" w:default="1">
     <w:name w:val="Default Paragraph Font"/>
     <w:uiPriority w:val="1"/>
     <w:semiHidden/>
     <w:unhideWhenUsed/>
   </w:style>
-  <w:style w:type="table" w:default="1" w:styleId="TableNormal">
+  <w:style w:type="table" w:styleId="TableNormal" w:default="1">
     <w:name w:val="Normal Table"/>
     <w:uiPriority w:val="99"/>
     <w:semiHidden/>
@@ -5302,7 +5386,7 @@
       </w:tblCellMar>
     </w:tblPr>
   </w:style>
-  <w:style w:type="numbering" w:default="1" w:styleId="NoList">
+  <w:style w:type="numbering" w:styleId="NoList" w:default="1">
     <w:name w:val="No List"/>
     <w:uiPriority w:val="99"/>
     <w:semiHidden/>

</xml_diff>